<commit_message>
Proof-reading + submission preparation
proof-reading

uploaded files for submission
</commit_message>
<xml_diff>
--- a/output/papers/JASA - Round 1/letter to the editors.docx
+++ b/output/papers/JASA - Round 1/letter to the editors.docx
@@ -1,6 +1,6 @@
 
 <file path=word/document.xml><?xml version="1.0" encoding="utf-8"?>
-<w:document xmlns:wpc="http://schemas.microsoft.com/office/word/2010/wordprocessingCanvas" xmlns:cx="http://schemas.microsoft.com/office/drawing/2014/chartex" xmlns:cx1="http://schemas.microsoft.com/office/drawing/2015/9/8/chartex" xmlns:cx2="http://schemas.microsoft.com/office/drawing/2015/10/21/chartex" xmlns:cx3="http://schemas.microsoft.com/office/drawing/2016/5/9/chartex" xmlns:cx4="http://schemas.microsoft.com/office/drawing/2016/5/10/chartex" xmlns:cx5="http://schemas.microsoft.com/office/drawing/2016/5/11/chartex" xmlns:cx6="http://schemas.microsoft.com/office/drawing/2016/5/12/chartex" xmlns:cx7="http://schemas.microsoft.com/office/drawing/2016/5/13/chartex" xmlns:cx8="http://schemas.microsoft.com/office/drawing/2016/5/14/chartex" xmlns:mc="http://schemas.openxmlformats.org/markup-compatibility/2006" xmlns:aink="http://schemas.microsoft.com/office/drawing/2016/ink" xmlns:am3d="http://schemas.microsoft.com/office/drawing/2017/model3d" xmlns:o="urn:schemas-microsoft-com:office:office" xmlns:oel="http://schemas.microsoft.com/office/2019/extlst" xmlns:r="http://schemas.openxmlformats.org/officeDocument/2006/relationships" xmlns:m="http://schemas.openxmlformats.org/officeDocument/2006/math" xmlns:v="urn:schemas-microsoft-com:vml" xmlns:wp14="http://schemas.microsoft.com/office/word/2010/wordprocessingDrawing" xmlns:wp="http://schemas.openxmlformats.org/drawingml/2006/wordprocessingDrawing" xmlns:w10="urn:schemas-microsoft-com:office:word" xmlns:w="http://schemas.openxmlformats.org/wordprocessingml/2006/main" xmlns:w14="http://schemas.microsoft.com/office/word/2010/wordml" xmlns:w15="http://schemas.microsoft.com/office/word/2012/wordml" xmlns:w16cex="http://schemas.microsoft.com/office/word/2018/wordml/cex" xmlns:w16cid="http://schemas.microsoft.com/office/word/2016/wordml/cid" xmlns:w16="http://schemas.microsoft.com/office/word/2018/wordml" xmlns:w16sdtdh="http://schemas.microsoft.com/office/word/2020/wordml/sdtdatahash" xmlns:w16se="http://schemas.microsoft.com/office/word/2015/wordml/symex" xmlns:wpg="http://schemas.microsoft.com/office/word/2010/wordprocessingGroup" xmlns:wpi="http://schemas.microsoft.com/office/word/2010/wordprocessingInk" xmlns:wne="http://schemas.microsoft.com/office/word/2006/wordml" xmlns:wps="http://schemas.microsoft.com/office/word/2010/wordprocessingShape" mc:Ignorable="w14 w15 w16se w16cid w16 w16cex w16sdtdh wp14">
+<w:document xmlns:wpc="http://schemas.microsoft.com/office/word/2010/wordprocessingCanvas" xmlns:cx="http://schemas.microsoft.com/office/drawing/2014/chartex" xmlns:cx1="http://schemas.microsoft.com/office/drawing/2015/9/8/chartex" xmlns:cx2="http://schemas.microsoft.com/office/drawing/2015/10/21/chartex" xmlns:cx3="http://schemas.microsoft.com/office/drawing/2016/5/9/chartex" xmlns:cx4="http://schemas.microsoft.com/office/drawing/2016/5/10/chartex" xmlns:cx5="http://schemas.microsoft.com/office/drawing/2016/5/11/chartex" xmlns:cx6="http://schemas.microsoft.com/office/drawing/2016/5/12/chartex" xmlns:cx7="http://schemas.microsoft.com/office/drawing/2016/5/13/chartex" xmlns:cx8="http://schemas.microsoft.com/office/drawing/2016/5/14/chartex" xmlns:mc="http://schemas.openxmlformats.org/markup-compatibility/2006" xmlns:aink="http://schemas.microsoft.com/office/drawing/2016/ink" xmlns:am3d="http://schemas.microsoft.com/office/drawing/2017/model3d" xmlns:o="urn:schemas-microsoft-com:office:office" xmlns:oel="http://schemas.microsoft.com/office/2019/extlst" xmlns:r="http://schemas.openxmlformats.org/officeDocument/2006/relationships" xmlns:m="http://schemas.openxmlformats.org/officeDocument/2006/math" xmlns:v="urn:schemas-microsoft-com:vml" xmlns:wp14="http://schemas.microsoft.com/office/word/2010/wordprocessingDrawing" xmlns:wp="http://schemas.openxmlformats.org/drawingml/2006/wordprocessingDrawing" xmlns:w10="urn:schemas-microsoft-com:office:word" xmlns:w="http://schemas.openxmlformats.org/wordprocessingml/2006/main" xmlns:w14="http://schemas.microsoft.com/office/word/2010/wordml" xmlns:w15="http://schemas.microsoft.com/office/word/2012/wordml" xmlns:w16cex="http://schemas.microsoft.com/office/word/2018/wordml/cex" xmlns:w16cid="http://schemas.microsoft.com/office/word/2016/wordml/cid" xmlns:w16="http://schemas.microsoft.com/office/word/2018/wordml" xmlns:w16du="http://schemas.microsoft.com/office/word/2023/wordml/word16du" xmlns:w16sdtdh="http://schemas.microsoft.com/office/word/2020/wordml/sdtdatahash" xmlns:w16se="http://schemas.microsoft.com/office/word/2015/wordml/symex" xmlns:wpg="http://schemas.microsoft.com/office/word/2010/wordprocessingGroup" xmlns:wpi="http://schemas.microsoft.com/office/word/2010/wordprocessingInk" xmlns:wne="http://schemas.microsoft.com/office/word/2006/wordml" xmlns:wps="http://schemas.microsoft.com/office/word/2010/wordprocessingShape" mc:Ignorable="w14 w15 w16se w16cid w16 w16cex w16sdtdh w16du wp14">
   <w:body>
     <w:p>
       <w:pPr>
@@ -84,7 +84,7 @@
     </w:p>
     <w:p>
       <w:pPr>
-        <w:pStyle w:val="Heading1"/>
+        <w:pStyle w:val="Rubrik1"/>
         <w:shd w:val="clear" w:color="auto" w:fill="FFFFFF"/>
         <w:ind w:firstLine="90"/>
         <w:rPr>
@@ -281,7 +281,7 @@
     </w:p>
     <w:p>
       <w:pPr>
-        <w:pStyle w:val="NormalWeb"/>
+        <w:pStyle w:val="Normalwebb"/>
         <w:ind w:firstLine="360"/>
         <w:jc w:val="both"/>
         <w:rPr>
@@ -425,7 +425,7 @@
     </w:p>
     <w:p>
       <w:pPr>
-        <w:pStyle w:val="NormalWeb"/>
+        <w:pStyle w:val="Normalwebb"/>
         <w:ind w:firstLine="360"/>
         <w:jc w:val="both"/>
         <w:rPr>
@@ -559,7 +559,7 @@
     </w:p>
     <w:p>
       <w:pPr>
-        <w:pStyle w:val="NormalWeb"/>
+        <w:pStyle w:val="Normalwebb"/>
         <w:ind w:firstLine="360"/>
         <w:jc w:val="both"/>
         <w:rPr>
@@ -658,637 +658,12 @@
         </w:rPr>
         <w:t xml:space="preserve"> Florian Jaeger</w:t>
       </w:r>
-      <w:r>
-        <w:rPr>
-          <w:rFonts w:ascii="Times New Roman" w:hAnsi="Times New Roman"/>
-          <w:sz w:val="22"/>
-          <w:szCs w:val="22"/>
-        </w:rPr>
-        <w:tab/>
-      </w:r>
-      <w:r>
-        <w:rPr>
-          <w:rFonts w:ascii="Times New Roman" w:hAnsi="Times New Roman"/>
-          <w:sz w:val="22"/>
-          <w:szCs w:val="22"/>
-        </w:rPr>
-        <w:t xml:space="preserve">       </w:t>
-      </w:r>
-    </w:p>
-    <w:p>
-      <w:pPr>
-        <w:ind w:firstLine="0"/>
-        <w:rPr>
-          <w:rFonts w:ascii="Times New Roman" w:hAnsi="Times New Roman"/>
-          <w:b/>
-          <w:sz w:val="22"/>
-          <w:szCs w:val="22"/>
-        </w:rPr>
-      </w:pPr>
-    </w:p>
-    <w:p>
-      <w:pPr>
-        <w:ind w:firstLine="0"/>
-        <w:rPr>
-          <w:rFonts w:ascii="Times New Roman" w:hAnsi="Times New Roman"/>
-          <w:b/>
-          <w:sz w:val="22"/>
-          <w:szCs w:val="22"/>
-        </w:rPr>
-      </w:pPr>
-      <w:r>
-        <w:rPr>
-          <w:rFonts w:ascii="Times New Roman" w:hAnsi="Times New Roman"/>
-          <w:b/>
-          <w:sz w:val="22"/>
-          <w:szCs w:val="22"/>
-        </w:rPr>
-        <w:lastRenderedPageBreak/>
-        <w:t>Suggested reviewers</w:t>
-      </w:r>
-      <w:r>
-        <w:rPr>
-          <w:rFonts w:ascii="Times New Roman" w:hAnsi="Times New Roman"/>
-          <w:b/>
-          <w:sz w:val="22"/>
-          <w:szCs w:val="22"/>
-        </w:rPr>
-        <w:t xml:space="preserve"> with relevant expertise</w:t>
-      </w:r>
-      <w:r>
-        <w:rPr>
-          <w:rFonts w:ascii="Times New Roman" w:hAnsi="Times New Roman"/>
-          <w:b/>
-          <w:sz w:val="22"/>
-          <w:szCs w:val="22"/>
-        </w:rPr>
-        <w:t xml:space="preserve"> and a variety of theoretical perspectives</w:t>
-      </w:r>
-      <w:r>
-        <w:rPr>
-          <w:rFonts w:ascii="Times New Roman" w:hAnsi="Times New Roman"/>
-          <w:b/>
-          <w:sz w:val="22"/>
-          <w:szCs w:val="22"/>
-        </w:rPr>
-        <w:t xml:space="preserve"> (and no COIs)</w:t>
-      </w:r>
-      <w:r>
-        <w:rPr>
-          <w:rFonts w:ascii="Times New Roman" w:hAnsi="Times New Roman"/>
-          <w:b/>
-          <w:sz w:val="22"/>
-          <w:szCs w:val="22"/>
-        </w:rPr>
-        <w:t>:</w:t>
-      </w:r>
-    </w:p>
-    <w:p>
-      <w:pPr>
-        <w:ind w:firstLine="0"/>
-        <w:rPr>
-          <w:rFonts w:ascii="Times New Roman" w:hAnsi="Times New Roman"/>
-          <w:b/>
-          <w:sz w:val="22"/>
-          <w:szCs w:val="22"/>
-        </w:rPr>
-      </w:pPr>
-    </w:p>
-    <w:p>
-      <w:pPr>
-        <w:pStyle w:val="ListParagraph"/>
-        <w:numPr>
-          <w:ilvl w:val="0"/>
-          <w:numId w:val="50"/>
-        </w:numPr>
-        <w:rPr>
-          <w:rFonts w:ascii="Times New Roman" w:hAnsi="Times New Roman"/>
-          <w:sz w:val="22"/>
-          <w:szCs w:val="22"/>
-        </w:rPr>
-      </w:pPr>
-      <w:commentRangeStart w:id="0"/>
-      <w:commentRangeStart w:id="1"/>
-      <w:r>
-        <w:rPr>
-          <w:rFonts w:ascii="Times New Roman" w:hAnsi="Times New Roman"/>
-          <w:sz w:val="22"/>
-          <w:szCs w:val="22"/>
-        </w:rPr>
-        <w:t>Eleanor Chodroff (</w:t>
-      </w:r>
-      <w:hyperlink r:id="rId7" w:history="1">
-        <w:r>
-          <w:rPr>
-            <w:rStyle w:val="Hyperlink"/>
-            <w:rFonts w:ascii="Times New Roman" w:hAnsi="Times New Roman"/>
-            <w:sz w:val="22"/>
-            <w:szCs w:val="22"/>
-          </w:rPr>
-          <w:t>eleanor.chodroff@uzh.ch</w:t>
-        </w:r>
-      </w:hyperlink>
-      <w:r>
-        <w:rPr>
-          <w:rFonts w:ascii="Times New Roman" w:hAnsi="Times New Roman"/>
-          <w:sz w:val="22"/>
-          <w:szCs w:val="22"/>
-        </w:rPr>
-        <w:t>)</w:t>
-      </w:r>
-    </w:p>
-    <w:p>
-      <w:pPr>
-        <w:pStyle w:val="ListParagraph"/>
-        <w:numPr>
-          <w:ilvl w:val="0"/>
-          <w:numId w:val="50"/>
-        </w:numPr>
-        <w:jc w:val="left"/>
-        <w:rPr>
-          <w:rFonts w:ascii="Times New Roman" w:hAnsi="Times New Roman"/>
-          <w:sz w:val="22"/>
-          <w:szCs w:val="22"/>
-        </w:rPr>
-      </w:pPr>
-      <w:r>
-        <w:rPr>
-          <w:rFonts w:ascii="Times New Roman" w:hAnsi="Times New Roman"/>
-          <w:sz w:val="22"/>
-          <w:szCs w:val="22"/>
-        </w:rPr>
-        <w:t>James McQueen</w:t>
-      </w:r>
-      <w:r>
-        <w:rPr>
-          <w:rFonts w:ascii="Times New Roman" w:hAnsi="Times New Roman"/>
-          <w:sz w:val="22"/>
-          <w:szCs w:val="22"/>
-        </w:rPr>
-        <w:t xml:space="preserve"> (</w:t>
-      </w:r>
-      <w:hyperlink r:id="rId8" w:history="1">
-        <w:r>
-          <w:rPr>
-            <w:rStyle w:val="Hyperlink"/>
-            <w:rFonts w:ascii="Times New Roman" w:hAnsi="Times New Roman"/>
-            <w:sz w:val="22"/>
-            <w:szCs w:val="22"/>
-          </w:rPr>
-          <w:t>j.mcqueen@donders.ru.nl</w:t>
-        </w:r>
-      </w:hyperlink>
-      <w:r>
-        <w:rPr>
-          <w:rFonts w:ascii="Times New Roman" w:hAnsi="Times New Roman"/>
-          <w:sz w:val="22"/>
-          <w:szCs w:val="22"/>
-        </w:rPr>
-        <w:t>)</w:t>
-      </w:r>
-    </w:p>
-    <w:p>
-      <w:pPr>
-        <w:pStyle w:val="ListParagraph"/>
-        <w:numPr>
-          <w:ilvl w:val="0"/>
-          <w:numId w:val="50"/>
-        </w:numPr>
-        <w:jc w:val="left"/>
-        <w:rPr>
-          <w:rFonts w:ascii="Times New Roman" w:hAnsi="Times New Roman"/>
-          <w:sz w:val="22"/>
-          <w:szCs w:val="22"/>
-        </w:rPr>
-      </w:pPr>
-      <w:r>
-        <w:rPr>
-          <w:rFonts w:ascii="Times New Roman" w:hAnsi="Times New Roman"/>
-          <w:sz w:val="22"/>
-          <w:szCs w:val="22"/>
-        </w:rPr>
-        <w:t xml:space="preserve">Effie </w:t>
-      </w:r>
-      <w:proofErr w:type="spellStart"/>
-      <w:r>
-        <w:rPr>
-          <w:rFonts w:ascii="Times New Roman" w:hAnsi="Times New Roman"/>
-          <w:sz w:val="22"/>
-          <w:szCs w:val="22"/>
-        </w:rPr>
-        <w:t>Kapnoula</w:t>
-      </w:r>
-      <w:proofErr w:type="spellEnd"/>
-      <w:r>
-        <w:rPr>
-          <w:rFonts w:ascii="Times New Roman" w:hAnsi="Times New Roman"/>
-          <w:sz w:val="22"/>
-          <w:szCs w:val="22"/>
-        </w:rPr>
-        <w:t xml:space="preserve"> (</w:t>
-      </w:r>
-      <w:hyperlink r:id="rId9" w:history="1">
-        <w:r>
-          <w:rPr>
-            <w:rStyle w:val="Hyperlink"/>
-            <w:rFonts w:ascii="Times New Roman" w:hAnsi="Times New Roman"/>
-            <w:sz w:val="22"/>
-            <w:szCs w:val="22"/>
-          </w:rPr>
-          <w:t>e.kapnoula@bcbl.eu</w:t>
-        </w:r>
-      </w:hyperlink>
-      <w:r>
-        <w:rPr>
-          <w:rFonts w:ascii="Times New Roman" w:hAnsi="Times New Roman"/>
-          <w:sz w:val="22"/>
-          <w:szCs w:val="22"/>
-        </w:rPr>
-        <w:t>)</w:t>
-      </w:r>
-    </w:p>
-    <w:p>
-      <w:pPr>
-        <w:pStyle w:val="ListParagraph"/>
-        <w:numPr>
-          <w:ilvl w:val="0"/>
-          <w:numId w:val="50"/>
-        </w:numPr>
-        <w:jc w:val="left"/>
-        <w:rPr>
-          <w:rFonts w:ascii="Times New Roman" w:hAnsi="Times New Roman"/>
-          <w:sz w:val="22"/>
-          <w:szCs w:val="22"/>
-        </w:rPr>
-      </w:pPr>
-      <w:r>
-        <w:rPr>
-          <w:rFonts w:ascii="Times New Roman" w:hAnsi="Times New Roman"/>
-          <w:sz w:val="22"/>
-          <w:szCs w:val="22"/>
-        </w:rPr>
-        <w:t>Meghan Clayards (</w:t>
-      </w:r>
-      <w:hyperlink r:id="rId10" w:history="1">
-        <w:r>
-          <w:rPr>
-            <w:rStyle w:val="Hyperlink"/>
-            <w:rFonts w:ascii="Times New Roman" w:hAnsi="Times New Roman"/>
-            <w:sz w:val="22"/>
-            <w:szCs w:val="22"/>
-          </w:rPr>
-          <w:t>meghan.clayards@mcgill.ca</w:t>
-        </w:r>
-      </w:hyperlink>
-      <w:r>
-        <w:rPr>
-          <w:rFonts w:ascii="Times New Roman" w:hAnsi="Times New Roman"/>
-          <w:sz w:val="22"/>
-          <w:szCs w:val="22"/>
-        </w:rPr>
-        <w:t>)</w:t>
-      </w:r>
-    </w:p>
-    <w:p>
-      <w:pPr>
-        <w:pStyle w:val="ListParagraph"/>
-        <w:numPr>
-          <w:ilvl w:val="0"/>
-          <w:numId w:val="50"/>
-        </w:numPr>
-        <w:jc w:val="left"/>
-        <w:rPr>
-          <w:rFonts w:ascii="Times New Roman" w:hAnsi="Times New Roman"/>
-          <w:sz w:val="22"/>
-          <w:szCs w:val="22"/>
-        </w:rPr>
-      </w:pPr>
-      <w:r>
-        <w:rPr>
-          <w:rFonts w:ascii="Times New Roman" w:hAnsi="Times New Roman"/>
-          <w:sz w:val="22"/>
-          <w:szCs w:val="22"/>
-        </w:rPr>
-        <w:t>Brian MacWhinney (</w:t>
-      </w:r>
-      <w:hyperlink r:id="rId11" w:history="1">
-        <w:r>
-          <w:rPr>
-            <w:rStyle w:val="Hyperlink"/>
-            <w:rFonts w:ascii="Times New Roman" w:hAnsi="Times New Roman"/>
-            <w:sz w:val="22"/>
-            <w:szCs w:val="22"/>
-          </w:rPr>
-          <w:t>macw@cmu.edu</w:t>
-        </w:r>
-      </w:hyperlink>
-      <w:r>
-        <w:rPr>
-          <w:rFonts w:ascii="Times New Roman" w:hAnsi="Times New Roman"/>
-          <w:sz w:val="22"/>
-          <w:szCs w:val="22"/>
-        </w:rPr>
-        <w:t>)</w:t>
-      </w:r>
-    </w:p>
-    <w:p>
-      <w:pPr>
-        <w:pStyle w:val="ListParagraph"/>
-        <w:numPr>
-          <w:ilvl w:val="0"/>
-          <w:numId w:val="50"/>
-        </w:numPr>
-        <w:jc w:val="left"/>
-        <w:rPr>
-          <w:rFonts w:ascii="Times New Roman" w:hAnsi="Times New Roman"/>
-          <w:sz w:val="22"/>
-          <w:szCs w:val="22"/>
-          <w:lang w:val="sv-SE"/>
-        </w:rPr>
-      </w:pPr>
-      <w:proofErr w:type="spellStart"/>
-      <w:r>
-        <w:rPr>
-          <w:rFonts w:ascii="Times New Roman" w:hAnsi="Times New Roman"/>
-          <w:sz w:val="22"/>
-          <w:szCs w:val="22"/>
-          <w:lang w:val="sv-SE"/>
-        </w:rPr>
-        <w:t>Vsevolod</w:t>
-      </w:r>
-      <w:proofErr w:type="spellEnd"/>
-      <w:r>
-        <w:rPr>
-          <w:rFonts w:ascii="Times New Roman" w:hAnsi="Times New Roman"/>
-          <w:sz w:val="22"/>
-          <w:szCs w:val="22"/>
-          <w:lang w:val="sv-SE"/>
-        </w:rPr>
-        <w:t xml:space="preserve"> </w:t>
-      </w:r>
-      <w:proofErr w:type="spellStart"/>
-      <w:r>
-        <w:rPr>
-          <w:rFonts w:ascii="Times New Roman" w:hAnsi="Times New Roman"/>
-          <w:sz w:val="22"/>
-          <w:szCs w:val="22"/>
-          <w:lang w:val="sv-SE"/>
-        </w:rPr>
-        <w:t>Kapatsinksi</w:t>
-      </w:r>
-      <w:proofErr w:type="spellEnd"/>
-      <w:r>
-        <w:rPr>
-          <w:rFonts w:ascii="Times New Roman" w:hAnsi="Times New Roman"/>
-          <w:sz w:val="22"/>
-          <w:szCs w:val="22"/>
-          <w:lang w:val="sv-SE"/>
-        </w:rPr>
-        <w:t xml:space="preserve"> (</w:t>
-      </w:r>
-      <w:hyperlink r:id="rId12" w:history="1">
-        <w:r>
-          <w:rPr>
-            <w:rStyle w:val="Hyperlink"/>
-            <w:rFonts w:ascii="Times New Roman" w:hAnsi="Times New Roman"/>
-            <w:sz w:val="22"/>
-            <w:szCs w:val="22"/>
-            <w:lang w:val="sv-SE"/>
-          </w:rPr>
-          <w:t>vkapatsi@uoregon.edu</w:t>
-        </w:r>
-      </w:hyperlink>
-      <w:r>
-        <w:rPr>
-          <w:rFonts w:ascii="Times New Roman" w:hAnsi="Times New Roman"/>
-          <w:sz w:val="22"/>
-          <w:szCs w:val="22"/>
-          <w:lang w:val="sv-SE"/>
-        </w:rPr>
-        <w:t xml:space="preserve">) </w:t>
-      </w:r>
-      <w:commentRangeEnd w:id="0"/>
-      <w:r>
-        <w:rPr>
-          <w:rStyle w:val="CommentReference"/>
-        </w:rPr>
-        <w:commentReference w:id="0"/>
-      </w:r>
-      <w:commentRangeEnd w:id="1"/>
-      <w:r>
-        <w:rPr>
-          <w:rStyle w:val="CommentReference"/>
-        </w:rPr>
-        <w:commentReference w:id="1"/>
-      </w:r>
-    </w:p>
-    <w:p>
-      <w:pPr>
-        <w:ind w:firstLine="0"/>
-        <w:rPr>
-          <w:rFonts w:ascii="Times New Roman" w:hAnsi="Times New Roman"/>
-          <w:b/>
-          <w:sz w:val="22"/>
-          <w:szCs w:val="22"/>
-          <w:lang w:val="sv-SE"/>
-        </w:rPr>
-      </w:pPr>
-    </w:p>
-    <w:p>
-      <w:pPr>
-        <w:ind w:firstLine="0"/>
-        <w:rPr>
-          <w:rFonts w:ascii="Times New Roman" w:hAnsi="Times New Roman"/>
-          <w:b/>
-          <w:sz w:val="22"/>
-          <w:szCs w:val="22"/>
-        </w:rPr>
-      </w:pPr>
-      <w:r>
-        <w:rPr>
-          <w:rFonts w:ascii="Times New Roman" w:hAnsi="Times New Roman"/>
-          <w:b/>
-          <w:sz w:val="22"/>
-          <w:szCs w:val="22"/>
-        </w:rPr>
-        <w:t>Currently reviewing other manuscript</w:t>
-      </w:r>
-      <w:r>
-        <w:rPr>
-          <w:rFonts w:ascii="Times New Roman" w:hAnsi="Times New Roman"/>
-          <w:b/>
-          <w:sz w:val="22"/>
-          <w:szCs w:val="22"/>
-        </w:rPr>
-        <w:t>s</w:t>
-      </w:r>
-      <w:r>
-        <w:rPr>
-          <w:rFonts w:ascii="Times New Roman" w:hAnsi="Times New Roman"/>
-          <w:b/>
-          <w:sz w:val="22"/>
-          <w:szCs w:val="22"/>
-        </w:rPr>
-        <w:t xml:space="preserve"> of ours:</w:t>
-      </w:r>
-    </w:p>
-    <w:p>
-      <w:pPr>
-        <w:pStyle w:val="ListParagraph"/>
-        <w:numPr>
-          <w:ilvl w:val="0"/>
-          <w:numId w:val="51"/>
-        </w:numPr>
-        <w:rPr>
-          <w:rFonts w:ascii="Times New Roman" w:hAnsi="Times New Roman"/>
-          <w:bCs/>
-          <w:sz w:val="22"/>
-          <w:szCs w:val="22"/>
-        </w:rPr>
-      </w:pPr>
-      <w:r>
-        <w:rPr>
-          <w:rFonts w:ascii="Times New Roman" w:hAnsi="Times New Roman"/>
-          <w:bCs/>
-          <w:sz w:val="22"/>
-          <w:szCs w:val="22"/>
-        </w:rPr>
-        <w:t>Arty Samuels (SUNY / BCBL</w:t>
-      </w:r>
-      <w:r>
-        <w:rPr>
-          <w:rFonts w:ascii="Times New Roman" w:hAnsi="Times New Roman"/>
-          <w:bCs/>
-          <w:sz w:val="22"/>
-          <w:szCs w:val="22"/>
-        </w:rPr>
-        <w:t>)</w:t>
-      </w:r>
-    </w:p>
-    <w:p>
-      <w:pPr>
-        <w:rPr>
-          <w:rFonts w:ascii="Times New Roman" w:hAnsi="Times New Roman"/>
-          <w:bCs/>
-          <w:sz w:val="22"/>
-          <w:szCs w:val="22"/>
-        </w:rPr>
-      </w:pPr>
-    </w:p>
-    <w:p>
-      <w:pPr>
-        <w:ind w:firstLine="0"/>
-        <w:rPr>
-          <w:rFonts w:ascii="Times New Roman" w:hAnsi="Times New Roman"/>
-          <w:b/>
-          <w:sz w:val="22"/>
-          <w:szCs w:val="22"/>
-        </w:rPr>
-      </w:pPr>
-      <w:r>
-        <w:rPr>
-          <w:rFonts w:ascii="Times New Roman" w:hAnsi="Times New Roman"/>
-          <w:b/>
-          <w:sz w:val="22"/>
-          <w:szCs w:val="22"/>
-        </w:rPr>
-        <w:t xml:space="preserve">We respectfully </w:t>
-      </w:r>
-      <w:r>
-        <w:rPr>
-          <w:rFonts w:ascii="Times New Roman" w:hAnsi="Times New Roman"/>
-          <w:b/>
-          <w:sz w:val="22"/>
-          <w:szCs w:val="22"/>
-        </w:rPr>
-        <w:t>would prefer</w:t>
-      </w:r>
-      <w:r>
-        <w:rPr>
-          <w:rFonts w:ascii="Times New Roman" w:hAnsi="Times New Roman"/>
-          <w:b/>
-          <w:sz w:val="22"/>
-          <w:szCs w:val="22"/>
-        </w:rPr>
-        <w:t xml:space="preserve"> that the following reviewers are </w:t>
-      </w:r>
-      <w:r>
-        <w:rPr>
-          <w:rFonts w:ascii="Times New Roman" w:hAnsi="Times New Roman"/>
-          <w:b/>
-          <w:i/>
-          <w:iCs/>
-          <w:sz w:val="22"/>
-          <w:szCs w:val="22"/>
-        </w:rPr>
-        <w:t>not</w:t>
-      </w:r>
-      <w:r>
-        <w:rPr>
-          <w:rFonts w:ascii="Times New Roman" w:hAnsi="Times New Roman"/>
-          <w:b/>
-          <w:sz w:val="22"/>
-          <w:szCs w:val="22"/>
-        </w:rPr>
-        <w:t xml:space="preserve"> invited, as we </w:t>
-      </w:r>
-      <w:r>
-        <w:rPr>
-          <w:rFonts w:ascii="Times New Roman" w:hAnsi="Times New Roman"/>
-          <w:b/>
-          <w:sz w:val="22"/>
-          <w:szCs w:val="22"/>
-        </w:rPr>
-        <w:t>have reason to believe that</w:t>
-      </w:r>
-      <w:r>
-        <w:rPr>
-          <w:rFonts w:ascii="Times New Roman" w:hAnsi="Times New Roman"/>
-          <w:b/>
-          <w:sz w:val="22"/>
-          <w:szCs w:val="22"/>
-        </w:rPr>
-        <w:t xml:space="preserve"> they would judge this work objectively:</w:t>
-      </w:r>
-    </w:p>
-    <w:p>
-      <w:pPr>
-        <w:pStyle w:val="ListParagraph"/>
-        <w:numPr>
-          <w:ilvl w:val="0"/>
-          <w:numId w:val="51"/>
-        </w:numPr>
-        <w:rPr>
-          <w:rFonts w:ascii="Times New Roman" w:hAnsi="Times New Roman"/>
-          <w:bCs/>
-          <w:sz w:val="22"/>
-          <w:szCs w:val="22"/>
-        </w:rPr>
-      </w:pPr>
-      <w:r>
-        <w:rPr>
-          <w:rFonts w:ascii="Times New Roman" w:hAnsi="Times New Roman"/>
-          <w:bCs/>
-          <w:sz w:val="22"/>
-          <w:szCs w:val="22"/>
-        </w:rPr>
-        <w:t xml:space="preserve">Dick Aslin, Bob McMurray, </w:t>
-      </w:r>
-      <w:r>
-        <w:rPr>
-          <w:rFonts w:ascii="Times New Roman" w:hAnsi="Times New Roman"/>
-          <w:bCs/>
-          <w:sz w:val="22"/>
-          <w:szCs w:val="22"/>
-        </w:rPr>
-        <w:t>Sarah Creel</w:t>
-      </w:r>
     </w:p>
     <w:sectPr>
-      <w:headerReference w:type="default" r:id="rId17"/>
-      <w:footerReference w:type="default" r:id="rId18"/>
-      <w:headerReference w:type="first" r:id="rId19"/>
-      <w:footerReference w:type="first" r:id="rId20"/>
+      <w:headerReference w:type="default" r:id="rId7"/>
+      <w:footerReference w:type="default" r:id="rId8"/>
+      <w:headerReference w:type="first" r:id="rId9"/>
+      <w:footerReference w:type="first" r:id="rId10"/>
       <w:pgSz w:w="12240" w:h="15840"/>
       <w:pgMar w:top="1440" w:right="1800" w:bottom="1440" w:left="1800" w:header="720" w:footer="680" w:gutter="0"/>
       <w:cols w:space="720"/>
@@ -1299,76 +674,8 @@
 </w:document>
 </file>
 
-<file path=word/comments.xml><?xml version="1.0" encoding="utf-8"?>
-<w:comments xmlns:wpc="http://schemas.microsoft.com/office/word/2010/wordprocessingCanvas" xmlns:cx="http://schemas.microsoft.com/office/drawing/2014/chartex" xmlns:cx1="http://schemas.microsoft.com/office/drawing/2015/9/8/chartex" xmlns:cx2="http://schemas.microsoft.com/office/drawing/2015/10/21/chartex" xmlns:cx3="http://schemas.microsoft.com/office/drawing/2016/5/9/chartex" xmlns:cx4="http://schemas.microsoft.com/office/drawing/2016/5/10/chartex" xmlns:cx5="http://schemas.microsoft.com/office/drawing/2016/5/11/chartex" xmlns:cx6="http://schemas.microsoft.com/office/drawing/2016/5/12/chartex" xmlns:cx7="http://schemas.microsoft.com/office/drawing/2016/5/13/chartex" xmlns:cx8="http://schemas.microsoft.com/office/drawing/2016/5/14/chartex" xmlns:mc="http://schemas.openxmlformats.org/markup-compatibility/2006" xmlns:aink="http://schemas.microsoft.com/office/drawing/2016/ink" xmlns:am3d="http://schemas.microsoft.com/office/drawing/2017/model3d" xmlns:o="urn:schemas-microsoft-com:office:office" xmlns:oel="http://schemas.microsoft.com/office/2019/extlst" xmlns:r="http://schemas.openxmlformats.org/officeDocument/2006/relationships" xmlns:m="http://schemas.openxmlformats.org/officeDocument/2006/math" xmlns:v="urn:schemas-microsoft-com:vml" xmlns:wp14="http://schemas.microsoft.com/office/word/2010/wordprocessingDrawing" xmlns:wp="http://schemas.openxmlformats.org/drawingml/2006/wordprocessingDrawing" xmlns:w10="urn:schemas-microsoft-com:office:word" xmlns:w="http://schemas.openxmlformats.org/wordprocessingml/2006/main" xmlns:w14="http://schemas.microsoft.com/office/word/2010/wordml" xmlns:w15="http://schemas.microsoft.com/office/word/2012/wordml" xmlns:w16cex="http://schemas.microsoft.com/office/word/2018/wordml/cex" xmlns:w16cid="http://schemas.microsoft.com/office/word/2016/wordml/cid" xmlns:w16="http://schemas.microsoft.com/office/word/2018/wordml" xmlns:w16sdtdh="http://schemas.microsoft.com/office/word/2020/wordml/sdtdatahash" xmlns:w16se="http://schemas.microsoft.com/office/word/2015/wordml/symex" xmlns:wpg="http://schemas.microsoft.com/office/word/2010/wordprocessingGroup" xmlns:wpi="http://schemas.microsoft.com/office/word/2010/wordprocessingInk" xmlns:wne="http://schemas.microsoft.com/office/word/2006/wordml" xmlns:wps="http://schemas.microsoft.com/office/word/2010/wordprocessingShape" mc:Ignorable="w14 w15 w16se w16cid w16 w16cex w16sdtdh wp14">
-  <w:comment w:id="0" w:author="Jaeger, Florian" w:date="2024-06-18T16:41:00Z" w:initials="TJ">
-    <w:p>
-      <w:pPr>
-        <w:jc w:val="left"/>
-      </w:pPr>
-      <w:r>
-        <w:rPr>
-          <w:rStyle w:val="CommentReference"/>
-        </w:rPr>
-        <w:annotationRef/>
-      </w:r>
-      <w:r>
-        <w:rPr>
-          <w:color w:val="000000"/>
-          <w:sz w:val="20"/>
-          <w:szCs w:val="20"/>
-        </w:rPr>
-        <w:t>Anna, are there people in Sweden or elsewhere that you would like to add?</w:t>
-      </w:r>
-    </w:p>
-  </w:comment>
-  <w:comment w:id="1" w:author="Jaeger, Florian" w:date="2024-06-18T16:42:00Z" w:initials="TJ">
-    <w:p>
-      <w:pPr>
-        <w:jc w:val="left"/>
-      </w:pPr>
-      <w:r>
-        <w:rPr>
-          <w:rStyle w:val="CommentReference"/>
-        </w:rPr>
-        <w:annotationRef/>
-      </w:r>
-      <w:r>
-        <w:rPr>
-          <w:color w:val="000000"/>
-          <w:sz w:val="20"/>
-          <w:szCs w:val="20"/>
-        </w:rPr>
-        <w:t>perhaps also sjerps?</w:t>
-      </w:r>
-    </w:p>
-  </w:comment>
-</w:comments>
-</file>
-
-<file path=word/commentsExtended.xml><?xml version="1.0" encoding="utf-8"?>
-<w15:commentsEx xmlns:wpc="http://schemas.microsoft.com/office/word/2010/wordprocessingCanvas" xmlns:cx="http://schemas.microsoft.com/office/drawing/2014/chartex" xmlns:cx1="http://schemas.microsoft.com/office/drawing/2015/9/8/chartex" xmlns:cx2="http://schemas.microsoft.com/office/drawing/2015/10/21/chartex" xmlns:cx3="http://schemas.microsoft.com/office/drawing/2016/5/9/chartex" xmlns:cx4="http://schemas.microsoft.com/office/drawing/2016/5/10/chartex" xmlns:cx5="http://schemas.microsoft.com/office/drawing/2016/5/11/chartex" xmlns:cx6="http://schemas.microsoft.com/office/drawing/2016/5/12/chartex" xmlns:cx7="http://schemas.microsoft.com/office/drawing/2016/5/13/chartex" xmlns:cx8="http://schemas.microsoft.com/office/drawing/2016/5/14/chartex" xmlns:mc="http://schemas.openxmlformats.org/markup-compatibility/2006" xmlns:aink="http://schemas.microsoft.com/office/drawing/2016/ink" xmlns:am3d="http://schemas.microsoft.com/office/drawing/2017/model3d" xmlns:o="urn:schemas-microsoft-com:office:office" xmlns:oel="http://schemas.microsoft.com/office/2019/extlst" xmlns:r="http://schemas.openxmlformats.org/officeDocument/2006/relationships" xmlns:m="http://schemas.openxmlformats.org/officeDocument/2006/math" xmlns:v="urn:schemas-microsoft-com:vml" xmlns:wp14="http://schemas.microsoft.com/office/word/2010/wordprocessingDrawing" xmlns:wp="http://schemas.openxmlformats.org/drawingml/2006/wordprocessingDrawing" xmlns:w10="urn:schemas-microsoft-com:office:word" xmlns:w="http://schemas.openxmlformats.org/wordprocessingml/2006/main" xmlns:w14="http://schemas.microsoft.com/office/word/2010/wordml" xmlns:w15="http://schemas.microsoft.com/office/word/2012/wordml" xmlns:w16cex="http://schemas.microsoft.com/office/word/2018/wordml/cex" xmlns:w16cid="http://schemas.microsoft.com/office/word/2016/wordml/cid" xmlns:w16="http://schemas.microsoft.com/office/word/2018/wordml" xmlns:w16sdtdh="http://schemas.microsoft.com/office/word/2020/wordml/sdtdatahash" xmlns:w16se="http://schemas.microsoft.com/office/word/2015/wordml/symex" xmlns:wpg="http://schemas.microsoft.com/office/word/2010/wordprocessingGroup" xmlns:wpi="http://schemas.microsoft.com/office/word/2010/wordprocessingInk" xmlns:wne="http://schemas.microsoft.com/office/word/2006/wordml" xmlns:wps="http://schemas.microsoft.com/office/word/2010/wordprocessingShape" mc:Ignorable="w14 w15 w16se w16cid w16 w16cex w16sdtdh wp14">
-  <w15:commentEx w15:paraId="02C64B35" w15:done="0"/>
-  <w15:commentEx w15:paraId="3985F91B" w15:paraIdParent="02C64B35" w15:done="0"/>
-</w15:commentsEx>
-</file>
-
-<file path=word/commentsExtensible.xml><?xml version="1.0" encoding="utf-8"?>
-<w16cex:commentsExtensible xmlns:wpc="http://schemas.microsoft.com/office/word/2010/wordprocessingCanvas" xmlns:cx="http://schemas.microsoft.com/office/drawing/2014/chartex" xmlns:cx1="http://schemas.microsoft.com/office/drawing/2015/9/8/chartex" xmlns:cx2="http://schemas.microsoft.com/office/drawing/2015/10/21/chartex" xmlns:cx3="http://schemas.microsoft.com/office/drawing/2016/5/9/chartex" xmlns:cx4="http://schemas.microsoft.com/office/drawing/2016/5/10/chartex" xmlns:cx5="http://schemas.microsoft.com/office/drawing/2016/5/11/chartex" xmlns:cx6="http://schemas.microsoft.com/office/drawing/2016/5/12/chartex" xmlns:cx7="http://schemas.microsoft.com/office/drawing/2016/5/13/chartex" xmlns:cx8="http://schemas.microsoft.com/office/drawing/2016/5/14/chartex" xmlns:cr="http://schemas.microsoft.com/office/comments/2020/reactions" xmlns:mc="http://schemas.openxmlformats.org/markup-compatibility/2006" xmlns:aink="http://schemas.microsoft.com/office/drawing/2016/ink" xmlns:am3d="http://schemas.microsoft.com/office/drawing/2017/model3d" xmlns:o="urn:schemas-microsoft-com:office:office" xmlns:oel="http://schemas.microsoft.com/office/2019/extlst" xmlns:r="http://schemas.openxmlformats.org/officeDocument/2006/relationships" xmlns:m="http://schemas.openxmlformats.org/officeDocument/2006/math" xmlns:v="urn:schemas-microsoft-com:vml" xmlns:wp14="http://schemas.microsoft.com/office/word/2010/wordprocessingDrawing" xmlns:wp="http://schemas.openxmlformats.org/drawingml/2006/wordprocessingDrawing" xmlns:w10="urn:schemas-microsoft-com:office:word" xmlns:w="http://schemas.openxmlformats.org/wordprocessingml/2006/main" xmlns:w14="http://schemas.microsoft.com/office/word/2010/wordml" xmlns:w15="http://schemas.microsoft.com/office/word/2012/wordml" xmlns:w16cex="http://schemas.microsoft.com/office/word/2018/wordml/cex" xmlns:w16cid="http://schemas.microsoft.com/office/word/2016/wordml/cid" xmlns:w16="http://schemas.microsoft.com/office/word/2018/wordml" xmlns:w16sdtdh="http://schemas.microsoft.com/office/word/2020/wordml/sdtdatahash" xmlns:w16se="http://schemas.microsoft.com/office/word/2015/wordml/symex" xmlns:wpg="http://schemas.microsoft.com/office/word/2010/wordprocessingGroup" xmlns:wpi="http://schemas.microsoft.com/office/word/2010/wordprocessingInk" xmlns:wne="http://schemas.microsoft.com/office/word/2006/wordml" xmlns:wps="http://schemas.microsoft.com/office/word/2010/wordprocessingShape" mc:Ignorable="w14 w15 w16se w16cid w16 w16cex w16sdtdh cr wp14">
-  <w16cex:commentExtensible w16cex:durableId="6F251EDB" w16cex:dateUtc="2024-06-18T23:41:00Z"/>
-  <w16cex:commentExtensible w16cex:durableId="6018E9AD" w16cex:dateUtc="2024-06-18T23:42:00Z"/>
-</w16cex:commentsExtensible>
-</file>
-
-<file path=word/commentsIds.xml><?xml version="1.0" encoding="utf-8"?>
-<w16cid:commentsIds xmlns:wpc="http://schemas.microsoft.com/office/word/2010/wordprocessingCanvas" xmlns:cx="http://schemas.microsoft.com/office/drawing/2014/chartex" xmlns:cx1="http://schemas.microsoft.com/office/drawing/2015/9/8/chartex" xmlns:cx2="http://schemas.microsoft.com/office/drawing/2015/10/21/chartex" xmlns:cx3="http://schemas.microsoft.com/office/drawing/2016/5/9/chartex" xmlns:cx4="http://schemas.microsoft.com/office/drawing/2016/5/10/chartex" xmlns:cx5="http://schemas.microsoft.com/office/drawing/2016/5/11/chartex" xmlns:cx6="http://schemas.microsoft.com/office/drawing/2016/5/12/chartex" xmlns:cx7="http://schemas.microsoft.com/office/drawing/2016/5/13/chartex" xmlns:cx8="http://schemas.microsoft.com/office/drawing/2016/5/14/chartex" xmlns:mc="http://schemas.openxmlformats.org/markup-compatibility/2006" xmlns:aink="http://schemas.microsoft.com/office/drawing/2016/ink" xmlns:am3d="http://schemas.microsoft.com/office/drawing/2017/model3d" xmlns:o="urn:schemas-microsoft-com:office:office" xmlns:oel="http://schemas.microsoft.com/office/2019/extlst" xmlns:r="http://schemas.openxmlformats.org/officeDocument/2006/relationships" xmlns:m="http://schemas.openxmlformats.org/officeDocument/2006/math" xmlns:v="urn:schemas-microsoft-com:vml" xmlns:wp14="http://schemas.microsoft.com/office/word/2010/wordprocessingDrawing" xmlns:wp="http://schemas.openxmlformats.org/drawingml/2006/wordprocessingDrawing" xmlns:w10="urn:schemas-microsoft-com:office:word" xmlns:w="http://schemas.openxmlformats.org/wordprocessingml/2006/main" xmlns:w14="http://schemas.microsoft.com/office/word/2010/wordml" xmlns:w15="http://schemas.microsoft.com/office/word/2012/wordml" xmlns:w16cex="http://schemas.microsoft.com/office/word/2018/wordml/cex" xmlns:w16cid="http://schemas.microsoft.com/office/word/2016/wordml/cid" xmlns:w16="http://schemas.microsoft.com/office/word/2018/wordml" xmlns:w16sdtdh="http://schemas.microsoft.com/office/word/2020/wordml/sdtdatahash" xmlns:w16se="http://schemas.microsoft.com/office/word/2015/wordml/symex" xmlns:wpg="http://schemas.microsoft.com/office/word/2010/wordprocessingGroup" xmlns:wpi="http://schemas.microsoft.com/office/word/2010/wordprocessingInk" xmlns:wne="http://schemas.microsoft.com/office/word/2006/wordml" xmlns:wps="http://schemas.microsoft.com/office/word/2010/wordprocessingShape" mc:Ignorable="w14 w15 w16se w16cid w16 w16cex w16sdtdh wp14">
-  <w16cid:commentId w16cid:paraId="02C64B35" w16cid:durableId="6F251EDB"/>
-  <w16cid:commentId w16cid:paraId="3985F91B" w16cid:durableId="6018E9AD"/>
-</w16cid:commentsIds>
-</file>
-
 <file path=word/endnotes.xml><?xml version="1.0" encoding="utf-8"?>
-<w:endnotes xmlns:wpc="http://schemas.microsoft.com/office/word/2010/wordprocessingCanvas" xmlns:cx="http://schemas.microsoft.com/office/drawing/2014/chartex" xmlns:cx1="http://schemas.microsoft.com/office/drawing/2015/9/8/chartex" xmlns:cx2="http://schemas.microsoft.com/office/drawing/2015/10/21/chartex" xmlns:cx3="http://schemas.microsoft.com/office/drawing/2016/5/9/chartex" xmlns:cx4="http://schemas.microsoft.com/office/drawing/2016/5/10/chartex" xmlns:cx5="http://schemas.microsoft.com/office/drawing/2016/5/11/chartex" xmlns:cx6="http://schemas.microsoft.com/office/drawing/2016/5/12/chartex" xmlns:cx7="http://schemas.microsoft.com/office/drawing/2016/5/13/chartex" xmlns:cx8="http://schemas.microsoft.com/office/drawing/2016/5/14/chartex" xmlns:mc="http://schemas.openxmlformats.org/markup-compatibility/2006" xmlns:aink="http://schemas.microsoft.com/office/drawing/2016/ink" xmlns:am3d="http://schemas.microsoft.com/office/drawing/2017/model3d" xmlns:o="urn:schemas-microsoft-com:office:office" xmlns:oel="http://schemas.microsoft.com/office/2019/extlst" xmlns:r="http://schemas.openxmlformats.org/officeDocument/2006/relationships" xmlns:m="http://schemas.openxmlformats.org/officeDocument/2006/math" xmlns:v="urn:schemas-microsoft-com:vml" xmlns:wp14="http://schemas.microsoft.com/office/word/2010/wordprocessingDrawing" xmlns:wp="http://schemas.openxmlformats.org/drawingml/2006/wordprocessingDrawing" xmlns:w10="urn:schemas-microsoft-com:office:word" xmlns:w="http://schemas.openxmlformats.org/wordprocessingml/2006/main" xmlns:w14="http://schemas.microsoft.com/office/word/2010/wordml" xmlns:w15="http://schemas.microsoft.com/office/word/2012/wordml" xmlns:w16cex="http://schemas.microsoft.com/office/word/2018/wordml/cex" xmlns:w16cid="http://schemas.microsoft.com/office/word/2016/wordml/cid" xmlns:w16="http://schemas.microsoft.com/office/word/2018/wordml" xmlns:w16sdtdh="http://schemas.microsoft.com/office/word/2020/wordml/sdtdatahash" xmlns:w16se="http://schemas.microsoft.com/office/word/2015/wordml/symex" xmlns:wpg="http://schemas.microsoft.com/office/word/2010/wordprocessingGroup" xmlns:wpi="http://schemas.microsoft.com/office/word/2010/wordprocessingInk" xmlns:wne="http://schemas.microsoft.com/office/word/2006/wordml" xmlns:wps="http://schemas.microsoft.com/office/word/2010/wordprocessingShape" mc:Ignorable="w14 w15 w16se w16cid w16 w16cex w16sdtdh wp14">
+<w:endnotes xmlns:wpc="http://schemas.microsoft.com/office/word/2010/wordprocessingCanvas" xmlns:cx="http://schemas.microsoft.com/office/drawing/2014/chartex" xmlns:cx1="http://schemas.microsoft.com/office/drawing/2015/9/8/chartex" xmlns:cx2="http://schemas.microsoft.com/office/drawing/2015/10/21/chartex" xmlns:cx3="http://schemas.microsoft.com/office/drawing/2016/5/9/chartex" xmlns:cx4="http://schemas.microsoft.com/office/drawing/2016/5/10/chartex" xmlns:cx5="http://schemas.microsoft.com/office/drawing/2016/5/11/chartex" xmlns:cx6="http://schemas.microsoft.com/office/drawing/2016/5/12/chartex" xmlns:cx7="http://schemas.microsoft.com/office/drawing/2016/5/13/chartex" xmlns:cx8="http://schemas.microsoft.com/office/drawing/2016/5/14/chartex" xmlns:mc="http://schemas.openxmlformats.org/markup-compatibility/2006" xmlns:aink="http://schemas.microsoft.com/office/drawing/2016/ink" xmlns:am3d="http://schemas.microsoft.com/office/drawing/2017/model3d" xmlns:o="urn:schemas-microsoft-com:office:office" xmlns:oel="http://schemas.microsoft.com/office/2019/extlst" xmlns:r="http://schemas.openxmlformats.org/officeDocument/2006/relationships" xmlns:m="http://schemas.openxmlformats.org/officeDocument/2006/math" xmlns:v="urn:schemas-microsoft-com:vml" xmlns:wp14="http://schemas.microsoft.com/office/word/2010/wordprocessingDrawing" xmlns:wp="http://schemas.openxmlformats.org/drawingml/2006/wordprocessingDrawing" xmlns:w10="urn:schemas-microsoft-com:office:word" xmlns:w="http://schemas.openxmlformats.org/wordprocessingml/2006/main" xmlns:w14="http://schemas.microsoft.com/office/word/2010/wordml" xmlns:w15="http://schemas.microsoft.com/office/word/2012/wordml" xmlns:w16cex="http://schemas.microsoft.com/office/word/2018/wordml/cex" xmlns:w16cid="http://schemas.microsoft.com/office/word/2016/wordml/cid" xmlns:w16="http://schemas.microsoft.com/office/word/2018/wordml" xmlns:w16du="http://schemas.microsoft.com/office/word/2023/wordml/word16du" xmlns:w16sdtdh="http://schemas.microsoft.com/office/word/2020/wordml/sdtdatahash" xmlns:w16se="http://schemas.microsoft.com/office/word/2015/wordml/symex" xmlns:wpg="http://schemas.microsoft.com/office/word/2010/wordprocessingGroup" xmlns:wpi="http://schemas.microsoft.com/office/word/2010/wordprocessingInk" xmlns:wne="http://schemas.microsoft.com/office/word/2006/wordml" xmlns:wps="http://schemas.microsoft.com/office/word/2010/wordprocessingShape" mc:Ignorable="w14 w15 w16se w16cid w16 w16cex w16sdtdh w16du wp14">
   <w:endnote w:type="separator" w:id="-1">
     <w:p>
       <w:r>
@@ -1387,10 +694,10 @@
 </file>
 
 <file path=word/footer1.xml><?xml version="1.0" encoding="utf-8"?>
-<w:ftr xmlns:wpc="http://schemas.microsoft.com/office/word/2010/wordprocessingCanvas" xmlns:cx="http://schemas.microsoft.com/office/drawing/2014/chartex" xmlns:cx1="http://schemas.microsoft.com/office/drawing/2015/9/8/chartex" xmlns:cx2="http://schemas.microsoft.com/office/drawing/2015/10/21/chartex" xmlns:cx3="http://schemas.microsoft.com/office/drawing/2016/5/9/chartex" xmlns:cx4="http://schemas.microsoft.com/office/drawing/2016/5/10/chartex" xmlns:cx5="http://schemas.microsoft.com/office/drawing/2016/5/11/chartex" xmlns:cx6="http://schemas.microsoft.com/office/drawing/2016/5/12/chartex" xmlns:cx7="http://schemas.microsoft.com/office/drawing/2016/5/13/chartex" xmlns:cx8="http://schemas.microsoft.com/office/drawing/2016/5/14/chartex" xmlns:mc="http://schemas.openxmlformats.org/markup-compatibility/2006" xmlns:aink="http://schemas.microsoft.com/office/drawing/2016/ink" xmlns:am3d="http://schemas.microsoft.com/office/drawing/2017/model3d" xmlns:o="urn:schemas-microsoft-com:office:office" xmlns:oel="http://schemas.microsoft.com/office/2019/extlst" xmlns:r="http://schemas.openxmlformats.org/officeDocument/2006/relationships" xmlns:m="http://schemas.openxmlformats.org/officeDocument/2006/math" xmlns:v="urn:schemas-microsoft-com:vml" xmlns:wp14="http://schemas.microsoft.com/office/word/2010/wordprocessingDrawing" xmlns:wp="http://schemas.openxmlformats.org/drawingml/2006/wordprocessingDrawing" xmlns:w10="urn:schemas-microsoft-com:office:word" xmlns:w="http://schemas.openxmlformats.org/wordprocessingml/2006/main" xmlns:w14="http://schemas.microsoft.com/office/word/2010/wordml" xmlns:w15="http://schemas.microsoft.com/office/word/2012/wordml" xmlns:w16cex="http://schemas.microsoft.com/office/word/2018/wordml/cex" xmlns:w16cid="http://schemas.microsoft.com/office/word/2016/wordml/cid" xmlns:w16="http://schemas.microsoft.com/office/word/2018/wordml" xmlns:w16sdtdh="http://schemas.microsoft.com/office/word/2020/wordml/sdtdatahash" xmlns:w16se="http://schemas.microsoft.com/office/word/2015/wordml/symex" xmlns:wpg="http://schemas.microsoft.com/office/word/2010/wordprocessingGroup" xmlns:wpi="http://schemas.microsoft.com/office/word/2010/wordprocessingInk" xmlns:wne="http://schemas.microsoft.com/office/word/2006/wordml" xmlns:wps="http://schemas.microsoft.com/office/word/2010/wordprocessingShape" mc:Ignorable="w14 w15 w16se w16cid w16 w16cex w16sdtdh wp14">
+<w:ftr xmlns:wpc="http://schemas.microsoft.com/office/word/2010/wordprocessingCanvas" xmlns:cx="http://schemas.microsoft.com/office/drawing/2014/chartex" xmlns:cx1="http://schemas.microsoft.com/office/drawing/2015/9/8/chartex" xmlns:cx2="http://schemas.microsoft.com/office/drawing/2015/10/21/chartex" xmlns:cx3="http://schemas.microsoft.com/office/drawing/2016/5/9/chartex" xmlns:cx4="http://schemas.microsoft.com/office/drawing/2016/5/10/chartex" xmlns:cx5="http://schemas.microsoft.com/office/drawing/2016/5/11/chartex" xmlns:cx6="http://schemas.microsoft.com/office/drawing/2016/5/12/chartex" xmlns:cx7="http://schemas.microsoft.com/office/drawing/2016/5/13/chartex" xmlns:cx8="http://schemas.microsoft.com/office/drawing/2016/5/14/chartex" xmlns:mc="http://schemas.openxmlformats.org/markup-compatibility/2006" xmlns:aink="http://schemas.microsoft.com/office/drawing/2016/ink" xmlns:am3d="http://schemas.microsoft.com/office/drawing/2017/model3d" xmlns:o="urn:schemas-microsoft-com:office:office" xmlns:oel="http://schemas.microsoft.com/office/2019/extlst" xmlns:r="http://schemas.openxmlformats.org/officeDocument/2006/relationships" xmlns:m="http://schemas.openxmlformats.org/officeDocument/2006/math" xmlns:v="urn:schemas-microsoft-com:vml" xmlns:wp14="http://schemas.microsoft.com/office/word/2010/wordprocessingDrawing" xmlns:wp="http://schemas.openxmlformats.org/drawingml/2006/wordprocessingDrawing" xmlns:w10="urn:schemas-microsoft-com:office:word" xmlns:w="http://schemas.openxmlformats.org/wordprocessingml/2006/main" xmlns:w14="http://schemas.microsoft.com/office/word/2010/wordml" xmlns:w15="http://schemas.microsoft.com/office/word/2012/wordml" xmlns:w16cex="http://schemas.microsoft.com/office/word/2018/wordml/cex" xmlns:w16cid="http://schemas.microsoft.com/office/word/2016/wordml/cid" xmlns:w16="http://schemas.microsoft.com/office/word/2018/wordml" xmlns:w16du="http://schemas.microsoft.com/office/word/2023/wordml/word16du" xmlns:w16sdtdh="http://schemas.microsoft.com/office/word/2020/wordml/sdtdatahash" xmlns:w16se="http://schemas.microsoft.com/office/word/2015/wordml/symex" xmlns:wpg="http://schemas.microsoft.com/office/word/2010/wordprocessingGroup" xmlns:wpi="http://schemas.microsoft.com/office/word/2010/wordprocessingInk" xmlns:wne="http://schemas.microsoft.com/office/word/2006/wordml" xmlns:wps="http://schemas.microsoft.com/office/word/2010/wordprocessingShape" mc:Ignorable="w14 w15 w16se w16cid w16 w16cex w16sdtdh w16du wp14">
   <w:p>
     <w:pPr>
-      <w:pStyle w:val="Footer"/>
+      <w:pStyle w:val="Sidfot"/>
       <w:ind w:firstLine="0"/>
     </w:pPr>
   </w:p>
@@ -1398,7 +705,7 @@
 </file>
 
 <file path=word/footer2.xml><?xml version="1.0" encoding="utf-8"?>
-<w:ftr xmlns:wpc="http://schemas.microsoft.com/office/word/2010/wordprocessingCanvas" xmlns:cx="http://schemas.microsoft.com/office/drawing/2014/chartex" xmlns:cx1="http://schemas.microsoft.com/office/drawing/2015/9/8/chartex" xmlns:cx2="http://schemas.microsoft.com/office/drawing/2015/10/21/chartex" xmlns:cx3="http://schemas.microsoft.com/office/drawing/2016/5/9/chartex" xmlns:cx4="http://schemas.microsoft.com/office/drawing/2016/5/10/chartex" xmlns:cx5="http://schemas.microsoft.com/office/drawing/2016/5/11/chartex" xmlns:cx6="http://schemas.microsoft.com/office/drawing/2016/5/12/chartex" xmlns:cx7="http://schemas.microsoft.com/office/drawing/2016/5/13/chartex" xmlns:cx8="http://schemas.microsoft.com/office/drawing/2016/5/14/chartex" xmlns:mc="http://schemas.openxmlformats.org/markup-compatibility/2006" xmlns:aink="http://schemas.microsoft.com/office/drawing/2016/ink" xmlns:am3d="http://schemas.microsoft.com/office/drawing/2017/model3d" xmlns:o="urn:schemas-microsoft-com:office:office" xmlns:oel="http://schemas.microsoft.com/office/2019/extlst" xmlns:r="http://schemas.openxmlformats.org/officeDocument/2006/relationships" xmlns:m="http://schemas.openxmlformats.org/officeDocument/2006/math" xmlns:v="urn:schemas-microsoft-com:vml" xmlns:wp14="http://schemas.microsoft.com/office/word/2010/wordprocessingDrawing" xmlns:wp="http://schemas.openxmlformats.org/drawingml/2006/wordprocessingDrawing" xmlns:w10="urn:schemas-microsoft-com:office:word" xmlns:w="http://schemas.openxmlformats.org/wordprocessingml/2006/main" xmlns:w14="http://schemas.microsoft.com/office/word/2010/wordml" xmlns:w15="http://schemas.microsoft.com/office/word/2012/wordml" xmlns:w16cex="http://schemas.microsoft.com/office/word/2018/wordml/cex" xmlns:w16cid="http://schemas.microsoft.com/office/word/2016/wordml/cid" xmlns:w16="http://schemas.microsoft.com/office/word/2018/wordml" xmlns:w16sdtdh="http://schemas.microsoft.com/office/word/2020/wordml/sdtdatahash" xmlns:w16se="http://schemas.microsoft.com/office/word/2015/wordml/symex" xmlns:wpg="http://schemas.microsoft.com/office/word/2010/wordprocessingGroup" xmlns:wpi="http://schemas.microsoft.com/office/word/2010/wordprocessingInk" xmlns:wne="http://schemas.microsoft.com/office/word/2006/wordml" xmlns:wps="http://schemas.microsoft.com/office/word/2010/wordprocessingShape" mc:Ignorable="w14 w15 w16se w16cid w16 w16cex w16sdtdh wp14">
+<w:ftr xmlns:wpc="http://schemas.microsoft.com/office/word/2010/wordprocessingCanvas" xmlns:cx="http://schemas.microsoft.com/office/drawing/2014/chartex" xmlns:cx1="http://schemas.microsoft.com/office/drawing/2015/9/8/chartex" xmlns:cx2="http://schemas.microsoft.com/office/drawing/2015/10/21/chartex" xmlns:cx3="http://schemas.microsoft.com/office/drawing/2016/5/9/chartex" xmlns:cx4="http://schemas.microsoft.com/office/drawing/2016/5/10/chartex" xmlns:cx5="http://schemas.microsoft.com/office/drawing/2016/5/11/chartex" xmlns:cx6="http://schemas.microsoft.com/office/drawing/2016/5/12/chartex" xmlns:cx7="http://schemas.microsoft.com/office/drawing/2016/5/13/chartex" xmlns:cx8="http://schemas.microsoft.com/office/drawing/2016/5/14/chartex" xmlns:mc="http://schemas.openxmlformats.org/markup-compatibility/2006" xmlns:aink="http://schemas.microsoft.com/office/drawing/2016/ink" xmlns:am3d="http://schemas.microsoft.com/office/drawing/2017/model3d" xmlns:o="urn:schemas-microsoft-com:office:office" xmlns:oel="http://schemas.microsoft.com/office/2019/extlst" xmlns:r="http://schemas.openxmlformats.org/officeDocument/2006/relationships" xmlns:m="http://schemas.openxmlformats.org/officeDocument/2006/math" xmlns:v="urn:schemas-microsoft-com:vml" xmlns:wp14="http://schemas.microsoft.com/office/word/2010/wordprocessingDrawing" xmlns:wp="http://schemas.openxmlformats.org/drawingml/2006/wordprocessingDrawing" xmlns:w10="urn:schemas-microsoft-com:office:word" xmlns:w="http://schemas.openxmlformats.org/wordprocessingml/2006/main" xmlns:w14="http://schemas.microsoft.com/office/word/2010/wordml" xmlns:w15="http://schemas.microsoft.com/office/word/2012/wordml" xmlns:w16cex="http://schemas.microsoft.com/office/word/2018/wordml/cex" xmlns:w16cid="http://schemas.microsoft.com/office/word/2016/wordml/cid" xmlns:w16="http://schemas.microsoft.com/office/word/2018/wordml" xmlns:w16du="http://schemas.microsoft.com/office/word/2023/wordml/word16du" xmlns:w16sdtdh="http://schemas.microsoft.com/office/word/2020/wordml/sdtdatahash" xmlns:w16se="http://schemas.microsoft.com/office/word/2015/wordml/symex" xmlns:wpg="http://schemas.microsoft.com/office/word/2010/wordprocessingGroup" xmlns:wpi="http://schemas.microsoft.com/office/word/2010/wordprocessingInk" xmlns:wne="http://schemas.microsoft.com/office/word/2006/wordml" xmlns:wps="http://schemas.microsoft.com/office/word/2010/wordprocessingShape" mc:Ignorable="w14 w15 w16se w16cid w16 w16cex w16sdtdh w16du wp14">
   <w:p>
     <w:pPr>
       <w:ind w:firstLine="0"/>
@@ -1609,7 +916,7 @@
   </w:p>
   <w:p>
     <w:pPr>
-      <w:pStyle w:val="Footer"/>
+      <w:pStyle w:val="Sidfot"/>
       <w:tabs>
         <w:tab w:val="clear" w:pos="4320"/>
         <w:tab w:val="clear" w:pos="8640"/>
@@ -1621,7 +928,7 @@
 </file>
 
 <file path=word/footnotes.xml><?xml version="1.0" encoding="utf-8"?>
-<w:footnotes xmlns:wpc="http://schemas.microsoft.com/office/word/2010/wordprocessingCanvas" xmlns:cx="http://schemas.microsoft.com/office/drawing/2014/chartex" xmlns:cx1="http://schemas.microsoft.com/office/drawing/2015/9/8/chartex" xmlns:cx2="http://schemas.microsoft.com/office/drawing/2015/10/21/chartex" xmlns:cx3="http://schemas.microsoft.com/office/drawing/2016/5/9/chartex" xmlns:cx4="http://schemas.microsoft.com/office/drawing/2016/5/10/chartex" xmlns:cx5="http://schemas.microsoft.com/office/drawing/2016/5/11/chartex" xmlns:cx6="http://schemas.microsoft.com/office/drawing/2016/5/12/chartex" xmlns:cx7="http://schemas.microsoft.com/office/drawing/2016/5/13/chartex" xmlns:cx8="http://schemas.microsoft.com/office/drawing/2016/5/14/chartex" xmlns:mc="http://schemas.openxmlformats.org/markup-compatibility/2006" xmlns:aink="http://schemas.microsoft.com/office/drawing/2016/ink" xmlns:am3d="http://schemas.microsoft.com/office/drawing/2017/model3d" xmlns:o="urn:schemas-microsoft-com:office:office" xmlns:oel="http://schemas.microsoft.com/office/2019/extlst" xmlns:r="http://schemas.openxmlformats.org/officeDocument/2006/relationships" xmlns:m="http://schemas.openxmlformats.org/officeDocument/2006/math" xmlns:v="urn:schemas-microsoft-com:vml" xmlns:wp14="http://schemas.microsoft.com/office/word/2010/wordprocessingDrawing" xmlns:wp="http://schemas.openxmlformats.org/drawingml/2006/wordprocessingDrawing" xmlns:w10="urn:schemas-microsoft-com:office:word" xmlns:w="http://schemas.openxmlformats.org/wordprocessingml/2006/main" xmlns:w14="http://schemas.microsoft.com/office/word/2010/wordml" xmlns:w15="http://schemas.microsoft.com/office/word/2012/wordml" xmlns:w16cex="http://schemas.microsoft.com/office/word/2018/wordml/cex" xmlns:w16cid="http://schemas.microsoft.com/office/word/2016/wordml/cid" xmlns:w16="http://schemas.microsoft.com/office/word/2018/wordml" xmlns:w16sdtdh="http://schemas.microsoft.com/office/word/2020/wordml/sdtdatahash" xmlns:w16se="http://schemas.microsoft.com/office/word/2015/wordml/symex" xmlns:wpg="http://schemas.microsoft.com/office/word/2010/wordprocessingGroup" xmlns:wpi="http://schemas.microsoft.com/office/word/2010/wordprocessingInk" xmlns:wne="http://schemas.microsoft.com/office/word/2006/wordml" xmlns:wps="http://schemas.microsoft.com/office/word/2010/wordprocessingShape" mc:Ignorable="w14 w15 w16se w16cid w16 w16cex w16sdtdh wp14">
+<w:footnotes xmlns:wpc="http://schemas.microsoft.com/office/word/2010/wordprocessingCanvas" xmlns:cx="http://schemas.microsoft.com/office/drawing/2014/chartex" xmlns:cx1="http://schemas.microsoft.com/office/drawing/2015/9/8/chartex" xmlns:cx2="http://schemas.microsoft.com/office/drawing/2015/10/21/chartex" xmlns:cx3="http://schemas.microsoft.com/office/drawing/2016/5/9/chartex" xmlns:cx4="http://schemas.microsoft.com/office/drawing/2016/5/10/chartex" xmlns:cx5="http://schemas.microsoft.com/office/drawing/2016/5/11/chartex" xmlns:cx6="http://schemas.microsoft.com/office/drawing/2016/5/12/chartex" xmlns:cx7="http://schemas.microsoft.com/office/drawing/2016/5/13/chartex" xmlns:cx8="http://schemas.microsoft.com/office/drawing/2016/5/14/chartex" xmlns:mc="http://schemas.openxmlformats.org/markup-compatibility/2006" xmlns:aink="http://schemas.microsoft.com/office/drawing/2016/ink" xmlns:am3d="http://schemas.microsoft.com/office/drawing/2017/model3d" xmlns:o="urn:schemas-microsoft-com:office:office" xmlns:oel="http://schemas.microsoft.com/office/2019/extlst" xmlns:r="http://schemas.openxmlformats.org/officeDocument/2006/relationships" xmlns:m="http://schemas.openxmlformats.org/officeDocument/2006/math" xmlns:v="urn:schemas-microsoft-com:vml" xmlns:wp14="http://schemas.microsoft.com/office/word/2010/wordprocessingDrawing" xmlns:wp="http://schemas.openxmlformats.org/drawingml/2006/wordprocessingDrawing" xmlns:w10="urn:schemas-microsoft-com:office:word" xmlns:w="http://schemas.openxmlformats.org/wordprocessingml/2006/main" xmlns:w14="http://schemas.microsoft.com/office/word/2010/wordml" xmlns:w15="http://schemas.microsoft.com/office/word/2012/wordml" xmlns:w16cex="http://schemas.microsoft.com/office/word/2018/wordml/cex" xmlns:w16cid="http://schemas.microsoft.com/office/word/2016/wordml/cid" xmlns:w16="http://schemas.microsoft.com/office/word/2018/wordml" xmlns:w16du="http://schemas.microsoft.com/office/word/2023/wordml/word16du" xmlns:w16sdtdh="http://schemas.microsoft.com/office/word/2020/wordml/sdtdatahash" xmlns:w16se="http://schemas.microsoft.com/office/word/2015/wordml/symex" xmlns:wpg="http://schemas.microsoft.com/office/word/2010/wordprocessingGroup" xmlns:wpi="http://schemas.microsoft.com/office/word/2010/wordprocessingInk" xmlns:wne="http://schemas.microsoft.com/office/word/2006/wordml" xmlns:wps="http://schemas.microsoft.com/office/word/2010/wordprocessingShape" mc:Ignorable="w14 w15 w16se w16cid w16 w16cex w16sdtdh w16du wp14">
   <w:footnote w:type="separator" w:id="-1">
     <w:p>
       <w:r>
@@ -1640,10 +947,10 @@
 </file>
 
 <file path=word/header1.xml><?xml version="1.0" encoding="utf-8"?>
-<w:hdr xmlns:wpc="http://schemas.microsoft.com/office/word/2010/wordprocessingCanvas" xmlns:cx="http://schemas.microsoft.com/office/drawing/2014/chartex" xmlns:cx1="http://schemas.microsoft.com/office/drawing/2015/9/8/chartex" xmlns:cx2="http://schemas.microsoft.com/office/drawing/2015/10/21/chartex" xmlns:cx3="http://schemas.microsoft.com/office/drawing/2016/5/9/chartex" xmlns:cx4="http://schemas.microsoft.com/office/drawing/2016/5/10/chartex" xmlns:cx5="http://schemas.microsoft.com/office/drawing/2016/5/11/chartex" xmlns:cx6="http://schemas.microsoft.com/office/drawing/2016/5/12/chartex" xmlns:cx7="http://schemas.microsoft.com/office/drawing/2016/5/13/chartex" xmlns:cx8="http://schemas.microsoft.com/office/drawing/2016/5/14/chartex" xmlns:mc="http://schemas.openxmlformats.org/markup-compatibility/2006" xmlns:aink="http://schemas.microsoft.com/office/drawing/2016/ink" xmlns:am3d="http://schemas.microsoft.com/office/drawing/2017/model3d" xmlns:o="urn:schemas-microsoft-com:office:office" xmlns:oel="http://schemas.microsoft.com/office/2019/extlst" xmlns:r="http://schemas.openxmlformats.org/officeDocument/2006/relationships" xmlns:m="http://schemas.openxmlformats.org/officeDocument/2006/math" xmlns:v="urn:schemas-microsoft-com:vml" xmlns:wp14="http://schemas.microsoft.com/office/word/2010/wordprocessingDrawing" xmlns:wp="http://schemas.openxmlformats.org/drawingml/2006/wordprocessingDrawing" xmlns:w10="urn:schemas-microsoft-com:office:word" xmlns:w="http://schemas.openxmlformats.org/wordprocessingml/2006/main" xmlns:w14="http://schemas.microsoft.com/office/word/2010/wordml" xmlns:w15="http://schemas.microsoft.com/office/word/2012/wordml" xmlns:w16cex="http://schemas.microsoft.com/office/word/2018/wordml/cex" xmlns:w16cid="http://schemas.microsoft.com/office/word/2016/wordml/cid" xmlns:w16="http://schemas.microsoft.com/office/word/2018/wordml" xmlns:w16sdtdh="http://schemas.microsoft.com/office/word/2020/wordml/sdtdatahash" xmlns:w16se="http://schemas.microsoft.com/office/word/2015/wordml/symex" xmlns:wpg="http://schemas.microsoft.com/office/word/2010/wordprocessingGroup" xmlns:wpi="http://schemas.microsoft.com/office/word/2010/wordprocessingInk" xmlns:wne="http://schemas.microsoft.com/office/word/2006/wordml" xmlns:wps="http://schemas.microsoft.com/office/word/2010/wordprocessingShape" mc:Ignorable="w14 w15 w16se w16cid w16 w16cex w16sdtdh wp14">
+<w:hdr xmlns:wpc="http://schemas.microsoft.com/office/word/2010/wordprocessingCanvas" xmlns:cx="http://schemas.microsoft.com/office/drawing/2014/chartex" xmlns:cx1="http://schemas.microsoft.com/office/drawing/2015/9/8/chartex" xmlns:cx2="http://schemas.microsoft.com/office/drawing/2015/10/21/chartex" xmlns:cx3="http://schemas.microsoft.com/office/drawing/2016/5/9/chartex" xmlns:cx4="http://schemas.microsoft.com/office/drawing/2016/5/10/chartex" xmlns:cx5="http://schemas.microsoft.com/office/drawing/2016/5/11/chartex" xmlns:cx6="http://schemas.microsoft.com/office/drawing/2016/5/12/chartex" xmlns:cx7="http://schemas.microsoft.com/office/drawing/2016/5/13/chartex" xmlns:cx8="http://schemas.microsoft.com/office/drawing/2016/5/14/chartex" xmlns:mc="http://schemas.openxmlformats.org/markup-compatibility/2006" xmlns:aink="http://schemas.microsoft.com/office/drawing/2016/ink" xmlns:am3d="http://schemas.microsoft.com/office/drawing/2017/model3d" xmlns:o="urn:schemas-microsoft-com:office:office" xmlns:oel="http://schemas.microsoft.com/office/2019/extlst" xmlns:r="http://schemas.openxmlformats.org/officeDocument/2006/relationships" xmlns:m="http://schemas.openxmlformats.org/officeDocument/2006/math" xmlns:v="urn:schemas-microsoft-com:vml" xmlns:wp14="http://schemas.microsoft.com/office/word/2010/wordprocessingDrawing" xmlns:wp="http://schemas.openxmlformats.org/drawingml/2006/wordprocessingDrawing" xmlns:w10="urn:schemas-microsoft-com:office:word" xmlns:w="http://schemas.openxmlformats.org/wordprocessingml/2006/main" xmlns:w14="http://schemas.microsoft.com/office/word/2010/wordml" xmlns:w15="http://schemas.microsoft.com/office/word/2012/wordml" xmlns:w16cex="http://schemas.microsoft.com/office/word/2018/wordml/cex" xmlns:w16cid="http://schemas.microsoft.com/office/word/2016/wordml/cid" xmlns:w16="http://schemas.microsoft.com/office/word/2018/wordml" xmlns:w16du="http://schemas.microsoft.com/office/word/2023/wordml/word16du" xmlns:w16sdtdh="http://schemas.microsoft.com/office/word/2020/wordml/sdtdatahash" xmlns:w16se="http://schemas.microsoft.com/office/word/2015/wordml/symex" xmlns:wpg="http://schemas.microsoft.com/office/word/2010/wordprocessingGroup" xmlns:wpi="http://schemas.microsoft.com/office/word/2010/wordprocessingInk" xmlns:wne="http://schemas.microsoft.com/office/word/2006/wordml" xmlns:wps="http://schemas.microsoft.com/office/word/2010/wordprocessingShape" mc:Ignorable="w14 w15 w16se w16cid w16 w16cex w16sdtdh w16du wp14">
   <w:p>
     <w:pPr>
-      <w:pStyle w:val="Header"/>
+      <w:pStyle w:val="Sidhuvud"/>
       <w:ind w:firstLine="0"/>
     </w:pPr>
   </w:p>
@@ -1651,7 +958,7 @@
 </file>
 
 <file path=word/header2.xml><?xml version="1.0" encoding="utf-8"?>
-<w:hdr xmlns:wpc="http://schemas.microsoft.com/office/word/2010/wordprocessingCanvas" xmlns:cx="http://schemas.microsoft.com/office/drawing/2014/chartex" xmlns:cx1="http://schemas.microsoft.com/office/drawing/2015/9/8/chartex" xmlns:cx2="http://schemas.microsoft.com/office/drawing/2015/10/21/chartex" xmlns:cx3="http://schemas.microsoft.com/office/drawing/2016/5/9/chartex" xmlns:cx4="http://schemas.microsoft.com/office/drawing/2016/5/10/chartex" xmlns:cx5="http://schemas.microsoft.com/office/drawing/2016/5/11/chartex" xmlns:cx6="http://schemas.microsoft.com/office/drawing/2016/5/12/chartex" xmlns:cx7="http://schemas.microsoft.com/office/drawing/2016/5/13/chartex" xmlns:cx8="http://schemas.microsoft.com/office/drawing/2016/5/14/chartex" xmlns:mc="http://schemas.openxmlformats.org/markup-compatibility/2006" xmlns:aink="http://schemas.microsoft.com/office/drawing/2016/ink" xmlns:am3d="http://schemas.microsoft.com/office/drawing/2017/model3d" xmlns:o="urn:schemas-microsoft-com:office:office" xmlns:oel="http://schemas.microsoft.com/office/2019/extlst" xmlns:r="http://schemas.openxmlformats.org/officeDocument/2006/relationships" xmlns:m="http://schemas.openxmlformats.org/officeDocument/2006/math" xmlns:v="urn:schemas-microsoft-com:vml" xmlns:wp14="http://schemas.microsoft.com/office/word/2010/wordprocessingDrawing" xmlns:wp="http://schemas.openxmlformats.org/drawingml/2006/wordprocessingDrawing" xmlns:w10="urn:schemas-microsoft-com:office:word" xmlns:w="http://schemas.openxmlformats.org/wordprocessingml/2006/main" xmlns:w14="http://schemas.microsoft.com/office/word/2010/wordml" xmlns:w15="http://schemas.microsoft.com/office/word/2012/wordml" xmlns:w16cex="http://schemas.microsoft.com/office/word/2018/wordml/cex" xmlns:w16cid="http://schemas.microsoft.com/office/word/2016/wordml/cid" xmlns:w16="http://schemas.microsoft.com/office/word/2018/wordml" xmlns:w16sdtdh="http://schemas.microsoft.com/office/word/2020/wordml/sdtdatahash" xmlns:w16se="http://schemas.microsoft.com/office/word/2015/wordml/symex" xmlns:wpg="http://schemas.microsoft.com/office/word/2010/wordprocessingGroup" xmlns:wpi="http://schemas.microsoft.com/office/word/2010/wordprocessingInk" xmlns:wne="http://schemas.microsoft.com/office/word/2006/wordml" xmlns:wps="http://schemas.microsoft.com/office/word/2010/wordprocessingShape" mc:Ignorable="w14 w15 w16se w16cid w16 w16cex w16sdtdh wp14">
+<w:hdr xmlns:wpc="http://schemas.microsoft.com/office/word/2010/wordprocessingCanvas" xmlns:cx="http://schemas.microsoft.com/office/drawing/2014/chartex" xmlns:cx1="http://schemas.microsoft.com/office/drawing/2015/9/8/chartex" xmlns:cx2="http://schemas.microsoft.com/office/drawing/2015/10/21/chartex" xmlns:cx3="http://schemas.microsoft.com/office/drawing/2016/5/9/chartex" xmlns:cx4="http://schemas.microsoft.com/office/drawing/2016/5/10/chartex" xmlns:cx5="http://schemas.microsoft.com/office/drawing/2016/5/11/chartex" xmlns:cx6="http://schemas.microsoft.com/office/drawing/2016/5/12/chartex" xmlns:cx7="http://schemas.microsoft.com/office/drawing/2016/5/13/chartex" xmlns:cx8="http://schemas.microsoft.com/office/drawing/2016/5/14/chartex" xmlns:mc="http://schemas.openxmlformats.org/markup-compatibility/2006" xmlns:aink="http://schemas.microsoft.com/office/drawing/2016/ink" xmlns:am3d="http://schemas.microsoft.com/office/drawing/2017/model3d" xmlns:o="urn:schemas-microsoft-com:office:office" xmlns:oel="http://schemas.microsoft.com/office/2019/extlst" xmlns:r="http://schemas.openxmlformats.org/officeDocument/2006/relationships" xmlns:m="http://schemas.openxmlformats.org/officeDocument/2006/math" xmlns:v="urn:schemas-microsoft-com:vml" xmlns:wp14="http://schemas.microsoft.com/office/word/2010/wordprocessingDrawing" xmlns:wp="http://schemas.openxmlformats.org/drawingml/2006/wordprocessingDrawing" xmlns:w10="urn:schemas-microsoft-com:office:word" xmlns:w="http://schemas.openxmlformats.org/wordprocessingml/2006/main" xmlns:w14="http://schemas.microsoft.com/office/word/2010/wordml" xmlns:w15="http://schemas.microsoft.com/office/word/2012/wordml" xmlns:w16cex="http://schemas.microsoft.com/office/word/2018/wordml/cex" xmlns:w16cid="http://schemas.microsoft.com/office/word/2016/wordml/cid" xmlns:w16="http://schemas.microsoft.com/office/word/2018/wordml" xmlns:w16du="http://schemas.microsoft.com/office/word/2023/wordml/word16du" xmlns:w16sdtdh="http://schemas.microsoft.com/office/word/2020/wordml/sdtdatahash" xmlns:w16se="http://schemas.microsoft.com/office/word/2015/wordml/symex" xmlns:wpg="http://schemas.microsoft.com/office/word/2010/wordprocessingGroup" xmlns:wpi="http://schemas.microsoft.com/office/word/2010/wordprocessingInk" xmlns:wne="http://schemas.microsoft.com/office/word/2006/wordml" xmlns:wps="http://schemas.microsoft.com/office/word/2010/wordprocessingShape" mc:Ignorable="w14 w15 w16se w16cid w16 w16cex w16sdtdh w16du wp14">
   <w:p>
     <w:pPr>
       <w:rPr>
@@ -1855,7 +1162,7 @@
   </w:p>
   <w:p>
     <w:pPr>
-      <w:pStyle w:val="Header"/>
+      <w:pStyle w:val="Sidhuvud"/>
       <w:rPr>
         <w:color w:val="000080"/>
       </w:rPr>
@@ -1863,14 +1170,14 @@
   </w:p>
   <w:p>
     <w:pPr>
-      <w:pStyle w:val="Header"/>
+      <w:pStyle w:val="Sidhuvud"/>
     </w:pPr>
   </w:p>
 </w:hdr>
 </file>
 
 <file path=word/numbering.xml><?xml version="1.0" encoding="utf-8"?>
-<w:numbering xmlns:wpc="http://schemas.microsoft.com/office/word/2010/wordprocessingCanvas" xmlns:cx="http://schemas.microsoft.com/office/drawing/2014/chartex" xmlns:cx1="http://schemas.microsoft.com/office/drawing/2015/9/8/chartex" xmlns:cx2="http://schemas.microsoft.com/office/drawing/2015/10/21/chartex" xmlns:cx3="http://schemas.microsoft.com/office/drawing/2016/5/9/chartex" xmlns:cx4="http://schemas.microsoft.com/office/drawing/2016/5/10/chartex" xmlns:cx5="http://schemas.microsoft.com/office/drawing/2016/5/11/chartex" xmlns:cx6="http://schemas.microsoft.com/office/drawing/2016/5/12/chartex" xmlns:cx7="http://schemas.microsoft.com/office/drawing/2016/5/13/chartex" xmlns:cx8="http://schemas.microsoft.com/office/drawing/2016/5/14/chartex" xmlns:mc="http://schemas.openxmlformats.org/markup-compatibility/2006" xmlns:aink="http://schemas.microsoft.com/office/drawing/2016/ink" xmlns:am3d="http://schemas.microsoft.com/office/drawing/2017/model3d" xmlns:o="urn:schemas-microsoft-com:office:office" xmlns:oel="http://schemas.microsoft.com/office/2019/extlst" xmlns:r="http://schemas.openxmlformats.org/officeDocument/2006/relationships" xmlns:m="http://schemas.openxmlformats.org/officeDocument/2006/math" xmlns:v="urn:schemas-microsoft-com:vml" xmlns:wp14="http://schemas.microsoft.com/office/word/2010/wordprocessingDrawing" xmlns:wp="http://schemas.openxmlformats.org/drawingml/2006/wordprocessingDrawing" xmlns:w10="urn:schemas-microsoft-com:office:word" xmlns:w="http://schemas.openxmlformats.org/wordprocessingml/2006/main" xmlns:w14="http://schemas.microsoft.com/office/word/2010/wordml" xmlns:w15="http://schemas.microsoft.com/office/word/2012/wordml" xmlns:w16cex="http://schemas.microsoft.com/office/word/2018/wordml/cex" xmlns:w16cid="http://schemas.microsoft.com/office/word/2016/wordml/cid" xmlns:w16="http://schemas.microsoft.com/office/word/2018/wordml" xmlns:w16sdtdh="http://schemas.microsoft.com/office/word/2020/wordml/sdtdatahash" xmlns:w16se="http://schemas.microsoft.com/office/word/2015/wordml/symex" xmlns:wpg="http://schemas.microsoft.com/office/word/2010/wordprocessingGroup" xmlns:wpi="http://schemas.microsoft.com/office/word/2010/wordprocessingInk" xmlns:wne="http://schemas.microsoft.com/office/word/2006/wordml" xmlns:wps="http://schemas.microsoft.com/office/word/2010/wordprocessingShape" mc:Ignorable="w14 w15 w16se w16cid w16 w16cex w16sdtdh wp14">
+<w:numbering xmlns:wpc="http://schemas.microsoft.com/office/word/2010/wordprocessingCanvas" xmlns:cx="http://schemas.microsoft.com/office/drawing/2014/chartex" xmlns:cx1="http://schemas.microsoft.com/office/drawing/2015/9/8/chartex" xmlns:cx2="http://schemas.microsoft.com/office/drawing/2015/10/21/chartex" xmlns:cx3="http://schemas.microsoft.com/office/drawing/2016/5/9/chartex" xmlns:cx4="http://schemas.microsoft.com/office/drawing/2016/5/10/chartex" xmlns:cx5="http://schemas.microsoft.com/office/drawing/2016/5/11/chartex" xmlns:cx6="http://schemas.microsoft.com/office/drawing/2016/5/12/chartex" xmlns:cx7="http://schemas.microsoft.com/office/drawing/2016/5/13/chartex" xmlns:cx8="http://schemas.microsoft.com/office/drawing/2016/5/14/chartex" xmlns:mc="http://schemas.openxmlformats.org/markup-compatibility/2006" xmlns:aink="http://schemas.microsoft.com/office/drawing/2016/ink" xmlns:am3d="http://schemas.microsoft.com/office/drawing/2017/model3d" xmlns:o="urn:schemas-microsoft-com:office:office" xmlns:oel="http://schemas.microsoft.com/office/2019/extlst" xmlns:r="http://schemas.openxmlformats.org/officeDocument/2006/relationships" xmlns:m="http://schemas.openxmlformats.org/officeDocument/2006/math" xmlns:v="urn:schemas-microsoft-com:vml" xmlns:wp14="http://schemas.microsoft.com/office/word/2010/wordprocessingDrawing" xmlns:wp="http://schemas.openxmlformats.org/drawingml/2006/wordprocessingDrawing" xmlns:w10="urn:schemas-microsoft-com:office:word" xmlns:w="http://schemas.openxmlformats.org/wordprocessingml/2006/main" xmlns:w14="http://schemas.microsoft.com/office/word/2010/wordml" xmlns:w15="http://schemas.microsoft.com/office/word/2012/wordml" xmlns:w16cex="http://schemas.microsoft.com/office/word/2018/wordml/cex" xmlns:w16cid="http://schemas.microsoft.com/office/word/2016/wordml/cid" xmlns:w16="http://schemas.microsoft.com/office/word/2018/wordml" xmlns:w16du="http://schemas.microsoft.com/office/word/2023/wordml/word16du" xmlns:w16sdtdh="http://schemas.microsoft.com/office/word/2020/wordml/sdtdatahash" xmlns:w16se="http://schemas.microsoft.com/office/word/2015/wordml/symex" xmlns:wpg="http://schemas.microsoft.com/office/word/2010/wordprocessingGroup" xmlns:wpi="http://schemas.microsoft.com/office/word/2010/wordprocessingInk" xmlns:wne="http://schemas.microsoft.com/office/word/2006/wordml" xmlns:wps="http://schemas.microsoft.com/office/word/2010/wordprocessingShape" mc:Ignorable="w14 w15 w16se w16cid w16 w16cex w16sdtdh w16du wp14">
   <w:abstractNum w:abstractNumId="0" w15:restartNumberingAfterBreak="0">
     <w:nsid w:val="FFFFFF1D"/>
     <w:multiLevelType w:val="multilevel"/>
@@ -4146,7 +3453,7 @@
     <w:lvl w:ilvl="2">
       <w:start w:val="1"/>
       <w:numFmt w:val="decimal"/>
-      <w:pStyle w:val="Heading3"/>
+      <w:pStyle w:val="Rubrik3"/>
       <w:lvlText w:val="%1.%2.%3"/>
       <w:lvlJc w:val="left"/>
       <w:pPr>
@@ -4641,16 +3948,8 @@
 </w:numbering>
 </file>
 
-<file path=word/people.xml><?xml version="1.0" encoding="utf-8"?>
-<w15:people xmlns:wpc="http://schemas.microsoft.com/office/word/2010/wordprocessingCanvas" xmlns:cx="http://schemas.microsoft.com/office/drawing/2014/chartex" xmlns:cx1="http://schemas.microsoft.com/office/drawing/2015/9/8/chartex" xmlns:cx2="http://schemas.microsoft.com/office/drawing/2015/10/21/chartex" xmlns:cx3="http://schemas.microsoft.com/office/drawing/2016/5/9/chartex" xmlns:cx4="http://schemas.microsoft.com/office/drawing/2016/5/10/chartex" xmlns:cx5="http://schemas.microsoft.com/office/drawing/2016/5/11/chartex" xmlns:cx6="http://schemas.microsoft.com/office/drawing/2016/5/12/chartex" xmlns:cx7="http://schemas.microsoft.com/office/drawing/2016/5/13/chartex" xmlns:cx8="http://schemas.microsoft.com/office/drawing/2016/5/14/chartex" xmlns:mc="http://schemas.openxmlformats.org/markup-compatibility/2006" xmlns:aink="http://schemas.microsoft.com/office/drawing/2016/ink" xmlns:am3d="http://schemas.microsoft.com/office/drawing/2017/model3d" xmlns:o="urn:schemas-microsoft-com:office:office" xmlns:oel="http://schemas.microsoft.com/office/2019/extlst" xmlns:r="http://schemas.openxmlformats.org/officeDocument/2006/relationships" xmlns:m="http://schemas.openxmlformats.org/officeDocument/2006/math" xmlns:v="urn:schemas-microsoft-com:vml" xmlns:wp14="http://schemas.microsoft.com/office/word/2010/wordprocessingDrawing" xmlns:wp="http://schemas.openxmlformats.org/drawingml/2006/wordprocessingDrawing" xmlns:w10="urn:schemas-microsoft-com:office:word" xmlns:w="http://schemas.openxmlformats.org/wordprocessingml/2006/main" xmlns:w14="http://schemas.microsoft.com/office/word/2010/wordml" xmlns:w15="http://schemas.microsoft.com/office/word/2012/wordml" xmlns:w16cex="http://schemas.microsoft.com/office/word/2018/wordml/cex" xmlns:w16cid="http://schemas.microsoft.com/office/word/2016/wordml/cid" xmlns:w16="http://schemas.microsoft.com/office/word/2018/wordml" xmlns:w16sdtdh="http://schemas.microsoft.com/office/word/2020/wordml/sdtdatahash" xmlns:w16se="http://schemas.microsoft.com/office/word/2015/wordml/symex" xmlns:wpg="http://schemas.microsoft.com/office/word/2010/wordprocessingGroup" xmlns:wpi="http://schemas.microsoft.com/office/word/2010/wordprocessingInk" xmlns:wne="http://schemas.microsoft.com/office/word/2006/wordml" xmlns:wps="http://schemas.microsoft.com/office/word/2010/wordprocessingShape" mc:Ignorable="w14 w15 w16se w16cid w16 w16cex w16sdtdh wp14">
-  <w15:person w15:author="Jaeger, Florian">
-    <w15:presenceInfo w15:providerId="AD" w15:userId="S::fjaeger@ur.rochester.edu::0d0acd91-09a2-4ddb-a934-22efc544688e"/>
-  </w15:person>
-</w15:people>
-</file>
-
 <file path=word/styles.xml><?xml version="1.0" encoding="utf-8"?>
-<w:styles xmlns:mc="http://schemas.openxmlformats.org/markup-compatibility/2006" xmlns:r="http://schemas.openxmlformats.org/officeDocument/2006/relationships" xmlns:w="http://schemas.openxmlformats.org/wordprocessingml/2006/main" xmlns:w14="http://schemas.microsoft.com/office/word/2010/wordml" xmlns:w15="http://schemas.microsoft.com/office/word/2012/wordml" xmlns:w16cex="http://schemas.microsoft.com/office/word/2018/wordml/cex" xmlns:w16cid="http://schemas.microsoft.com/office/word/2016/wordml/cid" xmlns:w16="http://schemas.microsoft.com/office/word/2018/wordml" xmlns:w16sdtdh="http://schemas.microsoft.com/office/word/2020/wordml/sdtdatahash" xmlns:w16se="http://schemas.microsoft.com/office/word/2015/wordml/symex" mc:Ignorable="w14 w15 w16se w16cid w16 w16cex w16sdtdh">
+<w:styles xmlns:mc="http://schemas.openxmlformats.org/markup-compatibility/2006" xmlns:r="http://schemas.openxmlformats.org/officeDocument/2006/relationships" xmlns:w="http://schemas.openxmlformats.org/wordprocessingml/2006/main" xmlns:w14="http://schemas.microsoft.com/office/word/2010/wordml" xmlns:w15="http://schemas.microsoft.com/office/word/2012/wordml" xmlns:w16cex="http://schemas.microsoft.com/office/word/2018/wordml/cex" xmlns:w16cid="http://schemas.microsoft.com/office/word/2016/wordml/cid" xmlns:w16="http://schemas.microsoft.com/office/word/2018/wordml" xmlns:w16du="http://schemas.microsoft.com/office/word/2023/wordml/word16du" xmlns:w16sdtdh="http://schemas.microsoft.com/office/word/2020/wordml/sdtdatahash" xmlns:w16se="http://schemas.microsoft.com/office/word/2015/wordml/symex" mc:Ignorable="w14 w15 w16se w16cid w16 w16cex w16sdtdh w16du">
   <w:docDefaults>
     <w:rPrDefault>
       <w:rPr>
@@ -4958,7 +4257,7 @@
       <w:szCs w:val="24"/>
     </w:rPr>
   </w:style>
-  <w:style w:type="paragraph" w:styleId="Heading1">
+  <w:style w:type="paragraph" w:styleId="Rubrik1">
     <w:name w:val="heading 1"/>
     <w:basedOn w:val="Normal"/>
     <w:next w:val="Normal"/>
@@ -4979,7 +4278,7 @@
       <w:szCs w:val="32"/>
     </w:rPr>
   </w:style>
-  <w:style w:type="paragraph" w:styleId="Heading2">
+  <w:style w:type="paragraph" w:styleId="Rubrik2">
     <w:name w:val="heading 2"/>
     <w:basedOn w:val="Normal"/>
     <w:next w:val="Normal"/>
@@ -5000,10 +4299,10 @@
       <w:szCs w:val="28"/>
     </w:rPr>
   </w:style>
-  <w:style w:type="paragraph" w:styleId="Heading3">
+  <w:style w:type="paragraph" w:styleId="Rubrik3">
     <w:name w:val="heading 3"/>
     <w:aliases w:val="L&amp;P Heading 3"/>
-    <w:basedOn w:val="Heading1"/>
+    <w:basedOn w:val="Rubrik1"/>
     <w:qFormat/>
     <w:rsid w:val="00AF73B2"/>
     <w:pPr>
@@ -5020,13 +4319,13 @@
       <w:szCs w:val="26"/>
     </w:rPr>
   </w:style>
-  <w:style w:type="character" w:default="1" w:styleId="DefaultParagraphFont">
+  <w:style w:type="character" w:default="1" w:styleId="Standardstycketeckensnitt">
     <w:name w:val="Default Paragraph Font"/>
     <w:uiPriority w:val="1"/>
     <w:semiHidden/>
     <w:unhideWhenUsed/>
   </w:style>
-  <w:style w:type="table" w:default="1" w:styleId="TableNormal">
+  <w:style w:type="table" w:default="1" w:styleId="Normaltabell">
     <w:name w:val="Normal Table"/>
     <w:uiPriority w:val="99"/>
     <w:semiHidden/>
@@ -5041,7 +4340,7 @@
       </w:tblCellMar>
     </w:tblPr>
   </w:style>
-  <w:style w:type="numbering" w:default="1" w:styleId="NoList">
+  <w:style w:type="numbering" w:default="1" w:styleId="Ingenlista">
     <w:name w:val="No List"/>
     <w:uiPriority w:val="99"/>
     <w:semiHidden/>
@@ -5049,7 +4348,7 @@
   </w:style>
   <w:style w:type="paragraph" w:customStyle="1" w:styleId="AnhangFlorian">
     <w:name w:val="Anhang (Florian)"/>
-    <w:basedOn w:val="Heading1"/>
+    <w:basedOn w:val="Rubrik1"/>
     <w:next w:val="Normal"/>
     <w:rsid w:val="00DE62CA"/>
     <w:pPr>
@@ -5078,7 +4377,7 @@
   </w:style>
   <w:style w:type="paragraph" w:customStyle="1" w:styleId="Anhang1Florian">
     <w:name w:val="Anhang 1 (Florian)"/>
-    <w:basedOn w:val="Heading1"/>
+    <w:basedOn w:val="Rubrik1"/>
     <w:next w:val="Normal"/>
     <w:rsid w:val="00DE62CA"/>
     <w:pPr>
@@ -5110,7 +4409,7 @@
   </w:style>
   <w:style w:type="paragraph" w:customStyle="1" w:styleId="Anhang2Florian">
     <w:name w:val="Anhang 2 (Florian)"/>
-    <w:basedOn w:val="Heading2"/>
+    <w:basedOn w:val="Rubrik2"/>
     <w:next w:val="Normal"/>
     <w:rsid w:val="00DE62CA"/>
     <w:pPr>
@@ -5141,7 +4440,7 @@
   </w:style>
   <w:style w:type="paragraph" w:customStyle="1" w:styleId="Anhang3Florian">
     <w:name w:val="Anhang 3 (Florian)"/>
-    <w:basedOn w:val="Heading3"/>
+    <w:basedOn w:val="Rubrik3"/>
     <w:next w:val="Normal"/>
     <w:rsid w:val="00DE62CA"/>
     <w:pPr>
@@ -5188,7 +4487,7 @@
       <w:lang w:val="en-GB"/>
     </w:rPr>
   </w:style>
-  <w:style w:type="paragraph" w:styleId="Caption">
+  <w:style w:type="paragraph" w:styleId="Beskrivning">
     <w:name w:val="caption"/>
     <w:aliases w:val="Beschriftung (Florian)"/>
     <w:basedOn w:val="Normal"/>
@@ -5475,7 +4774,7 @@
       <w:rFonts w:ascii="Janson Text" w:hAnsi="Janson Text"/>
     </w:rPr>
   </w:style>
-  <w:style w:type="paragraph" w:styleId="BalloonText">
+  <w:style w:type="paragraph" w:styleId="Ballongtext">
     <w:name w:val="Balloon Text"/>
     <w:basedOn w:val="Normal"/>
     <w:semiHidden/>
@@ -5486,7 +4785,7 @@
       <w:szCs w:val="16"/>
     </w:rPr>
   </w:style>
-  <w:style w:type="character" w:styleId="CommentReference">
+  <w:style w:type="character" w:styleId="Kommentarsreferens">
     <w:name w:val="annotation reference"/>
     <w:semiHidden/>
     <w:rsid w:val="00DE62CA"/>
@@ -5495,7 +4794,7 @@
       <w:szCs w:val="16"/>
     </w:rPr>
   </w:style>
-  <w:style w:type="paragraph" w:styleId="CommentText">
+  <w:style w:type="paragraph" w:styleId="Kommentarer">
     <w:name w:val="annotation text"/>
     <w:basedOn w:val="Normal"/>
     <w:semiHidden/>
@@ -5505,10 +4804,10 @@
       <w:szCs w:val="20"/>
     </w:rPr>
   </w:style>
-  <w:style w:type="paragraph" w:styleId="CommentSubject">
+  <w:style w:type="paragraph" w:styleId="Kommentarsmne">
     <w:name w:val="annotation subject"/>
-    <w:basedOn w:val="CommentText"/>
-    <w:next w:val="CommentText"/>
+    <w:basedOn w:val="Kommentarer"/>
+    <w:next w:val="Kommentarer"/>
     <w:semiHidden/>
     <w:rsid w:val="00DE62CA"/>
     <w:rPr>
@@ -5575,7 +4874,7 @@
       <w:lang w:eastAsia="ar-SA"/>
     </w:rPr>
   </w:style>
-  <w:style w:type="character" w:styleId="FollowedHyperlink">
+  <w:style w:type="character" w:styleId="AnvndHyperlnk">
     <w:name w:val="FollowedHyperlink"/>
     <w:rsid w:val="00DE62CA"/>
     <w:rPr>
@@ -5583,7 +4882,7 @@
       <w:u w:val="single"/>
     </w:rPr>
   </w:style>
-  <w:style w:type="paragraph" w:styleId="Footer">
+  <w:style w:type="paragraph" w:styleId="Sidfot">
     <w:name w:val="footer"/>
     <w:basedOn w:val="Normal"/>
     <w:rsid w:val="00DE62CA"/>
@@ -5594,7 +4893,7 @@
       </w:tabs>
     </w:pPr>
   </w:style>
-  <w:style w:type="character" w:styleId="FootnoteReference">
+  <w:style w:type="character" w:styleId="Fotnotsreferens">
     <w:name w:val="footnote reference"/>
     <w:semiHidden/>
     <w:rsid w:val="00DE62CA"/>
@@ -5602,7 +4901,7 @@
       <w:vertAlign w:val="superscript"/>
     </w:rPr>
   </w:style>
-  <w:style w:type="paragraph" w:styleId="FootnoteText">
+  <w:style w:type="paragraph" w:styleId="Fotnotstext">
     <w:name w:val="footnote text"/>
     <w:basedOn w:val="Normal"/>
     <w:semiHidden/>
@@ -5612,7 +4911,7 @@
       <w:szCs w:val="20"/>
     </w:rPr>
   </w:style>
-  <w:style w:type="paragraph" w:styleId="Header">
+  <w:style w:type="paragraph" w:styleId="Sidhuvud">
     <w:name w:val="header"/>
     <w:basedOn w:val="Normal"/>
     <w:rsid w:val="00DE62CA"/>
@@ -5623,7 +4922,7 @@
       </w:tabs>
     </w:pPr>
   </w:style>
-  <w:style w:type="character" w:styleId="Hyperlink">
+  <w:style w:type="character" w:styleId="Hyperlnk">
     <w:name w:val="Hyperlink"/>
     <w:rsid w:val="00DE62CA"/>
     <w:rPr>
@@ -5811,7 +5110,7 @@
       <w:lang w:val="de-DE" w:eastAsia="ar-SA" w:bidi="ar-SA"/>
     </w:rPr>
   </w:style>
-  <w:style w:type="paragraph" w:styleId="NormalWeb">
+  <w:style w:type="paragraph" w:styleId="Normalwebb">
     <w:name w:val="Normal (Web)"/>
     <w:basedOn w:val="Normal"/>
     <w:uiPriority w:val="99"/>
@@ -5825,9 +5124,9 @@
       <w:rFonts w:ascii="Times New Roman" w:hAnsi="Times New Roman"/>
     </w:rPr>
   </w:style>
-  <w:style w:type="character" w:styleId="PageNumber">
+  <w:style w:type="character" w:styleId="Sidnummer">
     <w:name w:val="page number"/>
-    <w:basedOn w:val="DefaultParagraphFont"/>
+    <w:basedOn w:val="Standardstycketeckensnitt"/>
     <w:rsid w:val="00DE62CA"/>
   </w:style>
   <w:style w:type="paragraph" w:customStyle="1" w:styleId="StyleFirstline0">
@@ -5862,9 +5161,9 @@
       <w:lang w:val="de-DE" w:eastAsia="de-DE" w:bidi="ar-SA"/>
     </w:rPr>
   </w:style>
-  <w:style w:type="table" w:styleId="TableGrid">
+  <w:style w:type="table" w:styleId="Tabellrutnt">
     <w:name w:val="Table Grid"/>
-    <w:basedOn w:val="TableNormal"/>
+    <w:basedOn w:val="Normaltabell"/>
     <w:rsid w:val="00DE62CA"/>
     <w:pPr>
       <w:ind w:firstLine="432"/>
@@ -5881,7 +5180,7 @@
       </w:tblBorders>
     </w:tblPr>
   </w:style>
-  <w:style w:type="paragraph" w:styleId="TOC1">
+  <w:style w:type="paragraph" w:styleId="Innehll1">
     <w:name w:val="toc 1"/>
     <w:basedOn w:val="Normal"/>
     <w:next w:val="Normal"/>
@@ -5896,7 +5195,7 @@
       <w:ind w:firstLine="0"/>
     </w:pPr>
   </w:style>
-  <w:style w:type="paragraph" w:styleId="TOC2">
+  <w:style w:type="paragraph" w:styleId="Innehll2">
     <w:name w:val="toc 2"/>
     <w:basedOn w:val="Normal"/>
     <w:next w:val="Normal"/>
@@ -5994,10 +5293,10 @@
       <w:szCs w:val="22"/>
     </w:rPr>
   </w:style>
-  <w:style w:type="paragraph" w:styleId="HTMLPreformatted">
+  <w:style w:type="paragraph" w:styleId="HTML-frformaterad">
     <w:name w:val="HTML Preformatted"/>
     <w:basedOn w:val="Normal"/>
-    <w:link w:val="HTMLPreformattedChar"/>
+    <w:link w:val="HTML-frformateradChar"/>
     <w:uiPriority w:val="99"/>
     <w:unhideWhenUsed/>
     <w:rsid w:val="00084361"/>
@@ -6030,9 +5329,9 @@
       <w:lang w:val="x-none" w:eastAsia="x-none"/>
     </w:rPr>
   </w:style>
-  <w:style w:type="character" w:customStyle="1" w:styleId="HTMLPreformattedChar">
-    <w:name w:val="HTML Preformatted Char"/>
-    <w:link w:val="HTMLPreformatted"/>
+  <w:style w:type="character" w:customStyle="1" w:styleId="HTML-frformateradChar">
+    <w:name w:val="HTML - förformaterad Char"/>
+    <w:link w:val="HTML-frformaterad"/>
     <w:uiPriority w:val="99"/>
     <w:rsid w:val="00084361"/>
     <w:rPr>
@@ -6071,7 +5370,7 @@
       <w:szCs w:val="24"/>
     </w:rPr>
   </w:style>
-  <w:style w:type="paragraph" w:styleId="ListParagraph">
+  <w:style w:type="paragraph" w:styleId="Liststycke">
     <w:name w:val="List Paragraph"/>
     <w:basedOn w:val="Normal"/>
     <w:uiPriority w:val="34"/>
@@ -6082,9 +5381,9 @@
       <w:contextualSpacing/>
     </w:pPr>
   </w:style>
-  <w:style w:type="character" w:styleId="UnresolvedMention">
+  <w:style w:type="character" w:styleId="Olstomnmnande">
     <w:name w:val="Unresolved Mention"/>
-    <w:basedOn w:val="DefaultParagraphFont"/>
+    <w:basedOn w:val="Standardstycketeckensnitt"/>
     <w:uiPriority w:val="99"/>
     <w:semiHidden/>
     <w:unhideWhenUsed/>

</xml_diff>

<commit_message>
uploaded files for submission
</commit_message>
<xml_diff>
--- a/output/papers/JASA - Round 1/letter to the editors.docx
+++ b/output/papers/JASA - Round 1/letter to the editors.docx
@@ -1,6 +1,6 @@
 
 <file path=word/document.xml><?xml version="1.0" encoding="utf-8"?>
-<w:document xmlns:wpc="http://schemas.microsoft.com/office/word/2010/wordprocessingCanvas" xmlns:cx="http://schemas.microsoft.com/office/drawing/2014/chartex" xmlns:cx1="http://schemas.microsoft.com/office/drawing/2015/9/8/chartex" xmlns:cx2="http://schemas.microsoft.com/office/drawing/2015/10/21/chartex" xmlns:cx3="http://schemas.microsoft.com/office/drawing/2016/5/9/chartex" xmlns:cx4="http://schemas.microsoft.com/office/drawing/2016/5/10/chartex" xmlns:cx5="http://schemas.microsoft.com/office/drawing/2016/5/11/chartex" xmlns:cx6="http://schemas.microsoft.com/office/drawing/2016/5/12/chartex" xmlns:cx7="http://schemas.microsoft.com/office/drawing/2016/5/13/chartex" xmlns:cx8="http://schemas.microsoft.com/office/drawing/2016/5/14/chartex" xmlns:mc="http://schemas.openxmlformats.org/markup-compatibility/2006" xmlns:aink="http://schemas.microsoft.com/office/drawing/2016/ink" xmlns:am3d="http://schemas.microsoft.com/office/drawing/2017/model3d" xmlns:o="urn:schemas-microsoft-com:office:office" xmlns:oel="http://schemas.microsoft.com/office/2019/extlst" xmlns:r="http://schemas.openxmlformats.org/officeDocument/2006/relationships" xmlns:m="http://schemas.openxmlformats.org/officeDocument/2006/math" xmlns:v="urn:schemas-microsoft-com:vml" xmlns:wp14="http://schemas.microsoft.com/office/word/2010/wordprocessingDrawing" xmlns:wp="http://schemas.openxmlformats.org/drawingml/2006/wordprocessingDrawing" xmlns:w10="urn:schemas-microsoft-com:office:word" xmlns:w="http://schemas.openxmlformats.org/wordprocessingml/2006/main" xmlns:w14="http://schemas.microsoft.com/office/word/2010/wordml" xmlns:w15="http://schemas.microsoft.com/office/word/2012/wordml" xmlns:w16cex="http://schemas.microsoft.com/office/word/2018/wordml/cex" xmlns:w16cid="http://schemas.microsoft.com/office/word/2016/wordml/cid" xmlns:w16="http://schemas.microsoft.com/office/word/2018/wordml" xmlns:w16sdtdh="http://schemas.microsoft.com/office/word/2020/wordml/sdtdatahash" xmlns:w16se="http://schemas.microsoft.com/office/word/2015/wordml/symex" xmlns:wpg="http://schemas.microsoft.com/office/word/2010/wordprocessingGroup" xmlns:wpi="http://schemas.microsoft.com/office/word/2010/wordprocessingInk" xmlns:wne="http://schemas.microsoft.com/office/word/2006/wordml" xmlns:wps="http://schemas.microsoft.com/office/word/2010/wordprocessingShape" mc:Ignorable="w14 w15 w16se w16cid w16 w16cex w16sdtdh wp14">
+<w:document xmlns:wpc="http://schemas.microsoft.com/office/word/2010/wordprocessingCanvas" xmlns:cx="http://schemas.microsoft.com/office/drawing/2014/chartex" xmlns:cx1="http://schemas.microsoft.com/office/drawing/2015/9/8/chartex" xmlns:cx2="http://schemas.microsoft.com/office/drawing/2015/10/21/chartex" xmlns:cx3="http://schemas.microsoft.com/office/drawing/2016/5/9/chartex" xmlns:cx4="http://schemas.microsoft.com/office/drawing/2016/5/10/chartex" xmlns:cx5="http://schemas.microsoft.com/office/drawing/2016/5/11/chartex" xmlns:cx6="http://schemas.microsoft.com/office/drawing/2016/5/12/chartex" xmlns:cx7="http://schemas.microsoft.com/office/drawing/2016/5/13/chartex" xmlns:cx8="http://schemas.microsoft.com/office/drawing/2016/5/14/chartex" xmlns:mc="http://schemas.openxmlformats.org/markup-compatibility/2006" xmlns:aink="http://schemas.microsoft.com/office/drawing/2016/ink" xmlns:am3d="http://schemas.microsoft.com/office/drawing/2017/model3d" xmlns:o="urn:schemas-microsoft-com:office:office" xmlns:oel="http://schemas.microsoft.com/office/2019/extlst" xmlns:r="http://schemas.openxmlformats.org/officeDocument/2006/relationships" xmlns:m="http://schemas.openxmlformats.org/officeDocument/2006/math" xmlns:v="urn:schemas-microsoft-com:vml" xmlns:wp14="http://schemas.microsoft.com/office/word/2010/wordprocessingDrawing" xmlns:wp="http://schemas.openxmlformats.org/drawingml/2006/wordprocessingDrawing" xmlns:w10="urn:schemas-microsoft-com:office:word" xmlns:w="http://schemas.openxmlformats.org/wordprocessingml/2006/main" xmlns:w14="http://schemas.microsoft.com/office/word/2010/wordml" xmlns:w15="http://schemas.microsoft.com/office/word/2012/wordml" xmlns:w16cex="http://schemas.microsoft.com/office/word/2018/wordml/cex" xmlns:w16cid="http://schemas.microsoft.com/office/word/2016/wordml/cid" xmlns:w16="http://schemas.microsoft.com/office/word/2018/wordml" xmlns:w16du="http://schemas.microsoft.com/office/word/2023/wordml/word16du" xmlns:w16sdtdh="http://schemas.microsoft.com/office/word/2020/wordml/sdtdatahash" xmlns:w16se="http://schemas.microsoft.com/office/word/2015/wordml/symex" xmlns:wpg="http://schemas.microsoft.com/office/word/2010/wordprocessingGroup" xmlns:wpi="http://schemas.microsoft.com/office/word/2010/wordprocessingInk" xmlns:wne="http://schemas.microsoft.com/office/word/2006/wordml" xmlns:wps="http://schemas.microsoft.com/office/word/2010/wordprocessingShape" mc:Ignorable="w14 w15 w16se w16cid w16 w16cex w16sdtdh w16du wp14">
   <w:body>
     <w:p>
       <w:pPr>
@@ -84,7 +84,7 @@
     </w:p>
     <w:p>
       <w:pPr>
-        <w:pStyle w:val="Heading1"/>
+        <w:pStyle w:val="Rubrik1"/>
         <w:shd w:val="clear" w:color="auto" w:fill="FFFFFF"/>
         <w:ind w:firstLine="90"/>
         <w:rPr>
@@ -281,7 +281,7 @@
     </w:p>
     <w:p>
       <w:pPr>
-        <w:pStyle w:val="NormalWeb"/>
+        <w:pStyle w:val="Normalwebb"/>
         <w:ind w:firstLine="360"/>
         <w:jc w:val="both"/>
         <w:rPr>
@@ -425,7 +425,7 @@
     </w:p>
     <w:p>
       <w:pPr>
-        <w:pStyle w:val="NormalWeb"/>
+        <w:pStyle w:val="Normalwebb"/>
         <w:ind w:firstLine="360"/>
         <w:jc w:val="both"/>
         <w:rPr>
@@ -559,7 +559,7 @@
     </w:p>
     <w:p>
       <w:pPr>
-        <w:pStyle w:val="NormalWeb"/>
+        <w:pStyle w:val="Normalwebb"/>
         <w:ind w:firstLine="360"/>
         <w:jc w:val="both"/>
         <w:rPr>
@@ -658,637 +658,12 @@
         </w:rPr>
         <w:t xml:space="preserve"> Florian Jaeger</w:t>
       </w:r>
-      <w:r>
-        <w:rPr>
-          <w:rFonts w:ascii="Times New Roman" w:hAnsi="Times New Roman"/>
-          <w:sz w:val="22"/>
-          <w:szCs w:val="22"/>
-        </w:rPr>
-        <w:tab/>
-      </w:r>
-      <w:r>
-        <w:rPr>
-          <w:rFonts w:ascii="Times New Roman" w:hAnsi="Times New Roman"/>
-          <w:sz w:val="22"/>
-          <w:szCs w:val="22"/>
-        </w:rPr>
-        <w:t xml:space="preserve">       </w:t>
-      </w:r>
-    </w:p>
-    <w:p>
-      <w:pPr>
-        <w:ind w:firstLine="0"/>
-        <w:rPr>
-          <w:rFonts w:ascii="Times New Roman" w:hAnsi="Times New Roman"/>
-          <w:b/>
-          <w:sz w:val="22"/>
-          <w:szCs w:val="22"/>
-        </w:rPr>
-      </w:pPr>
-    </w:p>
-    <w:p>
-      <w:pPr>
-        <w:ind w:firstLine="0"/>
-        <w:rPr>
-          <w:rFonts w:ascii="Times New Roman" w:hAnsi="Times New Roman"/>
-          <w:b/>
-          <w:sz w:val="22"/>
-          <w:szCs w:val="22"/>
-        </w:rPr>
-      </w:pPr>
-      <w:r>
-        <w:rPr>
-          <w:rFonts w:ascii="Times New Roman" w:hAnsi="Times New Roman"/>
-          <w:b/>
-          <w:sz w:val="22"/>
-          <w:szCs w:val="22"/>
-        </w:rPr>
-        <w:lastRenderedPageBreak/>
-        <w:t>Suggested reviewers</w:t>
-      </w:r>
-      <w:r>
-        <w:rPr>
-          <w:rFonts w:ascii="Times New Roman" w:hAnsi="Times New Roman"/>
-          <w:b/>
-          <w:sz w:val="22"/>
-          <w:szCs w:val="22"/>
-        </w:rPr>
-        <w:t xml:space="preserve"> with relevant expertise</w:t>
-      </w:r>
-      <w:r>
-        <w:rPr>
-          <w:rFonts w:ascii="Times New Roman" w:hAnsi="Times New Roman"/>
-          <w:b/>
-          <w:sz w:val="22"/>
-          <w:szCs w:val="22"/>
-        </w:rPr>
-        <w:t xml:space="preserve"> and a variety of theoretical perspectives</w:t>
-      </w:r>
-      <w:r>
-        <w:rPr>
-          <w:rFonts w:ascii="Times New Roman" w:hAnsi="Times New Roman"/>
-          <w:b/>
-          <w:sz w:val="22"/>
-          <w:szCs w:val="22"/>
-        </w:rPr>
-        <w:t xml:space="preserve"> (and no COIs)</w:t>
-      </w:r>
-      <w:r>
-        <w:rPr>
-          <w:rFonts w:ascii="Times New Roman" w:hAnsi="Times New Roman"/>
-          <w:b/>
-          <w:sz w:val="22"/>
-          <w:szCs w:val="22"/>
-        </w:rPr>
-        <w:t>:</w:t>
-      </w:r>
-    </w:p>
-    <w:p>
-      <w:pPr>
-        <w:ind w:firstLine="0"/>
-        <w:rPr>
-          <w:rFonts w:ascii="Times New Roman" w:hAnsi="Times New Roman"/>
-          <w:b/>
-          <w:sz w:val="22"/>
-          <w:szCs w:val="22"/>
-        </w:rPr>
-      </w:pPr>
-    </w:p>
-    <w:p>
-      <w:pPr>
-        <w:pStyle w:val="ListParagraph"/>
-        <w:numPr>
-          <w:ilvl w:val="0"/>
-          <w:numId w:val="50"/>
-        </w:numPr>
-        <w:rPr>
-          <w:rFonts w:ascii="Times New Roman" w:hAnsi="Times New Roman"/>
-          <w:sz w:val="22"/>
-          <w:szCs w:val="22"/>
-        </w:rPr>
-      </w:pPr>
-      <w:commentRangeStart w:id="0"/>
-      <w:commentRangeStart w:id="1"/>
-      <w:r>
-        <w:rPr>
-          <w:rFonts w:ascii="Times New Roman" w:hAnsi="Times New Roman"/>
-          <w:sz w:val="22"/>
-          <w:szCs w:val="22"/>
-        </w:rPr>
-        <w:t>Eleanor Chodroff (</w:t>
-      </w:r>
-      <w:hyperlink r:id="rId7" w:history="1">
-        <w:r>
-          <w:rPr>
-            <w:rStyle w:val="Hyperlink"/>
-            <w:rFonts w:ascii="Times New Roman" w:hAnsi="Times New Roman"/>
-            <w:sz w:val="22"/>
-            <w:szCs w:val="22"/>
-          </w:rPr>
-          <w:t>eleanor.chodroff@uzh.ch</w:t>
-        </w:r>
-      </w:hyperlink>
-      <w:r>
-        <w:rPr>
-          <w:rFonts w:ascii="Times New Roman" w:hAnsi="Times New Roman"/>
-          <w:sz w:val="22"/>
-          <w:szCs w:val="22"/>
-        </w:rPr>
-        <w:t>)</w:t>
-      </w:r>
-    </w:p>
-    <w:p>
-      <w:pPr>
-        <w:pStyle w:val="ListParagraph"/>
-        <w:numPr>
-          <w:ilvl w:val="0"/>
-          <w:numId w:val="50"/>
-        </w:numPr>
-        <w:jc w:val="left"/>
-        <w:rPr>
-          <w:rFonts w:ascii="Times New Roman" w:hAnsi="Times New Roman"/>
-          <w:sz w:val="22"/>
-          <w:szCs w:val="22"/>
-        </w:rPr>
-      </w:pPr>
-      <w:r>
-        <w:rPr>
-          <w:rFonts w:ascii="Times New Roman" w:hAnsi="Times New Roman"/>
-          <w:sz w:val="22"/>
-          <w:szCs w:val="22"/>
-        </w:rPr>
-        <w:t>James McQueen</w:t>
-      </w:r>
-      <w:r>
-        <w:rPr>
-          <w:rFonts w:ascii="Times New Roman" w:hAnsi="Times New Roman"/>
-          <w:sz w:val="22"/>
-          <w:szCs w:val="22"/>
-        </w:rPr>
-        <w:t xml:space="preserve"> (</w:t>
-      </w:r>
-      <w:hyperlink r:id="rId8" w:history="1">
-        <w:r>
-          <w:rPr>
-            <w:rStyle w:val="Hyperlink"/>
-            <w:rFonts w:ascii="Times New Roman" w:hAnsi="Times New Roman"/>
-            <w:sz w:val="22"/>
-            <w:szCs w:val="22"/>
-          </w:rPr>
-          <w:t>j.mcqueen@donders.ru.nl</w:t>
-        </w:r>
-      </w:hyperlink>
-      <w:r>
-        <w:rPr>
-          <w:rFonts w:ascii="Times New Roman" w:hAnsi="Times New Roman"/>
-          <w:sz w:val="22"/>
-          <w:szCs w:val="22"/>
-        </w:rPr>
-        <w:t>)</w:t>
-      </w:r>
-    </w:p>
-    <w:p>
-      <w:pPr>
-        <w:pStyle w:val="ListParagraph"/>
-        <w:numPr>
-          <w:ilvl w:val="0"/>
-          <w:numId w:val="50"/>
-        </w:numPr>
-        <w:jc w:val="left"/>
-        <w:rPr>
-          <w:rFonts w:ascii="Times New Roman" w:hAnsi="Times New Roman"/>
-          <w:sz w:val="22"/>
-          <w:szCs w:val="22"/>
-        </w:rPr>
-      </w:pPr>
-      <w:r>
-        <w:rPr>
-          <w:rFonts w:ascii="Times New Roman" w:hAnsi="Times New Roman"/>
-          <w:sz w:val="22"/>
-          <w:szCs w:val="22"/>
-        </w:rPr>
-        <w:t xml:space="preserve">Effie </w:t>
-      </w:r>
-      <w:proofErr w:type="spellStart"/>
-      <w:r>
-        <w:rPr>
-          <w:rFonts w:ascii="Times New Roman" w:hAnsi="Times New Roman"/>
-          <w:sz w:val="22"/>
-          <w:szCs w:val="22"/>
-        </w:rPr>
-        <w:t>Kapnoula</w:t>
-      </w:r>
-      <w:proofErr w:type="spellEnd"/>
-      <w:r>
-        <w:rPr>
-          <w:rFonts w:ascii="Times New Roman" w:hAnsi="Times New Roman"/>
-          <w:sz w:val="22"/>
-          <w:szCs w:val="22"/>
-        </w:rPr>
-        <w:t xml:space="preserve"> (</w:t>
-      </w:r>
-      <w:hyperlink r:id="rId9" w:history="1">
-        <w:r>
-          <w:rPr>
-            <w:rStyle w:val="Hyperlink"/>
-            <w:rFonts w:ascii="Times New Roman" w:hAnsi="Times New Roman"/>
-            <w:sz w:val="22"/>
-            <w:szCs w:val="22"/>
-          </w:rPr>
-          <w:t>e.kapnoula@bcbl.eu</w:t>
-        </w:r>
-      </w:hyperlink>
-      <w:r>
-        <w:rPr>
-          <w:rFonts w:ascii="Times New Roman" w:hAnsi="Times New Roman"/>
-          <w:sz w:val="22"/>
-          <w:szCs w:val="22"/>
-        </w:rPr>
-        <w:t>)</w:t>
-      </w:r>
-    </w:p>
-    <w:p>
-      <w:pPr>
-        <w:pStyle w:val="ListParagraph"/>
-        <w:numPr>
-          <w:ilvl w:val="0"/>
-          <w:numId w:val="50"/>
-        </w:numPr>
-        <w:jc w:val="left"/>
-        <w:rPr>
-          <w:rFonts w:ascii="Times New Roman" w:hAnsi="Times New Roman"/>
-          <w:sz w:val="22"/>
-          <w:szCs w:val="22"/>
-        </w:rPr>
-      </w:pPr>
-      <w:r>
-        <w:rPr>
-          <w:rFonts w:ascii="Times New Roman" w:hAnsi="Times New Roman"/>
-          <w:sz w:val="22"/>
-          <w:szCs w:val="22"/>
-        </w:rPr>
-        <w:t>Meghan Clayards (</w:t>
-      </w:r>
-      <w:hyperlink r:id="rId10" w:history="1">
-        <w:r>
-          <w:rPr>
-            <w:rStyle w:val="Hyperlink"/>
-            <w:rFonts w:ascii="Times New Roman" w:hAnsi="Times New Roman"/>
-            <w:sz w:val="22"/>
-            <w:szCs w:val="22"/>
-          </w:rPr>
-          <w:t>meghan.clayards@mcgill.ca</w:t>
-        </w:r>
-      </w:hyperlink>
-      <w:r>
-        <w:rPr>
-          <w:rFonts w:ascii="Times New Roman" w:hAnsi="Times New Roman"/>
-          <w:sz w:val="22"/>
-          <w:szCs w:val="22"/>
-        </w:rPr>
-        <w:t>)</w:t>
-      </w:r>
-    </w:p>
-    <w:p>
-      <w:pPr>
-        <w:pStyle w:val="ListParagraph"/>
-        <w:numPr>
-          <w:ilvl w:val="0"/>
-          <w:numId w:val="50"/>
-        </w:numPr>
-        <w:jc w:val="left"/>
-        <w:rPr>
-          <w:rFonts w:ascii="Times New Roman" w:hAnsi="Times New Roman"/>
-          <w:sz w:val="22"/>
-          <w:szCs w:val="22"/>
-        </w:rPr>
-      </w:pPr>
-      <w:r>
-        <w:rPr>
-          <w:rFonts w:ascii="Times New Roman" w:hAnsi="Times New Roman"/>
-          <w:sz w:val="22"/>
-          <w:szCs w:val="22"/>
-        </w:rPr>
-        <w:t>Brian MacWhinney (</w:t>
-      </w:r>
-      <w:hyperlink r:id="rId11" w:history="1">
-        <w:r>
-          <w:rPr>
-            <w:rStyle w:val="Hyperlink"/>
-            <w:rFonts w:ascii="Times New Roman" w:hAnsi="Times New Roman"/>
-            <w:sz w:val="22"/>
-            <w:szCs w:val="22"/>
-          </w:rPr>
-          <w:t>macw@cmu.edu</w:t>
-        </w:r>
-      </w:hyperlink>
-      <w:r>
-        <w:rPr>
-          <w:rFonts w:ascii="Times New Roman" w:hAnsi="Times New Roman"/>
-          <w:sz w:val="22"/>
-          <w:szCs w:val="22"/>
-        </w:rPr>
-        <w:t>)</w:t>
-      </w:r>
-    </w:p>
-    <w:p>
-      <w:pPr>
-        <w:pStyle w:val="ListParagraph"/>
-        <w:numPr>
-          <w:ilvl w:val="0"/>
-          <w:numId w:val="50"/>
-        </w:numPr>
-        <w:jc w:val="left"/>
-        <w:rPr>
-          <w:rFonts w:ascii="Times New Roman" w:hAnsi="Times New Roman"/>
-          <w:sz w:val="22"/>
-          <w:szCs w:val="22"/>
-          <w:lang w:val="sv-SE"/>
-        </w:rPr>
-      </w:pPr>
-      <w:proofErr w:type="spellStart"/>
-      <w:r>
-        <w:rPr>
-          <w:rFonts w:ascii="Times New Roman" w:hAnsi="Times New Roman"/>
-          <w:sz w:val="22"/>
-          <w:szCs w:val="22"/>
-          <w:lang w:val="sv-SE"/>
-        </w:rPr>
-        <w:t>Vsevolod</w:t>
-      </w:r>
-      <w:proofErr w:type="spellEnd"/>
-      <w:r>
-        <w:rPr>
-          <w:rFonts w:ascii="Times New Roman" w:hAnsi="Times New Roman"/>
-          <w:sz w:val="22"/>
-          <w:szCs w:val="22"/>
-          <w:lang w:val="sv-SE"/>
-        </w:rPr>
-        <w:t xml:space="preserve"> </w:t>
-      </w:r>
-      <w:proofErr w:type="spellStart"/>
-      <w:r>
-        <w:rPr>
-          <w:rFonts w:ascii="Times New Roman" w:hAnsi="Times New Roman"/>
-          <w:sz w:val="22"/>
-          <w:szCs w:val="22"/>
-          <w:lang w:val="sv-SE"/>
-        </w:rPr>
-        <w:t>Kapatsinksi</w:t>
-      </w:r>
-      <w:proofErr w:type="spellEnd"/>
-      <w:r>
-        <w:rPr>
-          <w:rFonts w:ascii="Times New Roman" w:hAnsi="Times New Roman"/>
-          <w:sz w:val="22"/>
-          <w:szCs w:val="22"/>
-          <w:lang w:val="sv-SE"/>
-        </w:rPr>
-        <w:t xml:space="preserve"> (</w:t>
-      </w:r>
-      <w:hyperlink r:id="rId12" w:history="1">
-        <w:r>
-          <w:rPr>
-            <w:rStyle w:val="Hyperlink"/>
-            <w:rFonts w:ascii="Times New Roman" w:hAnsi="Times New Roman"/>
-            <w:sz w:val="22"/>
-            <w:szCs w:val="22"/>
-            <w:lang w:val="sv-SE"/>
-          </w:rPr>
-          <w:t>vkapatsi@uoregon.edu</w:t>
-        </w:r>
-      </w:hyperlink>
-      <w:r>
-        <w:rPr>
-          <w:rFonts w:ascii="Times New Roman" w:hAnsi="Times New Roman"/>
-          <w:sz w:val="22"/>
-          <w:szCs w:val="22"/>
-          <w:lang w:val="sv-SE"/>
-        </w:rPr>
-        <w:t xml:space="preserve">) </w:t>
-      </w:r>
-      <w:commentRangeEnd w:id="0"/>
-      <w:r>
-        <w:rPr>
-          <w:rStyle w:val="CommentReference"/>
-        </w:rPr>
-        <w:commentReference w:id="0"/>
-      </w:r>
-      <w:commentRangeEnd w:id="1"/>
-      <w:r>
-        <w:rPr>
-          <w:rStyle w:val="CommentReference"/>
-        </w:rPr>
-        <w:commentReference w:id="1"/>
-      </w:r>
-    </w:p>
-    <w:p>
-      <w:pPr>
-        <w:ind w:firstLine="0"/>
-        <w:rPr>
-          <w:rFonts w:ascii="Times New Roman" w:hAnsi="Times New Roman"/>
-          <w:b/>
-          <w:sz w:val="22"/>
-          <w:szCs w:val="22"/>
-          <w:lang w:val="sv-SE"/>
-        </w:rPr>
-      </w:pPr>
-    </w:p>
-    <w:p>
-      <w:pPr>
-        <w:ind w:firstLine="0"/>
-        <w:rPr>
-          <w:rFonts w:ascii="Times New Roman" w:hAnsi="Times New Roman"/>
-          <w:b/>
-          <w:sz w:val="22"/>
-          <w:szCs w:val="22"/>
-        </w:rPr>
-      </w:pPr>
-      <w:r>
-        <w:rPr>
-          <w:rFonts w:ascii="Times New Roman" w:hAnsi="Times New Roman"/>
-          <w:b/>
-          <w:sz w:val="22"/>
-          <w:szCs w:val="22"/>
-        </w:rPr>
-        <w:t>Currently reviewing other manuscript</w:t>
-      </w:r>
-      <w:r>
-        <w:rPr>
-          <w:rFonts w:ascii="Times New Roman" w:hAnsi="Times New Roman"/>
-          <w:b/>
-          <w:sz w:val="22"/>
-          <w:szCs w:val="22"/>
-        </w:rPr>
-        <w:t>s</w:t>
-      </w:r>
-      <w:r>
-        <w:rPr>
-          <w:rFonts w:ascii="Times New Roman" w:hAnsi="Times New Roman"/>
-          <w:b/>
-          <w:sz w:val="22"/>
-          <w:szCs w:val="22"/>
-        </w:rPr>
-        <w:t xml:space="preserve"> of ours:</w:t>
-      </w:r>
-    </w:p>
-    <w:p>
-      <w:pPr>
-        <w:pStyle w:val="ListParagraph"/>
-        <w:numPr>
-          <w:ilvl w:val="0"/>
-          <w:numId w:val="51"/>
-        </w:numPr>
-        <w:rPr>
-          <w:rFonts w:ascii="Times New Roman" w:hAnsi="Times New Roman"/>
-          <w:bCs/>
-          <w:sz w:val="22"/>
-          <w:szCs w:val="22"/>
-        </w:rPr>
-      </w:pPr>
-      <w:r>
-        <w:rPr>
-          <w:rFonts w:ascii="Times New Roman" w:hAnsi="Times New Roman"/>
-          <w:bCs/>
-          <w:sz w:val="22"/>
-          <w:szCs w:val="22"/>
-        </w:rPr>
-        <w:t>Arty Samuels (SUNY / BCBL</w:t>
-      </w:r>
-      <w:r>
-        <w:rPr>
-          <w:rFonts w:ascii="Times New Roman" w:hAnsi="Times New Roman"/>
-          <w:bCs/>
-          <w:sz w:val="22"/>
-          <w:szCs w:val="22"/>
-        </w:rPr>
-        <w:t>)</w:t>
-      </w:r>
-    </w:p>
-    <w:p>
-      <w:pPr>
-        <w:rPr>
-          <w:rFonts w:ascii="Times New Roman" w:hAnsi="Times New Roman"/>
-          <w:bCs/>
-          <w:sz w:val="22"/>
-          <w:szCs w:val="22"/>
-        </w:rPr>
-      </w:pPr>
-    </w:p>
-    <w:p>
-      <w:pPr>
-        <w:ind w:firstLine="0"/>
-        <w:rPr>
-          <w:rFonts w:ascii="Times New Roman" w:hAnsi="Times New Roman"/>
-          <w:b/>
-          <w:sz w:val="22"/>
-          <w:szCs w:val="22"/>
-        </w:rPr>
-      </w:pPr>
-      <w:r>
-        <w:rPr>
-          <w:rFonts w:ascii="Times New Roman" w:hAnsi="Times New Roman"/>
-          <w:b/>
-          <w:sz w:val="22"/>
-          <w:szCs w:val="22"/>
-        </w:rPr>
-        <w:t xml:space="preserve">We respectfully </w:t>
-      </w:r>
-      <w:r>
-        <w:rPr>
-          <w:rFonts w:ascii="Times New Roman" w:hAnsi="Times New Roman"/>
-          <w:b/>
-          <w:sz w:val="22"/>
-          <w:szCs w:val="22"/>
-        </w:rPr>
-        <w:t>would prefer</w:t>
-      </w:r>
-      <w:r>
-        <w:rPr>
-          <w:rFonts w:ascii="Times New Roman" w:hAnsi="Times New Roman"/>
-          <w:b/>
-          <w:sz w:val="22"/>
-          <w:szCs w:val="22"/>
-        </w:rPr>
-        <w:t xml:space="preserve"> that the following reviewers are </w:t>
-      </w:r>
-      <w:r>
-        <w:rPr>
-          <w:rFonts w:ascii="Times New Roman" w:hAnsi="Times New Roman"/>
-          <w:b/>
-          <w:i/>
-          <w:iCs/>
-          <w:sz w:val="22"/>
-          <w:szCs w:val="22"/>
-        </w:rPr>
-        <w:t>not</w:t>
-      </w:r>
-      <w:r>
-        <w:rPr>
-          <w:rFonts w:ascii="Times New Roman" w:hAnsi="Times New Roman"/>
-          <w:b/>
-          <w:sz w:val="22"/>
-          <w:szCs w:val="22"/>
-        </w:rPr>
-        <w:t xml:space="preserve"> invited, as we </w:t>
-      </w:r>
-      <w:r>
-        <w:rPr>
-          <w:rFonts w:ascii="Times New Roman" w:hAnsi="Times New Roman"/>
-          <w:b/>
-          <w:sz w:val="22"/>
-          <w:szCs w:val="22"/>
-        </w:rPr>
-        <w:t>have reason to believe that</w:t>
-      </w:r>
-      <w:r>
-        <w:rPr>
-          <w:rFonts w:ascii="Times New Roman" w:hAnsi="Times New Roman"/>
-          <w:b/>
-          <w:sz w:val="22"/>
-          <w:szCs w:val="22"/>
-        </w:rPr>
-        <w:t xml:space="preserve"> they would judge this work objectively:</w:t>
-      </w:r>
-    </w:p>
-    <w:p>
-      <w:pPr>
-        <w:pStyle w:val="ListParagraph"/>
-        <w:numPr>
-          <w:ilvl w:val="0"/>
-          <w:numId w:val="51"/>
-        </w:numPr>
-        <w:rPr>
-          <w:rFonts w:ascii="Times New Roman" w:hAnsi="Times New Roman"/>
-          <w:bCs/>
-          <w:sz w:val="22"/>
-          <w:szCs w:val="22"/>
-        </w:rPr>
-      </w:pPr>
-      <w:r>
-        <w:rPr>
-          <w:rFonts w:ascii="Times New Roman" w:hAnsi="Times New Roman"/>
-          <w:bCs/>
-          <w:sz w:val="22"/>
-          <w:szCs w:val="22"/>
-        </w:rPr>
-        <w:t xml:space="preserve">Dick Aslin, Bob McMurray, </w:t>
-      </w:r>
-      <w:r>
-        <w:rPr>
-          <w:rFonts w:ascii="Times New Roman" w:hAnsi="Times New Roman"/>
-          <w:bCs/>
-          <w:sz w:val="22"/>
-          <w:szCs w:val="22"/>
-        </w:rPr>
-        <w:t>Sarah Creel</w:t>
-      </w:r>
     </w:p>
     <w:sectPr>
-      <w:headerReference w:type="default" r:id="rId17"/>
-      <w:footerReference w:type="default" r:id="rId18"/>
-      <w:headerReference w:type="first" r:id="rId19"/>
-      <w:footerReference w:type="first" r:id="rId20"/>
+      <w:headerReference w:type="default" r:id="rId7"/>
+      <w:footerReference w:type="default" r:id="rId8"/>
+      <w:headerReference w:type="first" r:id="rId9"/>
+      <w:footerReference w:type="first" r:id="rId10"/>
       <w:pgSz w:w="12240" w:h="15840"/>
       <w:pgMar w:top="1440" w:right="1800" w:bottom="1440" w:left="1800" w:header="720" w:footer="680" w:gutter="0"/>
       <w:cols w:space="720"/>
@@ -1299,76 +674,8 @@
 </w:document>
 </file>
 
-<file path=word/comments.xml><?xml version="1.0" encoding="utf-8"?>
-<w:comments xmlns:wpc="http://schemas.microsoft.com/office/word/2010/wordprocessingCanvas" xmlns:cx="http://schemas.microsoft.com/office/drawing/2014/chartex" xmlns:cx1="http://schemas.microsoft.com/office/drawing/2015/9/8/chartex" xmlns:cx2="http://schemas.microsoft.com/office/drawing/2015/10/21/chartex" xmlns:cx3="http://schemas.microsoft.com/office/drawing/2016/5/9/chartex" xmlns:cx4="http://schemas.microsoft.com/office/drawing/2016/5/10/chartex" xmlns:cx5="http://schemas.microsoft.com/office/drawing/2016/5/11/chartex" xmlns:cx6="http://schemas.microsoft.com/office/drawing/2016/5/12/chartex" xmlns:cx7="http://schemas.microsoft.com/office/drawing/2016/5/13/chartex" xmlns:cx8="http://schemas.microsoft.com/office/drawing/2016/5/14/chartex" xmlns:mc="http://schemas.openxmlformats.org/markup-compatibility/2006" xmlns:aink="http://schemas.microsoft.com/office/drawing/2016/ink" xmlns:am3d="http://schemas.microsoft.com/office/drawing/2017/model3d" xmlns:o="urn:schemas-microsoft-com:office:office" xmlns:oel="http://schemas.microsoft.com/office/2019/extlst" xmlns:r="http://schemas.openxmlformats.org/officeDocument/2006/relationships" xmlns:m="http://schemas.openxmlformats.org/officeDocument/2006/math" xmlns:v="urn:schemas-microsoft-com:vml" xmlns:wp14="http://schemas.microsoft.com/office/word/2010/wordprocessingDrawing" xmlns:wp="http://schemas.openxmlformats.org/drawingml/2006/wordprocessingDrawing" xmlns:w10="urn:schemas-microsoft-com:office:word" xmlns:w="http://schemas.openxmlformats.org/wordprocessingml/2006/main" xmlns:w14="http://schemas.microsoft.com/office/word/2010/wordml" xmlns:w15="http://schemas.microsoft.com/office/word/2012/wordml" xmlns:w16cex="http://schemas.microsoft.com/office/word/2018/wordml/cex" xmlns:w16cid="http://schemas.microsoft.com/office/word/2016/wordml/cid" xmlns:w16="http://schemas.microsoft.com/office/word/2018/wordml" xmlns:w16sdtdh="http://schemas.microsoft.com/office/word/2020/wordml/sdtdatahash" xmlns:w16se="http://schemas.microsoft.com/office/word/2015/wordml/symex" xmlns:wpg="http://schemas.microsoft.com/office/word/2010/wordprocessingGroup" xmlns:wpi="http://schemas.microsoft.com/office/word/2010/wordprocessingInk" xmlns:wne="http://schemas.microsoft.com/office/word/2006/wordml" xmlns:wps="http://schemas.microsoft.com/office/word/2010/wordprocessingShape" mc:Ignorable="w14 w15 w16se w16cid w16 w16cex w16sdtdh wp14">
-  <w:comment w:id="0" w:author="Jaeger, Florian" w:date="2024-06-18T16:41:00Z" w:initials="TJ">
-    <w:p>
-      <w:pPr>
-        <w:jc w:val="left"/>
-      </w:pPr>
-      <w:r>
-        <w:rPr>
-          <w:rStyle w:val="CommentReference"/>
-        </w:rPr>
-        <w:annotationRef/>
-      </w:r>
-      <w:r>
-        <w:rPr>
-          <w:color w:val="000000"/>
-          <w:sz w:val="20"/>
-          <w:szCs w:val="20"/>
-        </w:rPr>
-        <w:t>Anna, are there people in Sweden or elsewhere that you would like to add?</w:t>
-      </w:r>
-    </w:p>
-  </w:comment>
-  <w:comment w:id="1" w:author="Jaeger, Florian" w:date="2024-06-18T16:42:00Z" w:initials="TJ">
-    <w:p>
-      <w:pPr>
-        <w:jc w:val="left"/>
-      </w:pPr>
-      <w:r>
-        <w:rPr>
-          <w:rStyle w:val="CommentReference"/>
-        </w:rPr>
-        <w:annotationRef/>
-      </w:r>
-      <w:r>
-        <w:rPr>
-          <w:color w:val="000000"/>
-          <w:sz w:val="20"/>
-          <w:szCs w:val="20"/>
-        </w:rPr>
-        <w:t>perhaps also sjerps?</w:t>
-      </w:r>
-    </w:p>
-  </w:comment>
-</w:comments>
-</file>
-
-<file path=word/commentsExtended.xml><?xml version="1.0" encoding="utf-8"?>
-<w15:commentsEx xmlns:wpc="http://schemas.microsoft.com/office/word/2010/wordprocessingCanvas" xmlns:cx="http://schemas.microsoft.com/office/drawing/2014/chartex" xmlns:cx1="http://schemas.microsoft.com/office/drawing/2015/9/8/chartex" xmlns:cx2="http://schemas.microsoft.com/office/drawing/2015/10/21/chartex" xmlns:cx3="http://schemas.microsoft.com/office/drawing/2016/5/9/chartex" xmlns:cx4="http://schemas.microsoft.com/office/drawing/2016/5/10/chartex" xmlns:cx5="http://schemas.microsoft.com/office/drawing/2016/5/11/chartex" xmlns:cx6="http://schemas.microsoft.com/office/drawing/2016/5/12/chartex" xmlns:cx7="http://schemas.microsoft.com/office/drawing/2016/5/13/chartex" xmlns:cx8="http://schemas.microsoft.com/office/drawing/2016/5/14/chartex" xmlns:mc="http://schemas.openxmlformats.org/markup-compatibility/2006" xmlns:aink="http://schemas.microsoft.com/office/drawing/2016/ink" xmlns:am3d="http://schemas.microsoft.com/office/drawing/2017/model3d" xmlns:o="urn:schemas-microsoft-com:office:office" xmlns:oel="http://schemas.microsoft.com/office/2019/extlst" xmlns:r="http://schemas.openxmlformats.org/officeDocument/2006/relationships" xmlns:m="http://schemas.openxmlformats.org/officeDocument/2006/math" xmlns:v="urn:schemas-microsoft-com:vml" xmlns:wp14="http://schemas.microsoft.com/office/word/2010/wordprocessingDrawing" xmlns:wp="http://schemas.openxmlformats.org/drawingml/2006/wordprocessingDrawing" xmlns:w10="urn:schemas-microsoft-com:office:word" xmlns:w="http://schemas.openxmlformats.org/wordprocessingml/2006/main" xmlns:w14="http://schemas.microsoft.com/office/word/2010/wordml" xmlns:w15="http://schemas.microsoft.com/office/word/2012/wordml" xmlns:w16cex="http://schemas.microsoft.com/office/word/2018/wordml/cex" xmlns:w16cid="http://schemas.microsoft.com/office/word/2016/wordml/cid" xmlns:w16="http://schemas.microsoft.com/office/word/2018/wordml" xmlns:w16sdtdh="http://schemas.microsoft.com/office/word/2020/wordml/sdtdatahash" xmlns:w16se="http://schemas.microsoft.com/office/word/2015/wordml/symex" xmlns:wpg="http://schemas.microsoft.com/office/word/2010/wordprocessingGroup" xmlns:wpi="http://schemas.microsoft.com/office/word/2010/wordprocessingInk" xmlns:wne="http://schemas.microsoft.com/office/word/2006/wordml" xmlns:wps="http://schemas.microsoft.com/office/word/2010/wordprocessingShape" mc:Ignorable="w14 w15 w16se w16cid w16 w16cex w16sdtdh wp14">
-  <w15:commentEx w15:paraId="02C64B35" w15:done="0"/>
-  <w15:commentEx w15:paraId="3985F91B" w15:paraIdParent="02C64B35" w15:done="0"/>
-</w15:commentsEx>
-</file>
-
-<file path=word/commentsExtensible.xml><?xml version="1.0" encoding="utf-8"?>
-<w16cex:commentsExtensible xmlns:wpc="http://schemas.microsoft.com/office/word/2010/wordprocessingCanvas" xmlns:cx="http://schemas.microsoft.com/office/drawing/2014/chartex" xmlns:cx1="http://schemas.microsoft.com/office/drawing/2015/9/8/chartex" xmlns:cx2="http://schemas.microsoft.com/office/drawing/2015/10/21/chartex" xmlns:cx3="http://schemas.microsoft.com/office/drawing/2016/5/9/chartex" xmlns:cx4="http://schemas.microsoft.com/office/drawing/2016/5/10/chartex" xmlns:cx5="http://schemas.microsoft.com/office/drawing/2016/5/11/chartex" xmlns:cx6="http://schemas.microsoft.com/office/drawing/2016/5/12/chartex" xmlns:cx7="http://schemas.microsoft.com/office/drawing/2016/5/13/chartex" xmlns:cx8="http://schemas.microsoft.com/office/drawing/2016/5/14/chartex" xmlns:cr="http://schemas.microsoft.com/office/comments/2020/reactions" xmlns:mc="http://schemas.openxmlformats.org/markup-compatibility/2006" xmlns:aink="http://schemas.microsoft.com/office/drawing/2016/ink" xmlns:am3d="http://schemas.microsoft.com/office/drawing/2017/model3d" xmlns:o="urn:schemas-microsoft-com:office:office" xmlns:oel="http://schemas.microsoft.com/office/2019/extlst" xmlns:r="http://schemas.openxmlformats.org/officeDocument/2006/relationships" xmlns:m="http://schemas.openxmlformats.org/officeDocument/2006/math" xmlns:v="urn:schemas-microsoft-com:vml" xmlns:wp14="http://schemas.microsoft.com/office/word/2010/wordprocessingDrawing" xmlns:wp="http://schemas.openxmlformats.org/drawingml/2006/wordprocessingDrawing" xmlns:w10="urn:schemas-microsoft-com:office:word" xmlns:w="http://schemas.openxmlformats.org/wordprocessingml/2006/main" xmlns:w14="http://schemas.microsoft.com/office/word/2010/wordml" xmlns:w15="http://schemas.microsoft.com/office/word/2012/wordml" xmlns:w16cex="http://schemas.microsoft.com/office/word/2018/wordml/cex" xmlns:w16cid="http://schemas.microsoft.com/office/word/2016/wordml/cid" xmlns:w16="http://schemas.microsoft.com/office/word/2018/wordml" xmlns:w16sdtdh="http://schemas.microsoft.com/office/word/2020/wordml/sdtdatahash" xmlns:w16se="http://schemas.microsoft.com/office/word/2015/wordml/symex" xmlns:wpg="http://schemas.microsoft.com/office/word/2010/wordprocessingGroup" xmlns:wpi="http://schemas.microsoft.com/office/word/2010/wordprocessingInk" xmlns:wne="http://schemas.microsoft.com/office/word/2006/wordml" xmlns:wps="http://schemas.microsoft.com/office/word/2010/wordprocessingShape" mc:Ignorable="w14 w15 w16se w16cid w16 w16cex w16sdtdh cr wp14">
-  <w16cex:commentExtensible w16cex:durableId="6F251EDB" w16cex:dateUtc="2024-06-18T23:41:00Z"/>
-  <w16cex:commentExtensible w16cex:durableId="6018E9AD" w16cex:dateUtc="2024-06-18T23:42:00Z"/>
-</w16cex:commentsExtensible>
-</file>
-
-<file path=word/commentsIds.xml><?xml version="1.0" encoding="utf-8"?>
-<w16cid:commentsIds xmlns:wpc="http://schemas.microsoft.com/office/word/2010/wordprocessingCanvas" xmlns:cx="http://schemas.microsoft.com/office/drawing/2014/chartex" xmlns:cx1="http://schemas.microsoft.com/office/drawing/2015/9/8/chartex" xmlns:cx2="http://schemas.microsoft.com/office/drawing/2015/10/21/chartex" xmlns:cx3="http://schemas.microsoft.com/office/drawing/2016/5/9/chartex" xmlns:cx4="http://schemas.microsoft.com/office/drawing/2016/5/10/chartex" xmlns:cx5="http://schemas.microsoft.com/office/drawing/2016/5/11/chartex" xmlns:cx6="http://schemas.microsoft.com/office/drawing/2016/5/12/chartex" xmlns:cx7="http://schemas.microsoft.com/office/drawing/2016/5/13/chartex" xmlns:cx8="http://schemas.microsoft.com/office/drawing/2016/5/14/chartex" xmlns:mc="http://schemas.openxmlformats.org/markup-compatibility/2006" xmlns:aink="http://schemas.microsoft.com/office/drawing/2016/ink" xmlns:am3d="http://schemas.microsoft.com/office/drawing/2017/model3d" xmlns:o="urn:schemas-microsoft-com:office:office" xmlns:oel="http://schemas.microsoft.com/office/2019/extlst" xmlns:r="http://schemas.openxmlformats.org/officeDocument/2006/relationships" xmlns:m="http://schemas.openxmlformats.org/officeDocument/2006/math" xmlns:v="urn:schemas-microsoft-com:vml" xmlns:wp14="http://schemas.microsoft.com/office/word/2010/wordprocessingDrawing" xmlns:wp="http://schemas.openxmlformats.org/drawingml/2006/wordprocessingDrawing" xmlns:w10="urn:schemas-microsoft-com:office:word" xmlns:w="http://schemas.openxmlformats.org/wordprocessingml/2006/main" xmlns:w14="http://schemas.microsoft.com/office/word/2010/wordml" xmlns:w15="http://schemas.microsoft.com/office/word/2012/wordml" xmlns:w16cex="http://schemas.microsoft.com/office/word/2018/wordml/cex" xmlns:w16cid="http://schemas.microsoft.com/office/word/2016/wordml/cid" xmlns:w16="http://schemas.microsoft.com/office/word/2018/wordml" xmlns:w16sdtdh="http://schemas.microsoft.com/office/word/2020/wordml/sdtdatahash" xmlns:w16se="http://schemas.microsoft.com/office/word/2015/wordml/symex" xmlns:wpg="http://schemas.microsoft.com/office/word/2010/wordprocessingGroup" xmlns:wpi="http://schemas.microsoft.com/office/word/2010/wordprocessingInk" xmlns:wne="http://schemas.microsoft.com/office/word/2006/wordml" xmlns:wps="http://schemas.microsoft.com/office/word/2010/wordprocessingShape" mc:Ignorable="w14 w15 w16se w16cid w16 w16cex w16sdtdh wp14">
-  <w16cid:commentId w16cid:paraId="02C64B35" w16cid:durableId="6F251EDB"/>
-  <w16cid:commentId w16cid:paraId="3985F91B" w16cid:durableId="6018E9AD"/>
-</w16cid:commentsIds>
-</file>
-
 <file path=word/endnotes.xml><?xml version="1.0" encoding="utf-8"?>
-<w:endnotes xmlns:wpc="http://schemas.microsoft.com/office/word/2010/wordprocessingCanvas" xmlns:cx="http://schemas.microsoft.com/office/drawing/2014/chartex" xmlns:cx1="http://schemas.microsoft.com/office/drawing/2015/9/8/chartex" xmlns:cx2="http://schemas.microsoft.com/office/drawing/2015/10/21/chartex" xmlns:cx3="http://schemas.microsoft.com/office/drawing/2016/5/9/chartex" xmlns:cx4="http://schemas.microsoft.com/office/drawing/2016/5/10/chartex" xmlns:cx5="http://schemas.microsoft.com/office/drawing/2016/5/11/chartex" xmlns:cx6="http://schemas.microsoft.com/office/drawing/2016/5/12/chartex" xmlns:cx7="http://schemas.microsoft.com/office/drawing/2016/5/13/chartex" xmlns:cx8="http://schemas.microsoft.com/office/drawing/2016/5/14/chartex" xmlns:mc="http://schemas.openxmlformats.org/markup-compatibility/2006" xmlns:aink="http://schemas.microsoft.com/office/drawing/2016/ink" xmlns:am3d="http://schemas.microsoft.com/office/drawing/2017/model3d" xmlns:o="urn:schemas-microsoft-com:office:office" xmlns:oel="http://schemas.microsoft.com/office/2019/extlst" xmlns:r="http://schemas.openxmlformats.org/officeDocument/2006/relationships" xmlns:m="http://schemas.openxmlformats.org/officeDocument/2006/math" xmlns:v="urn:schemas-microsoft-com:vml" xmlns:wp14="http://schemas.microsoft.com/office/word/2010/wordprocessingDrawing" xmlns:wp="http://schemas.openxmlformats.org/drawingml/2006/wordprocessingDrawing" xmlns:w10="urn:schemas-microsoft-com:office:word" xmlns:w="http://schemas.openxmlformats.org/wordprocessingml/2006/main" xmlns:w14="http://schemas.microsoft.com/office/word/2010/wordml" xmlns:w15="http://schemas.microsoft.com/office/word/2012/wordml" xmlns:w16cex="http://schemas.microsoft.com/office/word/2018/wordml/cex" xmlns:w16cid="http://schemas.microsoft.com/office/word/2016/wordml/cid" xmlns:w16="http://schemas.microsoft.com/office/word/2018/wordml" xmlns:w16sdtdh="http://schemas.microsoft.com/office/word/2020/wordml/sdtdatahash" xmlns:w16se="http://schemas.microsoft.com/office/word/2015/wordml/symex" xmlns:wpg="http://schemas.microsoft.com/office/word/2010/wordprocessingGroup" xmlns:wpi="http://schemas.microsoft.com/office/word/2010/wordprocessingInk" xmlns:wne="http://schemas.microsoft.com/office/word/2006/wordml" xmlns:wps="http://schemas.microsoft.com/office/word/2010/wordprocessingShape" mc:Ignorable="w14 w15 w16se w16cid w16 w16cex w16sdtdh wp14">
+<w:endnotes xmlns:wpc="http://schemas.microsoft.com/office/word/2010/wordprocessingCanvas" xmlns:cx="http://schemas.microsoft.com/office/drawing/2014/chartex" xmlns:cx1="http://schemas.microsoft.com/office/drawing/2015/9/8/chartex" xmlns:cx2="http://schemas.microsoft.com/office/drawing/2015/10/21/chartex" xmlns:cx3="http://schemas.microsoft.com/office/drawing/2016/5/9/chartex" xmlns:cx4="http://schemas.microsoft.com/office/drawing/2016/5/10/chartex" xmlns:cx5="http://schemas.microsoft.com/office/drawing/2016/5/11/chartex" xmlns:cx6="http://schemas.microsoft.com/office/drawing/2016/5/12/chartex" xmlns:cx7="http://schemas.microsoft.com/office/drawing/2016/5/13/chartex" xmlns:cx8="http://schemas.microsoft.com/office/drawing/2016/5/14/chartex" xmlns:mc="http://schemas.openxmlformats.org/markup-compatibility/2006" xmlns:aink="http://schemas.microsoft.com/office/drawing/2016/ink" xmlns:am3d="http://schemas.microsoft.com/office/drawing/2017/model3d" xmlns:o="urn:schemas-microsoft-com:office:office" xmlns:oel="http://schemas.microsoft.com/office/2019/extlst" xmlns:r="http://schemas.openxmlformats.org/officeDocument/2006/relationships" xmlns:m="http://schemas.openxmlformats.org/officeDocument/2006/math" xmlns:v="urn:schemas-microsoft-com:vml" xmlns:wp14="http://schemas.microsoft.com/office/word/2010/wordprocessingDrawing" xmlns:wp="http://schemas.openxmlformats.org/drawingml/2006/wordprocessingDrawing" xmlns:w10="urn:schemas-microsoft-com:office:word" xmlns:w="http://schemas.openxmlformats.org/wordprocessingml/2006/main" xmlns:w14="http://schemas.microsoft.com/office/word/2010/wordml" xmlns:w15="http://schemas.microsoft.com/office/word/2012/wordml" xmlns:w16cex="http://schemas.microsoft.com/office/word/2018/wordml/cex" xmlns:w16cid="http://schemas.microsoft.com/office/word/2016/wordml/cid" xmlns:w16="http://schemas.microsoft.com/office/word/2018/wordml" xmlns:w16du="http://schemas.microsoft.com/office/word/2023/wordml/word16du" xmlns:w16sdtdh="http://schemas.microsoft.com/office/word/2020/wordml/sdtdatahash" xmlns:w16se="http://schemas.microsoft.com/office/word/2015/wordml/symex" xmlns:wpg="http://schemas.microsoft.com/office/word/2010/wordprocessingGroup" xmlns:wpi="http://schemas.microsoft.com/office/word/2010/wordprocessingInk" xmlns:wne="http://schemas.microsoft.com/office/word/2006/wordml" xmlns:wps="http://schemas.microsoft.com/office/word/2010/wordprocessingShape" mc:Ignorable="w14 w15 w16se w16cid w16 w16cex w16sdtdh w16du wp14">
   <w:endnote w:type="separator" w:id="-1">
     <w:p>
       <w:r>
@@ -1387,10 +694,10 @@
 </file>
 
 <file path=word/footer1.xml><?xml version="1.0" encoding="utf-8"?>
-<w:ftr xmlns:wpc="http://schemas.microsoft.com/office/word/2010/wordprocessingCanvas" xmlns:cx="http://schemas.microsoft.com/office/drawing/2014/chartex" xmlns:cx1="http://schemas.microsoft.com/office/drawing/2015/9/8/chartex" xmlns:cx2="http://schemas.microsoft.com/office/drawing/2015/10/21/chartex" xmlns:cx3="http://schemas.microsoft.com/office/drawing/2016/5/9/chartex" xmlns:cx4="http://schemas.microsoft.com/office/drawing/2016/5/10/chartex" xmlns:cx5="http://schemas.microsoft.com/office/drawing/2016/5/11/chartex" xmlns:cx6="http://schemas.microsoft.com/office/drawing/2016/5/12/chartex" xmlns:cx7="http://schemas.microsoft.com/office/drawing/2016/5/13/chartex" xmlns:cx8="http://schemas.microsoft.com/office/drawing/2016/5/14/chartex" xmlns:mc="http://schemas.openxmlformats.org/markup-compatibility/2006" xmlns:aink="http://schemas.microsoft.com/office/drawing/2016/ink" xmlns:am3d="http://schemas.microsoft.com/office/drawing/2017/model3d" xmlns:o="urn:schemas-microsoft-com:office:office" xmlns:oel="http://schemas.microsoft.com/office/2019/extlst" xmlns:r="http://schemas.openxmlformats.org/officeDocument/2006/relationships" xmlns:m="http://schemas.openxmlformats.org/officeDocument/2006/math" xmlns:v="urn:schemas-microsoft-com:vml" xmlns:wp14="http://schemas.microsoft.com/office/word/2010/wordprocessingDrawing" xmlns:wp="http://schemas.openxmlformats.org/drawingml/2006/wordprocessingDrawing" xmlns:w10="urn:schemas-microsoft-com:office:word" xmlns:w="http://schemas.openxmlformats.org/wordprocessingml/2006/main" xmlns:w14="http://schemas.microsoft.com/office/word/2010/wordml" xmlns:w15="http://schemas.microsoft.com/office/word/2012/wordml" xmlns:w16cex="http://schemas.microsoft.com/office/word/2018/wordml/cex" xmlns:w16cid="http://schemas.microsoft.com/office/word/2016/wordml/cid" xmlns:w16="http://schemas.microsoft.com/office/word/2018/wordml" xmlns:w16sdtdh="http://schemas.microsoft.com/office/word/2020/wordml/sdtdatahash" xmlns:w16se="http://schemas.microsoft.com/office/word/2015/wordml/symex" xmlns:wpg="http://schemas.microsoft.com/office/word/2010/wordprocessingGroup" xmlns:wpi="http://schemas.microsoft.com/office/word/2010/wordprocessingInk" xmlns:wne="http://schemas.microsoft.com/office/word/2006/wordml" xmlns:wps="http://schemas.microsoft.com/office/word/2010/wordprocessingShape" mc:Ignorable="w14 w15 w16se w16cid w16 w16cex w16sdtdh wp14">
+<w:ftr xmlns:wpc="http://schemas.microsoft.com/office/word/2010/wordprocessingCanvas" xmlns:cx="http://schemas.microsoft.com/office/drawing/2014/chartex" xmlns:cx1="http://schemas.microsoft.com/office/drawing/2015/9/8/chartex" xmlns:cx2="http://schemas.microsoft.com/office/drawing/2015/10/21/chartex" xmlns:cx3="http://schemas.microsoft.com/office/drawing/2016/5/9/chartex" xmlns:cx4="http://schemas.microsoft.com/office/drawing/2016/5/10/chartex" xmlns:cx5="http://schemas.microsoft.com/office/drawing/2016/5/11/chartex" xmlns:cx6="http://schemas.microsoft.com/office/drawing/2016/5/12/chartex" xmlns:cx7="http://schemas.microsoft.com/office/drawing/2016/5/13/chartex" xmlns:cx8="http://schemas.microsoft.com/office/drawing/2016/5/14/chartex" xmlns:mc="http://schemas.openxmlformats.org/markup-compatibility/2006" xmlns:aink="http://schemas.microsoft.com/office/drawing/2016/ink" xmlns:am3d="http://schemas.microsoft.com/office/drawing/2017/model3d" xmlns:o="urn:schemas-microsoft-com:office:office" xmlns:oel="http://schemas.microsoft.com/office/2019/extlst" xmlns:r="http://schemas.openxmlformats.org/officeDocument/2006/relationships" xmlns:m="http://schemas.openxmlformats.org/officeDocument/2006/math" xmlns:v="urn:schemas-microsoft-com:vml" xmlns:wp14="http://schemas.microsoft.com/office/word/2010/wordprocessingDrawing" xmlns:wp="http://schemas.openxmlformats.org/drawingml/2006/wordprocessingDrawing" xmlns:w10="urn:schemas-microsoft-com:office:word" xmlns:w="http://schemas.openxmlformats.org/wordprocessingml/2006/main" xmlns:w14="http://schemas.microsoft.com/office/word/2010/wordml" xmlns:w15="http://schemas.microsoft.com/office/word/2012/wordml" xmlns:w16cex="http://schemas.microsoft.com/office/word/2018/wordml/cex" xmlns:w16cid="http://schemas.microsoft.com/office/word/2016/wordml/cid" xmlns:w16="http://schemas.microsoft.com/office/word/2018/wordml" xmlns:w16du="http://schemas.microsoft.com/office/word/2023/wordml/word16du" xmlns:w16sdtdh="http://schemas.microsoft.com/office/word/2020/wordml/sdtdatahash" xmlns:w16se="http://schemas.microsoft.com/office/word/2015/wordml/symex" xmlns:wpg="http://schemas.microsoft.com/office/word/2010/wordprocessingGroup" xmlns:wpi="http://schemas.microsoft.com/office/word/2010/wordprocessingInk" xmlns:wne="http://schemas.microsoft.com/office/word/2006/wordml" xmlns:wps="http://schemas.microsoft.com/office/word/2010/wordprocessingShape" mc:Ignorable="w14 w15 w16se w16cid w16 w16cex w16sdtdh w16du wp14">
   <w:p>
     <w:pPr>
-      <w:pStyle w:val="Footer"/>
+      <w:pStyle w:val="Sidfot"/>
       <w:ind w:firstLine="0"/>
     </w:pPr>
   </w:p>
@@ -1398,7 +705,7 @@
 </file>
 
 <file path=word/footer2.xml><?xml version="1.0" encoding="utf-8"?>
-<w:ftr xmlns:wpc="http://schemas.microsoft.com/office/word/2010/wordprocessingCanvas" xmlns:cx="http://schemas.microsoft.com/office/drawing/2014/chartex" xmlns:cx1="http://schemas.microsoft.com/office/drawing/2015/9/8/chartex" xmlns:cx2="http://schemas.microsoft.com/office/drawing/2015/10/21/chartex" xmlns:cx3="http://schemas.microsoft.com/office/drawing/2016/5/9/chartex" xmlns:cx4="http://schemas.microsoft.com/office/drawing/2016/5/10/chartex" xmlns:cx5="http://schemas.microsoft.com/office/drawing/2016/5/11/chartex" xmlns:cx6="http://schemas.microsoft.com/office/drawing/2016/5/12/chartex" xmlns:cx7="http://schemas.microsoft.com/office/drawing/2016/5/13/chartex" xmlns:cx8="http://schemas.microsoft.com/office/drawing/2016/5/14/chartex" xmlns:mc="http://schemas.openxmlformats.org/markup-compatibility/2006" xmlns:aink="http://schemas.microsoft.com/office/drawing/2016/ink" xmlns:am3d="http://schemas.microsoft.com/office/drawing/2017/model3d" xmlns:o="urn:schemas-microsoft-com:office:office" xmlns:oel="http://schemas.microsoft.com/office/2019/extlst" xmlns:r="http://schemas.openxmlformats.org/officeDocument/2006/relationships" xmlns:m="http://schemas.openxmlformats.org/officeDocument/2006/math" xmlns:v="urn:schemas-microsoft-com:vml" xmlns:wp14="http://schemas.microsoft.com/office/word/2010/wordprocessingDrawing" xmlns:wp="http://schemas.openxmlformats.org/drawingml/2006/wordprocessingDrawing" xmlns:w10="urn:schemas-microsoft-com:office:word" xmlns:w="http://schemas.openxmlformats.org/wordprocessingml/2006/main" xmlns:w14="http://schemas.microsoft.com/office/word/2010/wordml" xmlns:w15="http://schemas.microsoft.com/office/word/2012/wordml" xmlns:w16cex="http://schemas.microsoft.com/office/word/2018/wordml/cex" xmlns:w16cid="http://schemas.microsoft.com/office/word/2016/wordml/cid" xmlns:w16="http://schemas.microsoft.com/office/word/2018/wordml" xmlns:w16sdtdh="http://schemas.microsoft.com/office/word/2020/wordml/sdtdatahash" xmlns:w16se="http://schemas.microsoft.com/office/word/2015/wordml/symex" xmlns:wpg="http://schemas.microsoft.com/office/word/2010/wordprocessingGroup" xmlns:wpi="http://schemas.microsoft.com/office/word/2010/wordprocessingInk" xmlns:wne="http://schemas.microsoft.com/office/word/2006/wordml" xmlns:wps="http://schemas.microsoft.com/office/word/2010/wordprocessingShape" mc:Ignorable="w14 w15 w16se w16cid w16 w16cex w16sdtdh wp14">
+<w:ftr xmlns:wpc="http://schemas.microsoft.com/office/word/2010/wordprocessingCanvas" xmlns:cx="http://schemas.microsoft.com/office/drawing/2014/chartex" xmlns:cx1="http://schemas.microsoft.com/office/drawing/2015/9/8/chartex" xmlns:cx2="http://schemas.microsoft.com/office/drawing/2015/10/21/chartex" xmlns:cx3="http://schemas.microsoft.com/office/drawing/2016/5/9/chartex" xmlns:cx4="http://schemas.microsoft.com/office/drawing/2016/5/10/chartex" xmlns:cx5="http://schemas.microsoft.com/office/drawing/2016/5/11/chartex" xmlns:cx6="http://schemas.microsoft.com/office/drawing/2016/5/12/chartex" xmlns:cx7="http://schemas.microsoft.com/office/drawing/2016/5/13/chartex" xmlns:cx8="http://schemas.microsoft.com/office/drawing/2016/5/14/chartex" xmlns:mc="http://schemas.openxmlformats.org/markup-compatibility/2006" xmlns:aink="http://schemas.microsoft.com/office/drawing/2016/ink" xmlns:am3d="http://schemas.microsoft.com/office/drawing/2017/model3d" xmlns:o="urn:schemas-microsoft-com:office:office" xmlns:oel="http://schemas.microsoft.com/office/2019/extlst" xmlns:r="http://schemas.openxmlformats.org/officeDocument/2006/relationships" xmlns:m="http://schemas.openxmlformats.org/officeDocument/2006/math" xmlns:v="urn:schemas-microsoft-com:vml" xmlns:wp14="http://schemas.microsoft.com/office/word/2010/wordprocessingDrawing" xmlns:wp="http://schemas.openxmlformats.org/drawingml/2006/wordprocessingDrawing" xmlns:w10="urn:schemas-microsoft-com:office:word" xmlns:w="http://schemas.openxmlformats.org/wordprocessingml/2006/main" xmlns:w14="http://schemas.microsoft.com/office/word/2010/wordml" xmlns:w15="http://schemas.microsoft.com/office/word/2012/wordml" xmlns:w16cex="http://schemas.microsoft.com/office/word/2018/wordml/cex" xmlns:w16cid="http://schemas.microsoft.com/office/word/2016/wordml/cid" xmlns:w16="http://schemas.microsoft.com/office/word/2018/wordml" xmlns:w16du="http://schemas.microsoft.com/office/word/2023/wordml/word16du" xmlns:w16sdtdh="http://schemas.microsoft.com/office/word/2020/wordml/sdtdatahash" xmlns:w16se="http://schemas.microsoft.com/office/word/2015/wordml/symex" xmlns:wpg="http://schemas.microsoft.com/office/word/2010/wordprocessingGroup" xmlns:wpi="http://schemas.microsoft.com/office/word/2010/wordprocessingInk" xmlns:wne="http://schemas.microsoft.com/office/word/2006/wordml" xmlns:wps="http://schemas.microsoft.com/office/word/2010/wordprocessingShape" mc:Ignorable="w14 w15 w16se w16cid w16 w16cex w16sdtdh w16du wp14">
   <w:p>
     <w:pPr>
       <w:ind w:firstLine="0"/>
@@ -1609,7 +916,7 @@
   </w:p>
   <w:p>
     <w:pPr>
-      <w:pStyle w:val="Footer"/>
+      <w:pStyle w:val="Sidfot"/>
       <w:tabs>
         <w:tab w:val="clear" w:pos="4320"/>
         <w:tab w:val="clear" w:pos="8640"/>
@@ -1621,7 +928,7 @@
 </file>
 
 <file path=word/footnotes.xml><?xml version="1.0" encoding="utf-8"?>
-<w:footnotes xmlns:wpc="http://schemas.microsoft.com/office/word/2010/wordprocessingCanvas" xmlns:cx="http://schemas.microsoft.com/office/drawing/2014/chartex" xmlns:cx1="http://schemas.microsoft.com/office/drawing/2015/9/8/chartex" xmlns:cx2="http://schemas.microsoft.com/office/drawing/2015/10/21/chartex" xmlns:cx3="http://schemas.microsoft.com/office/drawing/2016/5/9/chartex" xmlns:cx4="http://schemas.microsoft.com/office/drawing/2016/5/10/chartex" xmlns:cx5="http://schemas.microsoft.com/office/drawing/2016/5/11/chartex" xmlns:cx6="http://schemas.microsoft.com/office/drawing/2016/5/12/chartex" xmlns:cx7="http://schemas.microsoft.com/office/drawing/2016/5/13/chartex" xmlns:cx8="http://schemas.microsoft.com/office/drawing/2016/5/14/chartex" xmlns:mc="http://schemas.openxmlformats.org/markup-compatibility/2006" xmlns:aink="http://schemas.microsoft.com/office/drawing/2016/ink" xmlns:am3d="http://schemas.microsoft.com/office/drawing/2017/model3d" xmlns:o="urn:schemas-microsoft-com:office:office" xmlns:oel="http://schemas.microsoft.com/office/2019/extlst" xmlns:r="http://schemas.openxmlformats.org/officeDocument/2006/relationships" xmlns:m="http://schemas.openxmlformats.org/officeDocument/2006/math" xmlns:v="urn:schemas-microsoft-com:vml" xmlns:wp14="http://schemas.microsoft.com/office/word/2010/wordprocessingDrawing" xmlns:wp="http://schemas.openxmlformats.org/drawingml/2006/wordprocessingDrawing" xmlns:w10="urn:schemas-microsoft-com:office:word" xmlns:w="http://schemas.openxmlformats.org/wordprocessingml/2006/main" xmlns:w14="http://schemas.microsoft.com/office/word/2010/wordml" xmlns:w15="http://schemas.microsoft.com/office/word/2012/wordml" xmlns:w16cex="http://schemas.microsoft.com/office/word/2018/wordml/cex" xmlns:w16cid="http://schemas.microsoft.com/office/word/2016/wordml/cid" xmlns:w16="http://schemas.microsoft.com/office/word/2018/wordml" xmlns:w16sdtdh="http://schemas.microsoft.com/office/word/2020/wordml/sdtdatahash" xmlns:w16se="http://schemas.microsoft.com/office/word/2015/wordml/symex" xmlns:wpg="http://schemas.microsoft.com/office/word/2010/wordprocessingGroup" xmlns:wpi="http://schemas.microsoft.com/office/word/2010/wordprocessingInk" xmlns:wne="http://schemas.microsoft.com/office/word/2006/wordml" xmlns:wps="http://schemas.microsoft.com/office/word/2010/wordprocessingShape" mc:Ignorable="w14 w15 w16se w16cid w16 w16cex w16sdtdh wp14">
+<w:footnotes xmlns:wpc="http://schemas.microsoft.com/office/word/2010/wordprocessingCanvas" xmlns:cx="http://schemas.microsoft.com/office/drawing/2014/chartex" xmlns:cx1="http://schemas.microsoft.com/office/drawing/2015/9/8/chartex" xmlns:cx2="http://schemas.microsoft.com/office/drawing/2015/10/21/chartex" xmlns:cx3="http://schemas.microsoft.com/office/drawing/2016/5/9/chartex" xmlns:cx4="http://schemas.microsoft.com/office/drawing/2016/5/10/chartex" xmlns:cx5="http://schemas.microsoft.com/office/drawing/2016/5/11/chartex" xmlns:cx6="http://schemas.microsoft.com/office/drawing/2016/5/12/chartex" xmlns:cx7="http://schemas.microsoft.com/office/drawing/2016/5/13/chartex" xmlns:cx8="http://schemas.microsoft.com/office/drawing/2016/5/14/chartex" xmlns:mc="http://schemas.openxmlformats.org/markup-compatibility/2006" xmlns:aink="http://schemas.microsoft.com/office/drawing/2016/ink" xmlns:am3d="http://schemas.microsoft.com/office/drawing/2017/model3d" xmlns:o="urn:schemas-microsoft-com:office:office" xmlns:oel="http://schemas.microsoft.com/office/2019/extlst" xmlns:r="http://schemas.openxmlformats.org/officeDocument/2006/relationships" xmlns:m="http://schemas.openxmlformats.org/officeDocument/2006/math" xmlns:v="urn:schemas-microsoft-com:vml" xmlns:wp14="http://schemas.microsoft.com/office/word/2010/wordprocessingDrawing" xmlns:wp="http://schemas.openxmlformats.org/drawingml/2006/wordprocessingDrawing" xmlns:w10="urn:schemas-microsoft-com:office:word" xmlns:w="http://schemas.openxmlformats.org/wordprocessingml/2006/main" xmlns:w14="http://schemas.microsoft.com/office/word/2010/wordml" xmlns:w15="http://schemas.microsoft.com/office/word/2012/wordml" xmlns:w16cex="http://schemas.microsoft.com/office/word/2018/wordml/cex" xmlns:w16cid="http://schemas.microsoft.com/office/word/2016/wordml/cid" xmlns:w16="http://schemas.microsoft.com/office/word/2018/wordml" xmlns:w16du="http://schemas.microsoft.com/office/word/2023/wordml/word16du" xmlns:w16sdtdh="http://schemas.microsoft.com/office/word/2020/wordml/sdtdatahash" xmlns:w16se="http://schemas.microsoft.com/office/word/2015/wordml/symex" xmlns:wpg="http://schemas.microsoft.com/office/word/2010/wordprocessingGroup" xmlns:wpi="http://schemas.microsoft.com/office/word/2010/wordprocessingInk" xmlns:wne="http://schemas.microsoft.com/office/word/2006/wordml" xmlns:wps="http://schemas.microsoft.com/office/word/2010/wordprocessingShape" mc:Ignorable="w14 w15 w16se w16cid w16 w16cex w16sdtdh w16du wp14">
   <w:footnote w:type="separator" w:id="-1">
     <w:p>
       <w:r>
@@ -1640,10 +947,10 @@
 </file>
 
 <file path=word/header1.xml><?xml version="1.0" encoding="utf-8"?>
-<w:hdr xmlns:wpc="http://schemas.microsoft.com/office/word/2010/wordprocessingCanvas" xmlns:cx="http://schemas.microsoft.com/office/drawing/2014/chartex" xmlns:cx1="http://schemas.microsoft.com/office/drawing/2015/9/8/chartex" xmlns:cx2="http://schemas.microsoft.com/office/drawing/2015/10/21/chartex" xmlns:cx3="http://schemas.microsoft.com/office/drawing/2016/5/9/chartex" xmlns:cx4="http://schemas.microsoft.com/office/drawing/2016/5/10/chartex" xmlns:cx5="http://schemas.microsoft.com/office/drawing/2016/5/11/chartex" xmlns:cx6="http://schemas.microsoft.com/office/drawing/2016/5/12/chartex" xmlns:cx7="http://schemas.microsoft.com/office/drawing/2016/5/13/chartex" xmlns:cx8="http://schemas.microsoft.com/office/drawing/2016/5/14/chartex" xmlns:mc="http://schemas.openxmlformats.org/markup-compatibility/2006" xmlns:aink="http://schemas.microsoft.com/office/drawing/2016/ink" xmlns:am3d="http://schemas.microsoft.com/office/drawing/2017/model3d" xmlns:o="urn:schemas-microsoft-com:office:office" xmlns:oel="http://schemas.microsoft.com/office/2019/extlst" xmlns:r="http://schemas.openxmlformats.org/officeDocument/2006/relationships" xmlns:m="http://schemas.openxmlformats.org/officeDocument/2006/math" xmlns:v="urn:schemas-microsoft-com:vml" xmlns:wp14="http://schemas.microsoft.com/office/word/2010/wordprocessingDrawing" xmlns:wp="http://schemas.openxmlformats.org/drawingml/2006/wordprocessingDrawing" xmlns:w10="urn:schemas-microsoft-com:office:word" xmlns:w="http://schemas.openxmlformats.org/wordprocessingml/2006/main" xmlns:w14="http://schemas.microsoft.com/office/word/2010/wordml" xmlns:w15="http://schemas.microsoft.com/office/word/2012/wordml" xmlns:w16cex="http://schemas.microsoft.com/office/word/2018/wordml/cex" xmlns:w16cid="http://schemas.microsoft.com/office/word/2016/wordml/cid" xmlns:w16="http://schemas.microsoft.com/office/word/2018/wordml" xmlns:w16sdtdh="http://schemas.microsoft.com/office/word/2020/wordml/sdtdatahash" xmlns:w16se="http://schemas.microsoft.com/office/word/2015/wordml/symex" xmlns:wpg="http://schemas.microsoft.com/office/word/2010/wordprocessingGroup" xmlns:wpi="http://schemas.microsoft.com/office/word/2010/wordprocessingInk" xmlns:wne="http://schemas.microsoft.com/office/word/2006/wordml" xmlns:wps="http://schemas.microsoft.com/office/word/2010/wordprocessingShape" mc:Ignorable="w14 w15 w16se w16cid w16 w16cex w16sdtdh wp14">
+<w:hdr xmlns:wpc="http://schemas.microsoft.com/office/word/2010/wordprocessingCanvas" xmlns:cx="http://schemas.microsoft.com/office/drawing/2014/chartex" xmlns:cx1="http://schemas.microsoft.com/office/drawing/2015/9/8/chartex" xmlns:cx2="http://schemas.microsoft.com/office/drawing/2015/10/21/chartex" xmlns:cx3="http://schemas.microsoft.com/office/drawing/2016/5/9/chartex" xmlns:cx4="http://schemas.microsoft.com/office/drawing/2016/5/10/chartex" xmlns:cx5="http://schemas.microsoft.com/office/drawing/2016/5/11/chartex" xmlns:cx6="http://schemas.microsoft.com/office/drawing/2016/5/12/chartex" xmlns:cx7="http://schemas.microsoft.com/office/drawing/2016/5/13/chartex" xmlns:cx8="http://schemas.microsoft.com/office/drawing/2016/5/14/chartex" xmlns:mc="http://schemas.openxmlformats.org/markup-compatibility/2006" xmlns:aink="http://schemas.microsoft.com/office/drawing/2016/ink" xmlns:am3d="http://schemas.microsoft.com/office/drawing/2017/model3d" xmlns:o="urn:schemas-microsoft-com:office:office" xmlns:oel="http://schemas.microsoft.com/office/2019/extlst" xmlns:r="http://schemas.openxmlformats.org/officeDocument/2006/relationships" xmlns:m="http://schemas.openxmlformats.org/officeDocument/2006/math" xmlns:v="urn:schemas-microsoft-com:vml" xmlns:wp14="http://schemas.microsoft.com/office/word/2010/wordprocessingDrawing" xmlns:wp="http://schemas.openxmlformats.org/drawingml/2006/wordprocessingDrawing" xmlns:w10="urn:schemas-microsoft-com:office:word" xmlns:w="http://schemas.openxmlformats.org/wordprocessingml/2006/main" xmlns:w14="http://schemas.microsoft.com/office/word/2010/wordml" xmlns:w15="http://schemas.microsoft.com/office/word/2012/wordml" xmlns:w16cex="http://schemas.microsoft.com/office/word/2018/wordml/cex" xmlns:w16cid="http://schemas.microsoft.com/office/word/2016/wordml/cid" xmlns:w16="http://schemas.microsoft.com/office/word/2018/wordml" xmlns:w16du="http://schemas.microsoft.com/office/word/2023/wordml/word16du" xmlns:w16sdtdh="http://schemas.microsoft.com/office/word/2020/wordml/sdtdatahash" xmlns:w16se="http://schemas.microsoft.com/office/word/2015/wordml/symex" xmlns:wpg="http://schemas.microsoft.com/office/word/2010/wordprocessingGroup" xmlns:wpi="http://schemas.microsoft.com/office/word/2010/wordprocessingInk" xmlns:wne="http://schemas.microsoft.com/office/word/2006/wordml" xmlns:wps="http://schemas.microsoft.com/office/word/2010/wordprocessingShape" mc:Ignorable="w14 w15 w16se w16cid w16 w16cex w16sdtdh w16du wp14">
   <w:p>
     <w:pPr>
-      <w:pStyle w:val="Header"/>
+      <w:pStyle w:val="Sidhuvud"/>
       <w:ind w:firstLine="0"/>
     </w:pPr>
   </w:p>
@@ -1651,7 +958,7 @@
 </file>
 
 <file path=word/header2.xml><?xml version="1.0" encoding="utf-8"?>
-<w:hdr xmlns:wpc="http://schemas.microsoft.com/office/word/2010/wordprocessingCanvas" xmlns:cx="http://schemas.microsoft.com/office/drawing/2014/chartex" xmlns:cx1="http://schemas.microsoft.com/office/drawing/2015/9/8/chartex" xmlns:cx2="http://schemas.microsoft.com/office/drawing/2015/10/21/chartex" xmlns:cx3="http://schemas.microsoft.com/office/drawing/2016/5/9/chartex" xmlns:cx4="http://schemas.microsoft.com/office/drawing/2016/5/10/chartex" xmlns:cx5="http://schemas.microsoft.com/office/drawing/2016/5/11/chartex" xmlns:cx6="http://schemas.microsoft.com/office/drawing/2016/5/12/chartex" xmlns:cx7="http://schemas.microsoft.com/office/drawing/2016/5/13/chartex" xmlns:cx8="http://schemas.microsoft.com/office/drawing/2016/5/14/chartex" xmlns:mc="http://schemas.openxmlformats.org/markup-compatibility/2006" xmlns:aink="http://schemas.microsoft.com/office/drawing/2016/ink" xmlns:am3d="http://schemas.microsoft.com/office/drawing/2017/model3d" xmlns:o="urn:schemas-microsoft-com:office:office" xmlns:oel="http://schemas.microsoft.com/office/2019/extlst" xmlns:r="http://schemas.openxmlformats.org/officeDocument/2006/relationships" xmlns:m="http://schemas.openxmlformats.org/officeDocument/2006/math" xmlns:v="urn:schemas-microsoft-com:vml" xmlns:wp14="http://schemas.microsoft.com/office/word/2010/wordprocessingDrawing" xmlns:wp="http://schemas.openxmlformats.org/drawingml/2006/wordprocessingDrawing" xmlns:w10="urn:schemas-microsoft-com:office:word" xmlns:w="http://schemas.openxmlformats.org/wordprocessingml/2006/main" xmlns:w14="http://schemas.microsoft.com/office/word/2010/wordml" xmlns:w15="http://schemas.microsoft.com/office/word/2012/wordml" xmlns:w16cex="http://schemas.microsoft.com/office/word/2018/wordml/cex" xmlns:w16cid="http://schemas.microsoft.com/office/word/2016/wordml/cid" xmlns:w16="http://schemas.microsoft.com/office/word/2018/wordml" xmlns:w16sdtdh="http://schemas.microsoft.com/office/word/2020/wordml/sdtdatahash" xmlns:w16se="http://schemas.microsoft.com/office/word/2015/wordml/symex" xmlns:wpg="http://schemas.microsoft.com/office/word/2010/wordprocessingGroup" xmlns:wpi="http://schemas.microsoft.com/office/word/2010/wordprocessingInk" xmlns:wne="http://schemas.microsoft.com/office/word/2006/wordml" xmlns:wps="http://schemas.microsoft.com/office/word/2010/wordprocessingShape" mc:Ignorable="w14 w15 w16se w16cid w16 w16cex w16sdtdh wp14">
+<w:hdr xmlns:wpc="http://schemas.microsoft.com/office/word/2010/wordprocessingCanvas" xmlns:cx="http://schemas.microsoft.com/office/drawing/2014/chartex" xmlns:cx1="http://schemas.microsoft.com/office/drawing/2015/9/8/chartex" xmlns:cx2="http://schemas.microsoft.com/office/drawing/2015/10/21/chartex" xmlns:cx3="http://schemas.microsoft.com/office/drawing/2016/5/9/chartex" xmlns:cx4="http://schemas.microsoft.com/office/drawing/2016/5/10/chartex" xmlns:cx5="http://schemas.microsoft.com/office/drawing/2016/5/11/chartex" xmlns:cx6="http://schemas.microsoft.com/office/drawing/2016/5/12/chartex" xmlns:cx7="http://schemas.microsoft.com/office/drawing/2016/5/13/chartex" xmlns:cx8="http://schemas.microsoft.com/office/drawing/2016/5/14/chartex" xmlns:mc="http://schemas.openxmlformats.org/markup-compatibility/2006" xmlns:aink="http://schemas.microsoft.com/office/drawing/2016/ink" xmlns:am3d="http://schemas.microsoft.com/office/drawing/2017/model3d" xmlns:o="urn:schemas-microsoft-com:office:office" xmlns:oel="http://schemas.microsoft.com/office/2019/extlst" xmlns:r="http://schemas.openxmlformats.org/officeDocument/2006/relationships" xmlns:m="http://schemas.openxmlformats.org/officeDocument/2006/math" xmlns:v="urn:schemas-microsoft-com:vml" xmlns:wp14="http://schemas.microsoft.com/office/word/2010/wordprocessingDrawing" xmlns:wp="http://schemas.openxmlformats.org/drawingml/2006/wordprocessingDrawing" xmlns:w10="urn:schemas-microsoft-com:office:word" xmlns:w="http://schemas.openxmlformats.org/wordprocessingml/2006/main" xmlns:w14="http://schemas.microsoft.com/office/word/2010/wordml" xmlns:w15="http://schemas.microsoft.com/office/word/2012/wordml" xmlns:w16cex="http://schemas.microsoft.com/office/word/2018/wordml/cex" xmlns:w16cid="http://schemas.microsoft.com/office/word/2016/wordml/cid" xmlns:w16="http://schemas.microsoft.com/office/word/2018/wordml" xmlns:w16du="http://schemas.microsoft.com/office/word/2023/wordml/word16du" xmlns:w16sdtdh="http://schemas.microsoft.com/office/word/2020/wordml/sdtdatahash" xmlns:w16se="http://schemas.microsoft.com/office/word/2015/wordml/symex" xmlns:wpg="http://schemas.microsoft.com/office/word/2010/wordprocessingGroup" xmlns:wpi="http://schemas.microsoft.com/office/word/2010/wordprocessingInk" xmlns:wne="http://schemas.microsoft.com/office/word/2006/wordml" xmlns:wps="http://schemas.microsoft.com/office/word/2010/wordprocessingShape" mc:Ignorable="w14 w15 w16se w16cid w16 w16cex w16sdtdh w16du wp14">
   <w:p>
     <w:pPr>
       <w:rPr>
@@ -1855,7 +1162,7 @@
   </w:p>
   <w:p>
     <w:pPr>
-      <w:pStyle w:val="Header"/>
+      <w:pStyle w:val="Sidhuvud"/>
       <w:rPr>
         <w:color w:val="000080"/>
       </w:rPr>
@@ -1863,14 +1170,14 @@
   </w:p>
   <w:p>
     <w:pPr>
-      <w:pStyle w:val="Header"/>
+      <w:pStyle w:val="Sidhuvud"/>
     </w:pPr>
   </w:p>
 </w:hdr>
 </file>
 
 <file path=word/numbering.xml><?xml version="1.0" encoding="utf-8"?>
-<w:numbering xmlns:wpc="http://schemas.microsoft.com/office/word/2010/wordprocessingCanvas" xmlns:cx="http://schemas.microsoft.com/office/drawing/2014/chartex" xmlns:cx1="http://schemas.microsoft.com/office/drawing/2015/9/8/chartex" xmlns:cx2="http://schemas.microsoft.com/office/drawing/2015/10/21/chartex" xmlns:cx3="http://schemas.microsoft.com/office/drawing/2016/5/9/chartex" xmlns:cx4="http://schemas.microsoft.com/office/drawing/2016/5/10/chartex" xmlns:cx5="http://schemas.microsoft.com/office/drawing/2016/5/11/chartex" xmlns:cx6="http://schemas.microsoft.com/office/drawing/2016/5/12/chartex" xmlns:cx7="http://schemas.microsoft.com/office/drawing/2016/5/13/chartex" xmlns:cx8="http://schemas.microsoft.com/office/drawing/2016/5/14/chartex" xmlns:mc="http://schemas.openxmlformats.org/markup-compatibility/2006" xmlns:aink="http://schemas.microsoft.com/office/drawing/2016/ink" xmlns:am3d="http://schemas.microsoft.com/office/drawing/2017/model3d" xmlns:o="urn:schemas-microsoft-com:office:office" xmlns:oel="http://schemas.microsoft.com/office/2019/extlst" xmlns:r="http://schemas.openxmlformats.org/officeDocument/2006/relationships" xmlns:m="http://schemas.openxmlformats.org/officeDocument/2006/math" xmlns:v="urn:schemas-microsoft-com:vml" xmlns:wp14="http://schemas.microsoft.com/office/word/2010/wordprocessingDrawing" xmlns:wp="http://schemas.openxmlformats.org/drawingml/2006/wordprocessingDrawing" xmlns:w10="urn:schemas-microsoft-com:office:word" xmlns:w="http://schemas.openxmlformats.org/wordprocessingml/2006/main" xmlns:w14="http://schemas.microsoft.com/office/word/2010/wordml" xmlns:w15="http://schemas.microsoft.com/office/word/2012/wordml" xmlns:w16cex="http://schemas.microsoft.com/office/word/2018/wordml/cex" xmlns:w16cid="http://schemas.microsoft.com/office/word/2016/wordml/cid" xmlns:w16="http://schemas.microsoft.com/office/word/2018/wordml" xmlns:w16sdtdh="http://schemas.microsoft.com/office/word/2020/wordml/sdtdatahash" xmlns:w16se="http://schemas.microsoft.com/office/word/2015/wordml/symex" xmlns:wpg="http://schemas.microsoft.com/office/word/2010/wordprocessingGroup" xmlns:wpi="http://schemas.microsoft.com/office/word/2010/wordprocessingInk" xmlns:wne="http://schemas.microsoft.com/office/word/2006/wordml" xmlns:wps="http://schemas.microsoft.com/office/word/2010/wordprocessingShape" mc:Ignorable="w14 w15 w16se w16cid w16 w16cex w16sdtdh wp14">
+<w:numbering xmlns:wpc="http://schemas.microsoft.com/office/word/2010/wordprocessingCanvas" xmlns:cx="http://schemas.microsoft.com/office/drawing/2014/chartex" xmlns:cx1="http://schemas.microsoft.com/office/drawing/2015/9/8/chartex" xmlns:cx2="http://schemas.microsoft.com/office/drawing/2015/10/21/chartex" xmlns:cx3="http://schemas.microsoft.com/office/drawing/2016/5/9/chartex" xmlns:cx4="http://schemas.microsoft.com/office/drawing/2016/5/10/chartex" xmlns:cx5="http://schemas.microsoft.com/office/drawing/2016/5/11/chartex" xmlns:cx6="http://schemas.microsoft.com/office/drawing/2016/5/12/chartex" xmlns:cx7="http://schemas.microsoft.com/office/drawing/2016/5/13/chartex" xmlns:cx8="http://schemas.microsoft.com/office/drawing/2016/5/14/chartex" xmlns:mc="http://schemas.openxmlformats.org/markup-compatibility/2006" xmlns:aink="http://schemas.microsoft.com/office/drawing/2016/ink" xmlns:am3d="http://schemas.microsoft.com/office/drawing/2017/model3d" xmlns:o="urn:schemas-microsoft-com:office:office" xmlns:oel="http://schemas.microsoft.com/office/2019/extlst" xmlns:r="http://schemas.openxmlformats.org/officeDocument/2006/relationships" xmlns:m="http://schemas.openxmlformats.org/officeDocument/2006/math" xmlns:v="urn:schemas-microsoft-com:vml" xmlns:wp14="http://schemas.microsoft.com/office/word/2010/wordprocessingDrawing" xmlns:wp="http://schemas.openxmlformats.org/drawingml/2006/wordprocessingDrawing" xmlns:w10="urn:schemas-microsoft-com:office:word" xmlns:w="http://schemas.openxmlformats.org/wordprocessingml/2006/main" xmlns:w14="http://schemas.microsoft.com/office/word/2010/wordml" xmlns:w15="http://schemas.microsoft.com/office/word/2012/wordml" xmlns:w16cex="http://schemas.microsoft.com/office/word/2018/wordml/cex" xmlns:w16cid="http://schemas.microsoft.com/office/word/2016/wordml/cid" xmlns:w16="http://schemas.microsoft.com/office/word/2018/wordml" xmlns:w16du="http://schemas.microsoft.com/office/word/2023/wordml/word16du" xmlns:w16sdtdh="http://schemas.microsoft.com/office/word/2020/wordml/sdtdatahash" xmlns:w16se="http://schemas.microsoft.com/office/word/2015/wordml/symex" xmlns:wpg="http://schemas.microsoft.com/office/word/2010/wordprocessingGroup" xmlns:wpi="http://schemas.microsoft.com/office/word/2010/wordprocessingInk" xmlns:wne="http://schemas.microsoft.com/office/word/2006/wordml" xmlns:wps="http://schemas.microsoft.com/office/word/2010/wordprocessingShape" mc:Ignorable="w14 w15 w16se w16cid w16 w16cex w16sdtdh w16du wp14">
   <w:abstractNum w:abstractNumId="0" w15:restartNumberingAfterBreak="0">
     <w:nsid w:val="FFFFFF1D"/>
     <w:multiLevelType w:val="multilevel"/>
@@ -4146,7 +3453,7 @@
     <w:lvl w:ilvl="2">
       <w:start w:val="1"/>
       <w:numFmt w:val="decimal"/>
-      <w:pStyle w:val="Heading3"/>
+      <w:pStyle w:val="Rubrik3"/>
       <w:lvlText w:val="%1.%2.%3"/>
       <w:lvlJc w:val="left"/>
       <w:pPr>
@@ -4641,16 +3948,8 @@
 </w:numbering>
 </file>
 
-<file path=word/people.xml><?xml version="1.0" encoding="utf-8"?>
-<w15:people xmlns:wpc="http://schemas.microsoft.com/office/word/2010/wordprocessingCanvas" xmlns:cx="http://schemas.microsoft.com/office/drawing/2014/chartex" xmlns:cx1="http://schemas.microsoft.com/office/drawing/2015/9/8/chartex" xmlns:cx2="http://schemas.microsoft.com/office/drawing/2015/10/21/chartex" xmlns:cx3="http://schemas.microsoft.com/office/drawing/2016/5/9/chartex" xmlns:cx4="http://schemas.microsoft.com/office/drawing/2016/5/10/chartex" xmlns:cx5="http://schemas.microsoft.com/office/drawing/2016/5/11/chartex" xmlns:cx6="http://schemas.microsoft.com/office/drawing/2016/5/12/chartex" xmlns:cx7="http://schemas.microsoft.com/office/drawing/2016/5/13/chartex" xmlns:cx8="http://schemas.microsoft.com/office/drawing/2016/5/14/chartex" xmlns:mc="http://schemas.openxmlformats.org/markup-compatibility/2006" xmlns:aink="http://schemas.microsoft.com/office/drawing/2016/ink" xmlns:am3d="http://schemas.microsoft.com/office/drawing/2017/model3d" xmlns:o="urn:schemas-microsoft-com:office:office" xmlns:oel="http://schemas.microsoft.com/office/2019/extlst" xmlns:r="http://schemas.openxmlformats.org/officeDocument/2006/relationships" xmlns:m="http://schemas.openxmlformats.org/officeDocument/2006/math" xmlns:v="urn:schemas-microsoft-com:vml" xmlns:wp14="http://schemas.microsoft.com/office/word/2010/wordprocessingDrawing" xmlns:wp="http://schemas.openxmlformats.org/drawingml/2006/wordprocessingDrawing" xmlns:w10="urn:schemas-microsoft-com:office:word" xmlns:w="http://schemas.openxmlformats.org/wordprocessingml/2006/main" xmlns:w14="http://schemas.microsoft.com/office/word/2010/wordml" xmlns:w15="http://schemas.microsoft.com/office/word/2012/wordml" xmlns:w16cex="http://schemas.microsoft.com/office/word/2018/wordml/cex" xmlns:w16cid="http://schemas.microsoft.com/office/word/2016/wordml/cid" xmlns:w16="http://schemas.microsoft.com/office/word/2018/wordml" xmlns:w16sdtdh="http://schemas.microsoft.com/office/word/2020/wordml/sdtdatahash" xmlns:w16se="http://schemas.microsoft.com/office/word/2015/wordml/symex" xmlns:wpg="http://schemas.microsoft.com/office/word/2010/wordprocessingGroup" xmlns:wpi="http://schemas.microsoft.com/office/word/2010/wordprocessingInk" xmlns:wne="http://schemas.microsoft.com/office/word/2006/wordml" xmlns:wps="http://schemas.microsoft.com/office/word/2010/wordprocessingShape" mc:Ignorable="w14 w15 w16se w16cid w16 w16cex w16sdtdh wp14">
-  <w15:person w15:author="Jaeger, Florian">
-    <w15:presenceInfo w15:providerId="AD" w15:userId="S::fjaeger@ur.rochester.edu::0d0acd91-09a2-4ddb-a934-22efc544688e"/>
-  </w15:person>
-</w15:people>
-</file>
-
 <file path=word/styles.xml><?xml version="1.0" encoding="utf-8"?>
-<w:styles xmlns:mc="http://schemas.openxmlformats.org/markup-compatibility/2006" xmlns:r="http://schemas.openxmlformats.org/officeDocument/2006/relationships" xmlns:w="http://schemas.openxmlformats.org/wordprocessingml/2006/main" xmlns:w14="http://schemas.microsoft.com/office/word/2010/wordml" xmlns:w15="http://schemas.microsoft.com/office/word/2012/wordml" xmlns:w16cex="http://schemas.microsoft.com/office/word/2018/wordml/cex" xmlns:w16cid="http://schemas.microsoft.com/office/word/2016/wordml/cid" xmlns:w16="http://schemas.microsoft.com/office/word/2018/wordml" xmlns:w16sdtdh="http://schemas.microsoft.com/office/word/2020/wordml/sdtdatahash" xmlns:w16se="http://schemas.microsoft.com/office/word/2015/wordml/symex" mc:Ignorable="w14 w15 w16se w16cid w16 w16cex w16sdtdh">
+<w:styles xmlns:mc="http://schemas.openxmlformats.org/markup-compatibility/2006" xmlns:r="http://schemas.openxmlformats.org/officeDocument/2006/relationships" xmlns:w="http://schemas.openxmlformats.org/wordprocessingml/2006/main" xmlns:w14="http://schemas.microsoft.com/office/word/2010/wordml" xmlns:w15="http://schemas.microsoft.com/office/word/2012/wordml" xmlns:w16cex="http://schemas.microsoft.com/office/word/2018/wordml/cex" xmlns:w16cid="http://schemas.microsoft.com/office/word/2016/wordml/cid" xmlns:w16="http://schemas.microsoft.com/office/word/2018/wordml" xmlns:w16du="http://schemas.microsoft.com/office/word/2023/wordml/word16du" xmlns:w16sdtdh="http://schemas.microsoft.com/office/word/2020/wordml/sdtdatahash" xmlns:w16se="http://schemas.microsoft.com/office/word/2015/wordml/symex" mc:Ignorable="w14 w15 w16se w16cid w16 w16cex w16sdtdh w16du">
   <w:docDefaults>
     <w:rPrDefault>
       <w:rPr>
@@ -4958,7 +4257,7 @@
       <w:szCs w:val="24"/>
     </w:rPr>
   </w:style>
-  <w:style w:type="paragraph" w:styleId="Heading1">
+  <w:style w:type="paragraph" w:styleId="Rubrik1">
     <w:name w:val="heading 1"/>
     <w:basedOn w:val="Normal"/>
     <w:next w:val="Normal"/>
@@ -4979,7 +4278,7 @@
       <w:szCs w:val="32"/>
     </w:rPr>
   </w:style>
-  <w:style w:type="paragraph" w:styleId="Heading2">
+  <w:style w:type="paragraph" w:styleId="Rubrik2">
     <w:name w:val="heading 2"/>
     <w:basedOn w:val="Normal"/>
     <w:next w:val="Normal"/>
@@ -5000,10 +4299,10 @@
       <w:szCs w:val="28"/>
     </w:rPr>
   </w:style>
-  <w:style w:type="paragraph" w:styleId="Heading3">
+  <w:style w:type="paragraph" w:styleId="Rubrik3">
     <w:name w:val="heading 3"/>
     <w:aliases w:val="L&amp;P Heading 3"/>
-    <w:basedOn w:val="Heading1"/>
+    <w:basedOn w:val="Rubrik1"/>
     <w:qFormat/>
     <w:rsid w:val="00AF73B2"/>
     <w:pPr>
@@ -5020,13 +4319,13 @@
       <w:szCs w:val="26"/>
     </w:rPr>
   </w:style>
-  <w:style w:type="character" w:default="1" w:styleId="DefaultParagraphFont">
+  <w:style w:type="character" w:default="1" w:styleId="Standardstycketeckensnitt">
     <w:name w:val="Default Paragraph Font"/>
     <w:uiPriority w:val="1"/>
     <w:semiHidden/>
     <w:unhideWhenUsed/>
   </w:style>
-  <w:style w:type="table" w:default="1" w:styleId="TableNormal">
+  <w:style w:type="table" w:default="1" w:styleId="Normaltabell">
     <w:name w:val="Normal Table"/>
     <w:uiPriority w:val="99"/>
     <w:semiHidden/>
@@ -5041,7 +4340,7 @@
       </w:tblCellMar>
     </w:tblPr>
   </w:style>
-  <w:style w:type="numbering" w:default="1" w:styleId="NoList">
+  <w:style w:type="numbering" w:default="1" w:styleId="Ingenlista">
     <w:name w:val="No List"/>
     <w:uiPriority w:val="99"/>
     <w:semiHidden/>
@@ -5049,7 +4348,7 @@
   </w:style>
   <w:style w:type="paragraph" w:customStyle="1" w:styleId="AnhangFlorian">
     <w:name w:val="Anhang (Florian)"/>
-    <w:basedOn w:val="Heading1"/>
+    <w:basedOn w:val="Rubrik1"/>
     <w:next w:val="Normal"/>
     <w:rsid w:val="00DE62CA"/>
     <w:pPr>
@@ -5078,7 +4377,7 @@
   </w:style>
   <w:style w:type="paragraph" w:customStyle="1" w:styleId="Anhang1Florian">
     <w:name w:val="Anhang 1 (Florian)"/>
-    <w:basedOn w:val="Heading1"/>
+    <w:basedOn w:val="Rubrik1"/>
     <w:next w:val="Normal"/>
     <w:rsid w:val="00DE62CA"/>
     <w:pPr>
@@ -5110,7 +4409,7 @@
   </w:style>
   <w:style w:type="paragraph" w:customStyle="1" w:styleId="Anhang2Florian">
     <w:name w:val="Anhang 2 (Florian)"/>
-    <w:basedOn w:val="Heading2"/>
+    <w:basedOn w:val="Rubrik2"/>
     <w:next w:val="Normal"/>
     <w:rsid w:val="00DE62CA"/>
     <w:pPr>
@@ -5141,7 +4440,7 @@
   </w:style>
   <w:style w:type="paragraph" w:customStyle="1" w:styleId="Anhang3Florian">
     <w:name w:val="Anhang 3 (Florian)"/>
-    <w:basedOn w:val="Heading3"/>
+    <w:basedOn w:val="Rubrik3"/>
     <w:next w:val="Normal"/>
     <w:rsid w:val="00DE62CA"/>
     <w:pPr>
@@ -5188,7 +4487,7 @@
       <w:lang w:val="en-GB"/>
     </w:rPr>
   </w:style>
-  <w:style w:type="paragraph" w:styleId="Caption">
+  <w:style w:type="paragraph" w:styleId="Beskrivning">
     <w:name w:val="caption"/>
     <w:aliases w:val="Beschriftung (Florian)"/>
     <w:basedOn w:val="Normal"/>
@@ -5475,7 +4774,7 @@
       <w:rFonts w:ascii="Janson Text" w:hAnsi="Janson Text"/>
     </w:rPr>
   </w:style>
-  <w:style w:type="paragraph" w:styleId="BalloonText">
+  <w:style w:type="paragraph" w:styleId="Ballongtext">
     <w:name w:val="Balloon Text"/>
     <w:basedOn w:val="Normal"/>
     <w:semiHidden/>
@@ -5486,7 +4785,7 @@
       <w:szCs w:val="16"/>
     </w:rPr>
   </w:style>
-  <w:style w:type="character" w:styleId="CommentReference">
+  <w:style w:type="character" w:styleId="Kommentarsreferens">
     <w:name w:val="annotation reference"/>
     <w:semiHidden/>
     <w:rsid w:val="00DE62CA"/>
@@ -5495,7 +4794,7 @@
       <w:szCs w:val="16"/>
     </w:rPr>
   </w:style>
-  <w:style w:type="paragraph" w:styleId="CommentText">
+  <w:style w:type="paragraph" w:styleId="Kommentarer">
     <w:name w:val="annotation text"/>
     <w:basedOn w:val="Normal"/>
     <w:semiHidden/>
@@ -5505,10 +4804,10 @@
       <w:szCs w:val="20"/>
     </w:rPr>
   </w:style>
-  <w:style w:type="paragraph" w:styleId="CommentSubject">
+  <w:style w:type="paragraph" w:styleId="Kommentarsmne">
     <w:name w:val="annotation subject"/>
-    <w:basedOn w:val="CommentText"/>
-    <w:next w:val="CommentText"/>
+    <w:basedOn w:val="Kommentarer"/>
+    <w:next w:val="Kommentarer"/>
     <w:semiHidden/>
     <w:rsid w:val="00DE62CA"/>
     <w:rPr>
@@ -5575,7 +4874,7 @@
       <w:lang w:eastAsia="ar-SA"/>
     </w:rPr>
   </w:style>
-  <w:style w:type="character" w:styleId="FollowedHyperlink">
+  <w:style w:type="character" w:styleId="AnvndHyperlnk">
     <w:name w:val="FollowedHyperlink"/>
     <w:rsid w:val="00DE62CA"/>
     <w:rPr>
@@ -5583,7 +4882,7 @@
       <w:u w:val="single"/>
     </w:rPr>
   </w:style>
-  <w:style w:type="paragraph" w:styleId="Footer">
+  <w:style w:type="paragraph" w:styleId="Sidfot">
     <w:name w:val="footer"/>
     <w:basedOn w:val="Normal"/>
     <w:rsid w:val="00DE62CA"/>
@@ -5594,7 +4893,7 @@
       </w:tabs>
     </w:pPr>
   </w:style>
-  <w:style w:type="character" w:styleId="FootnoteReference">
+  <w:style w:type="character" w:styleId="Fotnotsreferens">
     <w:name w:val="footnote reference"/>
     <w:semiHidden/>
     <w:rsid w:val="00DE62CA"/>
@@ -5602,7 +4901,7 @@
       <w:vertAlign w:val="superscript"/>
     </w:rPr>
   </w:style>
-  <w:style w:type="paragraph" w:styleId="FootnoteText">
+  <w:style w:type="paragraph" w:styleId="Fotnotstext">
     <w:name w:val="footnote text"/>
     <w:basedOn w:val="Normal"/>
     <w:semiHidden/>
@@ -5612,7 +4911,7 @@
       <w:szCs w:val="20"/>
     </w:rPr>
   </w:style>
-  <w:style w:type="paragraph" w:styleId="Header">
+  <w:style w:type="paragraph" w:styleId="Sidhuvud">
     <w:name w:val="header"/>
     <w:basedOn w:val="Normal"/>
     <w:rsid w:val="00DE62CA"/>
@@ -5623,7 +4922,7 @@
       </w:tabs>
     </w:pPr>
   </w:style>
-  <w:style w:type="character" w:styleId="Hyperlink">
+  <w:style w:type="character" w:styleId="Hyperlnk">
     <w:name w:val="Hyperlink"/>
     <w:rsid w:val="00DE62CA"/>
     <w:rPr>
@@ -5811,7 +5110,7 @@
       <w:lang w:val="de-DE" w:eastAsia="ar-SA" w:bidi="ar-SA"/>
     </w:rPr>
   </w:style>
-  <w:style w:type="paragraph" w:styleId="NormalWeb">
+  <w:style w:type="paragraph" w:styleId="Normalwebb">
     <w:name w:val="Normal (Web)"/>
     <w:basedOn w:val="Normal"/>
     <w:uiPriority w:val="99"/>
@@ -5825,9 +5124,9 @@
       <w:rFonts w:ascii="Times New Roman" w:hAnsi="Times New Roman"/>
     </w:rPr>
   </w:style>
-  <w:style w:type="character" w:styleId="PageNumber">
+  <w:style w:type="character" w:styleId="Sidnummer">
     <w:name w:val="page number"/>
-    <w:basedOn w:val="DefaultParagraphFont"/>
+    <w:basedOn w:val="Standardstycketeckensnitt"/>
     <w:rsid w:val="00DE62CA"/>
   </w:style>
   <w:style w:type="paragraph" w:customStyle="1" w:styleId="StyleFirstline0">
@@ -5862,9 +5161,9 @@
       <w:lang w:val="de-DE" w:eastAsia="de-DE" w:bidi="ar-SA"/>
     </w:rPr>
   </w:style>
-  <w:style w:type="table" w:styleId="TableGrid">
+  <w:style w:type="table" w:styleId="Tabellrutnt">
     <w:name w:val="Table Grid"/>
-    <w:basedOn w:val="TableNormal"/>
+    <w:basedOn w:val="Normaltabell"/>
     <w:rsid w:val="00DE62CA"/>
     <w:pPr>
       <w:ind w:firstLine="432"/>
@@ -5881,7 +5180,7 @@
       </w:tblBorders>
     </w:tblPr>
   </w:style>
-  <w:style w:type="paragraph" w:styleId="TOC1">
+  <w:style w:type="paragraph" w:styleId="Innehll1">
     <w:name w:val="toc 1"/>
     <w:basedOn w:val="Normal"/>
     <w:next w:val="Normal"/>
@@ -5896,7 +5195,7 @@
       <w:ind w:firstLine="0"/>
     </w:pPr>
   </w:style>
-  <w:style w:type="paragraph" w:styleId="TOC2">
+  <w:style w:type="paragraph" w:styleId="Innehll2">
     <w:name w:val="toc 2"/>
     <w:basedOn w:val="Normal"/>
     <w:next w:val="Normal"/>
@@ -5994,10 +5293,10 @@
       <w:szCs w:val="22"/>
     </w:rPr>
   </w:style>
-  <w:style w:type="paragraph" w:styleId="HTMLPreformatted">
+  <w:style w:type="paragraph" w:styleId="HTML-frformaterad">
     <w:name w:val="HTML Preformatted"/>
     <w:basedOn w:val="Normal"/>
-    <w:link w:val="HTMLPreformattedChar"/>
+    <w:link w:val="HTML-frformateradChar"/>
     <w:uiPriority w:val="99"/>
     <w:unhideWhenUsed/>
     <w:rsid w:val="00084361"/>
@@ -6030,9 +5329,9 @@
       <w:lang w:val="x-none" w:eastAsia="x-none"/>
     </w:rPr>
   </w:style>
-  <w:style w:type="character" w:customStyle="1" w:styleId="HTMLPreformattedChar">
-    <w:name w:val="HTML Preformatted Char"/>
-    <w:link w:val="HTMLPreformatted"/>
+  <w:style w:type="character" w:customStyle="1" w:styleId="HTML-frformateradChar">
+    <w:name w:val="HTML - förformaterad Char"/>
+    <w:link w:val="HTML-frformaterad"/>
     <w:uiPriority w:val="99"/>
     <w:rsid w:val="00084361"/>
     <w:rPr>
@@ -6071,7 +5370,7 @@
       <w:szCs w:val="24"/>
     </w:rPr>
   </w:style>
-  <w:style w:type="paragraph" w:styleId="ListParagraph">
+  <w:style w:type="paragraph" w:styleId="Liststycke">
     <w:name w:val="List Paragraph"/>
     <w:basedOn w:val="Normal"/>
     <w:uiPriority w:val="34"/>
@@ -6082,9 +5381,9 @@
       <w:contextualSpacing/>
     </w:pPr>
   </w:style>
-  <w:style w:type="character" w:styleId="UnresolvedMention">
+  <w:style w:type="character" w:styleId="Olstomnmnande">
     <w:name w:val="Unresolved Mention"/>
-    <w:basedOn w:val="DefaultParagraphFont"/>
+    <w:basedOn w:val="Standardstycketeckensnitt"/>
     <w:uiPriority w:val="99"/>
     <w:semiHidden/>
     <w:unhideWhenUsed/>

</xml_diff>